<commit_message>
descrizione generale delle classi
</commit_message>
<xml_diff>
--- a/Documentazione/LabB-MANUALE TECNICO.docx
+++ b/Documentazione/LabB-MANUALE TECNICO.docx
@@ -2,25 +2,2863 @@
 <file path=word/document.xml><?xml version="1.0" encoding="utf-8"?>
 <w:document xmlns:wpc="http://schemas.microsoft.com/office/word/2010/wordprocessingCanvas" xmlns:cx="http://schemas.microsoft.com/office/drawing/2014/chartex" xmlns:cx1="http://schemas.microsoft.com/office/drawing/2015/9/8/chartex" xmlns:cx2="http://schemas.microsoft.com/office/drawing/2015/10/21/chartex" xmlns:cx3="http://schemas.microsoft.com/office/drawing/2016/5/9/chartex" xmlns:cx4="http://schemas.microsoft.com/office/drawing/2016/5/10/chartex" xmlns:cx5="http://schemas.microsoft.com/office/drawing/2016/5/11/chartex" xmlns:cx6="http://schemas.microsoft.com/office/drawing/2016/5/12/chartex" xmlns:cx7="http://schemas.microsoft.com/office/drawing/2016/5/13/chartex" xmlns:cx8="http://schemas.microsoft.com/office/drawing/2016/5/14/chartex" xmlns:mc="http://schemas.openxmlformats.org/markup-compatibility/2006" xmlns:aink="http://schemas.microsoft.com/office/drawing/2016/ink" xmlns:am3d="http://schemas.microsoft.com/office/drawing/2017/model3d" xmlns:o="urn:schemas-microsoft-com:office:office" xmlns:oel="http://schemas.microsoft.com/office/2019/extlst" xmlns:r="http://schemas.openxmlformats.org/officeDocument/2006/relationships" xmlns:m="http://schemas.openxmlformats.org/officeDocument/2006/math" xmlns:v="urn:schemas-microsoft-com:vml" xmlns:wp14="http://schemas.microsoft.com/office/word/2010/wordprocessingDrawing" xmlns:wp="http://schemas.openxmlformats.org/drawingml/2006/wordprocessingDrawing" xmlns:w10="urn:schemas-microsoft-com:office:word" xmlns:w="http://schemas.openxmlformats.org/wordprocessingml/2006/main" xmlns:w14="http://schemas.microsoft.com/office/word/2010/wordml" xmlns:w15="http://schemas.microsoft.com/office/word/2012/wordml" xmlns:w16cex="http://schemas.microsoft.com/office/word/2018/wordml/cex" xmlns:w16cid="http://schemas.microsoft.com/office/word/2016/wordml/cid" xmlns:w16="http://schemas.microsoft.com/office/word/2018/wordml" xmlns:w16sdtdh="http://schemas.microsoft.com/office/word/2020/wordml/sdtdatahash" xmlns:w16se="http://schemas.microsoft.com/office/word/2015/wordml/symex" xmlns:wpg="http://schemas.microsoft.com/office/word/2010/wordprocessingGroup" xmlns:wpi="http://schemas.microsoft.com/office/word/2010/wordprocessingInk" xmlns:wne="http://schemas.microsoft.com/office/word/2006/wordml" xmlns:wps="http://schemas.microsoft.com/office/word/2010/wordprocessingShape" mc:Ignorable="w14 w15 w16se w16cid w16 w16cex w16sdtdh wp14">
   <w:body>
-    <w:p>
-      <w:r>
-        <w:t xml:space="preserve">MANUALE TECNICO </w:t>
-      </w:r>
-    </w:p>
     <w:p/>
     <w:p>
-      <w:r>
-        <w:t>Inizio del manuale</w:t>
+      <w:pPr>
+        <w:spacing w:before="100" w:beforeAutospacing="1" w:after="100" w:afterAutospacing="1"/>
+        <w:rPr>
+          <w:rFonts w:ascii="Century Gothic" w:eastAsia="Times New Roman" w:hAnsi="Century Gothic" w:cs="Times New Roman"/>
+          <w:b/>
+          <w:bCs/>
+          <w:color w:val="191C3A"/>
+          <w:sz w:val="52"/>
+          <w:szCs w:val="52"/>
+          <w:lang w:eastAsia="it-IT"/>
+        </w:rPr>
+      </w:pPr>
+      <w:r>
+        <w:rPr>
+          <w:noProof/>
+          <w:color w:val="5DA3E8"/>
+          <w:sz w:val="40"/>
+          <w:szCs w:val="40"/>
+        </w:rPr>
+        <mc:AlternateContent>
+          <mc:Choice Requires="wps">
+            <w:drawing>
+              <wp:anchor distT="0" distB="0" distL="114300" distR="114300" simplePos="0" relativeHeight="251659264" behindDoc="0" locked="0" layoutInCell="1" allowOverlap="1" wp14:anchorId="7A58C8A0" wp14:editId="17C1CCF7">
+                <wp:simplePos x="0" y="0"/>
+                <wp:positionH relativeFrom="column">
+                  <wp:posOffset>-1136015</wp:posOffset>
+                </wp:positionH>
+                <wp:positionV relativeFrom="paragraph">
+                  <wp:posOffset>594668</wp:posOffset>
+                </wp:positionV>
+                <wp:extent cx="8503066" cy="45719"/>
+                <wp:effectExtent l="0" t="12700" r="0" b="81915"/>
+                <wp:wrapNone/>
+                <wp:docPr id="30" name="Meno 30"/>
+                <wp:cNvGraphicFramePr/>
+                <a:graphic xmlns:a="http://schemas.openxmlformats.org/drawingml/2006/main">
+                  <a:graphicData uri="http://schemas.microsoft.com/office/word/2010/wordprocessingShape">
+                    <wps:wsp>
+                      <wps:cNvSpPr/>
+                      <wps:spPr>
+                        <a:xfrm flipV="1">
+                          <a:off x="0" y="0"/>
+                          <a:ext cx="8503066" cy="45719"/>
+                        </a:xfrm>
+                        <a:prstGeom prst="mathMinus">
+                          <a:avLst/>
+                        </a:prstGeom>
+                        <a:solidFill>
+                          <a:srgbClr val="5DA3E8"/>
+                        </a:solidFill>
+                        <a:ln>
+                          <a:solidFill>
+                            <a:srgbClr val="F4AF3E"/>
+                          </a:solidFill>
+                        </a:ln>
+                        <a:effectLst>
+                          <a:outerShdw blurRad="50800" dist="38100" dir="2700000" algn="tl" rotWithShape="0">
+                            <a:prstClr val="black">
+                              <a:alpha val="40000"/>
+                            </a:prstClr>
+                          </a:outerShdw>
+                        </a:effectLst>
+                      </wps:spPr>
+                      <wps:style>
+                        <a:lnRef idx="2">
+                          <a:schemeClr val="accent1">
+                            <a:shade val="50000"/>
+                          </a:schemeClr>
+                        </a:lnRef>
+                        <a:fillRef idx="1">
+                          <a:schemeClr val="accent1"/>
+                        </a:fillRef>
+                        <a:effectRef idx="0">
+                          <a:schemeClr val="accent1"/>
+                        </a:effectRef>
+                        <a:fontRef idx="minor">
+                          <a:schemeClr val="lt1"/>
+                        </a:fontRef>
+                      </wps:style>
+                      <wps:bodyPr rot="0" spcFirstLastPara="0" vertOverflow="overflow" horzOverflow="overflow" vert="horz" wrap="square" lIns="91440" tIns="45720" rIns="91440" bIns="45720" numCol="1" spcCol="0" rtlCol="0" fromWordArt="0" anchor="ctr" anchorCtr="0" forceAA="0" compatLnSpc="1">
+                        <a:prstTxWarp prst="textNoShape">
+                          <a:avLst/>
+                        </a:prstTxWarp>
+                        <a:noAutofit/>
+                      </wps:bodyPr>
+                    </wps:wsp>
+                  </a:graphicData>
+                </a:graphic>
+                <wp14:sizeRelH relativeFrom="margin">
+                  <wp14:pctWidth>0</wp14:pctWidth>
+                </wp14:sizeRelH>
+                <wp14:sizeRelV relativeFrom="margin">
+                  <wp14:pctHeight>0</wp14:pctHeight>
+                </wp14:sizeRelV>
+              </wp:anchor>
+            </w:drawing>
+          </mc:Choice>
+          <mc:Fallback>
+            <w:pict>
+              <v:shape w14:anchorId="03F41309" id="Meno 30" o:spid="_x0000_s1026" style="position:absolute;margin-left:-89.45pt;margin-top:46.8pt;width:669.55pt;height:3.6pt;flip:y;z-index:251659264;visibility:visible;mso-wrap-style:square;mso-width-percent:0;mso-height-percent:0;mso-wrap-distance-left:9pt;mso-wrap-distance-top:0;mso-wrap-distance-right:9pt;mso-wrap-distance-bottom:0;mso-position-horizontal:absolute;mso-position-horizontal-relative:text;mso-position-vertical:absolute;mso-position-vertical-relative:text;mso-width-percent:0;mso-height-percent:0;mso-width-relative:margin;mso-height-relative:margin;v-text-anchor:middle" coordsize="8503066,45719" o:gfxdata="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" path="m1127081,17483r6248904,l7375985,28236r-6248904,l1127081,17483xe" fillcolor="#5da3e8" strokecolor="#f4af3e" strokeweight="1pt">
+                <v:stroke joinstyle="miter"/>
+                <v:shadow on="t" color="black" opacity="26214f" origin="-.5,-.5" offset=".74836mm,.74836mm"/>
+                <v:path arrowok="t" o:connecttype="custom" o:connectlocs="1127081,17483;7375985,17483;7375985,28236;1127081,28236;1127081,17483" o:connectangles="0,0,0,0,0"/>
+              </v:shape>
+            </w:pict>
+          </mc:Fallback>
+        </mc:AlternateContent>
+      </w:r>
+      <w:r>
+        <w:rPr>
+          <w:rFonts w:ascii="Century Gothic" w:eastAsia="Times New Roman" w:hAnsi="Century Gothic" w:cs="Times New Roman"/>
+          <w:b/>
+          <w:bCs/>
+          <w:color w:val="191C3A"/>
+          <w:sz w:val="52"/>
+          <w:szCs w:val="52"/>
+          <w:lang w:eastAsia="it-IT"/>
+        </w:rPr>
+        <w:t>INTRODUZIONE</w:t>
+      </w:r>
+    </w:p>
+    <w:p>
+      <w:pPr>
+        <w:rPr>
+          <w:rFonts w:ascii="Century Gothic" w:eastAsia="Times New Roman" w:hAnsi="Century Gothic" w:cs="Times New Roman"/>
+          <w:color w:val="191C3A"/>
+          <w:sz w:val="28"/>
+          <w:szCs w:val="28"/>
+          <w:lang w:eastAsia="it-IT"/>
+        </w:rPr>
+      </w:pPr>
+      <w:r>
+        <w:rPr>
+          <w:rFonts w:ascii="Century Gothic" w:eastAsia="Times New Roman" w:hAnsi="Century Gothic" w:cs="Times New Roman"/>
+          <w:color w:val="191C3A"/>
+          <w:sz w:val="28"/>
+          <w:szCs w:val="28"/>
+          <w:lang w:eastAsia="it-IT"/>
+        </w:rPr>
+        <w:t>“Vacciniamo” è un progetto sviluppato per Laboratorio B per il corso di laurea in Informatica dell’università degli studi dell’Insubria.</w:t>
+      </w:r>
+    </w:p>
+    <w:p>
+      <w:pPr>
+        <w:rPr>
+          <w:rFonts w:ascii="Century Gothic" w:eastAsia="Times New Roman" w:hAnsi="Century Gothic" w:cs="Times New Roman"/>
+          <w:color w:val="191C3A"/>
+          <w:sz w:val="28"/>
+          <w:szCs w:val="28"/>
+          <w:lang w:eastAsia="it-IT"/>
+        </w:rPr>
+      </w:pPr>
+    </w:p>
+    <w:p>
+      <w:pPr>
+        <w:rPr>
+          <w:rFonts w:ascii="Century Gothic" w:eastAsia="Times New Roman" w:hAnsi="Century Gothic" w:cs="Times New Roman"/>
+          <w:color w:val="191C3A"/>
+          <w:sz w:val="28"/>
+          <w:szCs w:val="28"/>
+          <w:lang w:eastAsia="it-IT"/>
+        </w:rPr>
+      </w:pPr>
+      <w:r>
+        <w:rPr>
+          <w:rFonts w:ascii="Century Gothic" w:eastAsia="Times New Roman" w:hAnsi="Century Gothic" w:cs="Times New Roman"/>
+          <w:color w:val="191C3A"/>
+          <w:sz w:val="28"/>
+          <w:szCs w:val="28"/>
+          <w:lang w:eastAsia="it-IT"/>
+        </w:rPr>
+        <w:t>Il progetto è sviluppato in Java 16, usa un’interfaccia grafica costruita con Swing ed è stato sviluppato e testato su:</w:t>
+      </w:r>
+    </w:p>
+    <w:p>
+      <w:pPr>
+        <w:pStyle w:val="Paragrafoelenco"/>
+        <w:numPr>
+          <w:ilvl w:val="0"/>
+          <w:numId w:val="1"/>
+        </w:numPr>
+        <w:rPr>
+          <w:rFonts w:ascii="Century Gothic" w:hAnsi="Century Gothic"/>
+          <w:sz w:val="28"/>
+          <w:szCs w:val="28"/>
+        </w:rPr>
+      </w:pPr>
+      <w:r>
+        <w:rPr>
+          <w:rFonts w:ascii="Century Gothic" w:hAnsi="Century Gothic"/>
+          <w:sz w:val="28"/>
+          <w:szCs w:val="28"/>
+        </w:rPr>
+        <w:t>Window 10</w:t>
+      </w:r>
+      <w:r>
+        <w:rPr>
+          <w:rFonts w:ascii="Century Gothic" w:hAnsi="Century Gothic"/>
+          <w:sz w:val="28"/>
+          <w:szCs w:val="28"/>
+        </w:rPr>
+        <w:t>\11</w:t>
+      </w:r>
+    </w:p>
+    <w:p>
+      <w:pPr>
+        <w:pStyle w:val="Paragrafoelenco"/>
+        <w:numPr>
+          <w:ilvl w:val="0"/>
+          <w:numId w:val="1"/>
+        </w:numPr>
+        <w:rPr>
+          <w:rFonts w:ascii="Century Gothic" w:hAnsi="Century Gothic"/>
+          <w:sz w:val="28"/>
+          <w:szCs w:val="28"/>
+        </w:rPr>
+      </w:pPr>
+      <w:r>
+        <w:rPr>
+          <w:rFonts w:ascii="Century Gothic" w:hAnsi="Century Gothic"/>
+          <w:sz w:val="28"/>
+          <w:szCs w:val="28"/>
+        </w:rPr>
+        <w:t>Mac Os X</w:t>
+      </w:r>
+    </w:p>
+    <w:p>
+      <w:pPr>
+        <w:pStyle w:val="Paragrafoelenco"/>
+        <w:numPr>
+          <w:ilvl w:val="0"/>
+          <w:numId w:val="1"/>
+        </w:numPr>
+        <w:rPr>
+          <w:rFonts w:ascii="Century Gothic" w:hAnsi="Century Gothic"/>
+          <w:sz w:val="28"/>
+          <w:szCs w:val="28"/>
+        </w:rPr>
+      </w:pPr>
+      <w:r>
+        <w:rPr>
+          <w:rFonts w:ascii="Century Gothic" w:hAnsi="Century Gothic"/>
+          <w:sz w:val="28"/>
+          <w:szCs w:val="28"/>
+        </w:rPr>
+        <w:t xml:space="preserve">Linux </w:t>
+      </w:r>
+    </w:p>
+    <w:p>
+      <w:pPr>
+        <w:spacing w:before="100" w:beforeAutospacing="1" w:after="100" w:afterAutospacing="1"/>
+        <w:rPr>
+          <w:rFonts w:ascii="Century Gothic" w:eastAsia="Times New Roman" w:hAnsi="Century Gothic" w:cs="Times New Roman"/>
+          <w:b/>
+          <w:bCs/>
+          <w:color w:val="191C3A"/>
+          <w:sz w:val="52"/>
+          <w:szCs w:val="52"/>
+          <w:lang w:eastAsia="it-IT"/>
+        </w:rPr>
+      </w:pPr>
+      <w:r>
+        <w:rPr>
+          <w:noProof/>
+          <w:color w:val="5DA3E8"/>
+          <w:sz w:val="40"/>
+          <w:szCs w:val="40"/>
+        </w:rPr>
+        <mc:AlternateContent>
+          <mc:Choice Requires="wps">
+            <w:drawing>
+              <wp:anchor distT="0" distB="0" distL="114300" distR="114300" simplePos="0" relativeHeight="251661312" behindDoc="0" locked="0" layoutInCell="1" allowOverlap="1" wp14:anchorId="455ACA32" wp14:editId="00E0E9EA">
+                <wp:simplePos x="0" y="0"/>
+                <wp:positionH relativeFrom="column">
+                  <wp:posOffset>-1136015</wp:posOffset>
+                </wp:positionH>
+                <wp:positionV relativeFrom="paragraph">
+                  <wp:posOffset>594668</wp:posOffset>
+                </wp:positionV>
+                <wp:extent cx="8503066" cy="45719"/>
+                <wp:effectExtent l="0" t="12700" r="0" b="81915"/>
+                <wp:wrapNone/>
+                <wp:docPr id="1" name="Meno 1"/>
+                <wp:cNvGraphicFramePr/>
+                <a:graphic xmlns:a="http://schemas.openxmlformats.org/drawingml/2006/main">
+                  <a:graphicData uri="http://schemas.microsoft.com/office/word/2010/wordprocessingShape">
+                    <wps:wsp>
+                      <wps:cNvSpPr/>
+                      <wps:spPr>
+                        <a:xfrm flipV="1">
+                          <a:off x="0" y="0"/>
+                          <a:ext cx="8503066" cy="45719"/>
+                        </a:xfrm>
+                        <a:prstGeom prst="mathMinus">
+                          <a:avLst/>
+                        </a:prstGeom>
+                        <a:solidFill>
+                          <a:srgbClr val="5DA3E8"/>
+                        </a:solidFill>
+                        <a:ln>
+                          <a:solidFill>
+                            <a:srgbClr val="F4AF3E"/>
+                          </a:solidFill>
+                        </a:ln>
+                        <a:effectLst>
+                          <a:outerShdw blurRad="50800" dist="38100" dir="2700000" algn="tl" rotWithShape="0">
+                            <a:prstClr val="black">
+                              <a:alpha val="40000"/>
+                            </a:prstClr>
+                          </a:outerShdw>
+                        </a:effectLst>
+                      </wps:spPr>
+                      <wps:style>
+                        <a:lnRef idx="2">
+                          <a:schemeClr val="accent1">
+                            <a:shade val="50000"/>
+                          </a:schemeClr>
+                        </a:lnRef>
+                        <a:fillRef idx="1">
+                          <a:schemeClr val="accent1"/>
+                        </a:fillRef>
+                        <a:effectRef idx="0">
+                          <a:schemeClr val="accent1"/>
+                        </a:effectRef>
+                        <a:fontRef idx="minor">
+                          <a:schemeClr val="lt1"/>
+                        </a:fontRef>
+                      </wps:style>
+                      <wps:bodyPr rot="0" spcFirstLastPara="0" vertOverflow="overflow" horzOverflow="overflow" vert="horz" wrap="square" lIns="91440" tIns="45720" rIns="91440" bIns="45720" numCol="1" spcCol="0" rtlCol="0" fromWordArt="0" anchor="ctr" anchorCtr="0" forceAA="0" compatLnSpc="1">
+                        <a:prstTxWarp prst="textNoShape">
+                          <a:avLst/>
+                        </a:prstTxWarp>
+                        <a:noAutofit/>
+                      </wps:bodyPr>
+                    </wps:wsp>
+                  </a:graphicData>
+                </a:graphic>
+                <wp14:sizeRelH relativeFrom="margin">
+                  <wp14:pctWidth>0</wp14:pctWidth>
+                </wp14:sizeRelH>
+                <wp14:sizeRelV relativeFrom="margin">
+                  <wp14:pctHeight>0</wp14:pctHeight>
+                </wp14:sizeRelV>
+              </wp:anchor>
+            </w:drawing>
+          </mc:Choice>
+          <mc:Fallback>
+            <w:pict>
+              <v:shape w14:anchorId="1AA32843" id="Meno 1" o:spid="_x0000_s1026" style="position:absolute;margin-left:-89.45pt;margin-top:46.8pt;width:669.55pt;height:3.6pt;flip:y;z-index:251661312;visibility:visible;mso-wrap-style:square;mso-width-percent:0;mso-height-percent:0;mso-wrap-distance-left:9pt;mso-wrap-distance-top:0;mso-wrap-distance-right:9pt;mso-wrap-distance-bottom:0;mso-position-horizontal:absolute;mso-position-horizontal-relative:text;mso-position-vertical:absolute;mso-position-vertical-relative:text;mso-width-percent:0;mso-height-percent:0;mso-width-relative:margin;mso-height-relative:margin;v-text-anchor:middle" coordsize="8503066,45719" o:gfxdata="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" path="m1127081,17483r6248904,l7375985,28236r-6248904,l1127081,17483xe" fillcolor="#5da3e8" strokecolor="#f4af3e" strokeweight="1pt">
+                <v:stroke joinstyle="miter"/>
+                <v:shadow on="t" color="black" opacity="26214f" origin="-.5,-.5" offset=".74836mm,.74836mm"/>
+                <v:path arrowok="t" o:connecttype="custom" o:connectlocs="1127081,17483;7375985,17483;7375985,28236;1127081,28236;1127081,17483" o:connectangles="0,0,0,0,0"/>
+              </v:shape>
+            </w:pict>
+          </mc:Fallback>
+        </mc:AlternateContent>
+      </w:r>
+      <w:r>
+        <w:rPr>
+          <w:rFonts w:ascii="Century Gothic" w:eastAsia="Times New Roman" w:hAnsi="Century Gothic" w:cs="Times New Roman"/>
+          <w:b/>
+          <w:bCs/>
+          <w:color w:val="191C3A"/>
+          <w:sz w:val="52"/>
+          <w:szCs w:val="52"/>
+          <w:lang w:eastAsia="it-IT"/>
+        </w:rPr>
+        <w:t>STRUTTURA GENERALE DELLE CLASSI</w:t>
+      </w:r>
+    </w:p>
+    <w:p>
+      <w:pPr>
+        <w:rPr>
+          <w:rFonts w:ascii="Century Gothic" w:hAnsi="Century Gothic"/>
+          <w:sz w:val="28"/>
+          <w:szCs w:val="28"/>
+        </w:rPr>
+      </w:pPr>
+      <w:r>
+        <w:rPr>
+          <w:rFonts w:ascii="Century Gothic" w:hAnsi="Century Gothic"/>
+          <w:sz w:val="28"/>
+          <w:szCs w:val="28"/>
+        </w:rPr>
+        <w:t xml:space="preserve">Il progetto è strutturato in due suddivisioni: </w:t>
+      </w:r>
+      <w:r>
+        <w:rPr>
+          <w:rFonts w:ascii="Century Gothic" w:hAnsi="Century Gothic"/>
+          <w:b/>
+          <w:bCs/>
+          <w:sz w:val="28"/>
+          <w:szCs w:val="28"/>
+        </w:rPr>
+        <w:t>“ClientLab”</w:t>
+      </w:r>
+      <w:r>
+        <w:rPr>
+          <w:rFonts w:ascii="Century Gothic" w:hAnsi="Century Gothic"/>
+          <w:sz w:val="28"/>
+          <w:szCs w:val="28"/>
+        </w:rPr>
+        <w:t>, che si occupa della gestione grafica e di elaborazione</w:t>
+      </w:r>
+      <w:r>
+        <w:rPr>
+          <w:rFonts w:ascii="Century Gothic" w:hAnsi="Century Gothic"/>
+          <w:sz w:val="28"/>
+          <w:szCs w:val="28"/>
+        </w:rPr>
+        <w:t>/visualizzazione</w:t>
+      </w:r>
+      <w:r>
+        <w:rPr>
+          <w:rFonts w:ascii="Century Gothic" w:hAnsi="Century Gothic"/>
+          <w:sz w:val="28"/>
+          <w:szCs w:val="28"/>
+        </w:rPr>
+        <w:t xml:space="preserve"> dei dati lato client e </w:t>
+      </w:r>
+      <w:r>
+        <w:rPr>
+          <w:rFonts w:ascii="Century Gothic" w:hAnsi="Century Gothic"/>
+          <w:b/>
+          <w:bCs/>
+          <w:sz w:val="28"/>
+          <w:szCs w:val="28"/>
+        </w:rPr>
+        <w:t>“ServerLab”</w:t>
+      </w:r>
+      <w:r>
+        <w:rPr>
+          <w:rFonts w:ascii="Century Gothic" w:hAnsi="Century Gothic"/>
+          <w:sz w:val="28"/>
+          <w:szCs w:val="28"/>
+        </w:rPr>
+        <w:t xml:space="preserve"> che svolge il medesimo compito lato server.</w:t>
+      </w:r>
+    </w:p>
+    <w:p>
+      <w:pPr>
+        <w:rPr>
+          <w:rFonts w:ascii="Century Gothic" w:hAnsi="Century Gothic"/>
+          <w:sz w:val="28"/>
+          <w:szCs w:val="28"/>
+        </w:rPr>
+      </w:pPr>
+    </w:p>
+    <w:p>
+      <w:pPr>
+        <w:pStyle w:val="Paragrafoelenco"/>
+        <w:numPr>
+          <w:ilvl w:val="0"/>
+          <w:numId w:val="2"/>
+        </w:numPr>
+        <w:rPr>
+          <w:rFonts w:ascii="Century Gothic" w:hAnsi="Century Gothic"/>
+          <w:b/>
+          <w:bCs/>
+          <w:sz w:val="28"/>
+          <w:szCs w:val="28"/>
+        </w:rPr>
+      </w:pPr>
+      <w:r>
+        <w:rPr>
+          <w:rFonts w:ascii="Century Gothic" w:hAnsi="Century Gothic"/>
+          <w:b/>
+          <w:bCs/>
+          <w:color w:val="F4AF3E"/>
+          <w:sz w:val="28"/>
+          <w:szCs w:val="28"/>
+        </w:rPr>
+        <w:t>CLIENT LAB</w:t>
+      </w:r>
+      <w:r>
+        <w:rPr>
+          <w:rFonts w:ascii="Century Gothic" w:hAnsi="Century Gothic"/>
+          <w:b/>
+          <w:bCs/>
+          <w:sz w:val="28"/>
+          <w:szCs w:val="28"/>
+        </w:rPr>
+        <w:t>:</w:t>
+      </w:r>
+    </w:p>
+    <w:p>
+      <w:pPr>
+        <w:pStyle w:val="Paragrafoelenco"/>
+        <w:numPr>
+          <w:ilvl w:val="1"/>
+          <w:numId w:val="2"/>
+        </w:numPr>
+        <w:rPr>
+          <w:rFonts w:ascii="Century Gothic" w:hAnsi="Century Gothic"/>
+          <w:sz w:val="28"/>
+          <w:szCs w:val="28"/>
+        </w:rPr>
+      </w:pPr>
+      <w:r>
+        <w:rPr>
+          <w:rFonts w:ascii="Century Gothic" w:hAnsi="Century Gothic"/>
+          <w:sz w:val="28"/>
+          <w:szCs w:val="28"/>
+        </w:rPr>
+        <w:t xml:space="preserve">Elaborazione </w:t>
+      </w:r>
+      <w:r>
+        <w:rPr>
+          <w:rFonts w:ascii="Century Gothic" w:hAnsi="Century Gothic"/>
+          <w:sz w:val="28"/>
+          <w:szCs w:val="28"/>
+        </w:rPr>
+        <w:t xml:space="preserve">e visualizzazione </w:t>
+      </w:r>
+      <w:r>
+        <w:rPr>
+          <w:rFonts w:ascii="Century Gothic" w:hAnsi="Century Gothic"/>
+          <w:sz w:val="28"/>
+          <w:szCs w:val="28"/>
+        </w:rPr>
+        <w:t>Dati:</w:t>
+      </w:r>
+    </w:p>
+    <w:p>
+      <w:pPr>
+        <w:pStyle w:val="Paragrafoelenco"/>
+        <w:numPr>
+          <w:ilvl w:val="2"/>
+          <w:numId w:val="2"/>
+        </w:numPr>
+        <w:rPr>
+          <w:rFonts w:ascii="Century Gothic" w:hAnsi="Century Gothic"/>
+          <w:sz w:val="28"/>
+          <w:szCs w:val="28"/>
+        </w:rPr>
+      </w:pPr>
+      <w:proofErr w:type="spellStart"/>
+      <w:r>
+        <w:rPr>
+          <w:rFonts w:ascii="Century Gothic" w:hAnsi="Century Gothic"/>
+          <w:sz w:val="28"/>
+          <w:szCs w:val="28"/>
+        </w:rPr>
+        <w:t>ClientMain</w:t>
+      </w:r>
+      <w:proofErr w:type="spellEnd"/>
+      <w:r>
+        <w:rPr>
+          <w:rFonts w:ascii="Century Gothic" w:hAnsi="Century Gothic"/>
+          <w:sz w:val="28"/>
+          <w:szCs w:val="28"/>
+        </w:rPr>
+        <w:t xml:space="preserve"> (main)</w:t>
+      </w:r>
+    </w:p>
+    <w:p>
+      <w:pPr>
+        <w:pStyle w:val="Paragrafoelenco"/>
+        <w:numPr>
+          <w:ilvl w:val="2"/>
+          <w:numId w:val="2"/>
+        </w:numPr>
+        <w:rPr>
+          <w:rFonts w:ascii="Century Gothic" w:hAnsi="Century Gothic"/>
+          <w:sz w:val="28"/>
+          <w:szCs w:val="28"/>
+        </w:rPr>
+      </w:pPr>
+      <w:r>
+        <w:rPr>
+          <w:rFonts w:ascii="Century Gothic" w:hAnsi="Century Gothic"/>
+          <w:sz w:val="28"/>
+          <w:szCs w:val="28"/>
+        </w:rPr>
+        <w:t>View &lt;Interfaccia&gt;</w:t>
+      </w:r>
+    </w:p>
+    <w:p>
+      <w:pPr>
+        <w:pStyle w:val="Paragrafoelenco"/>
+        <w:numPr>
+          <w:ilvl w:val="2"/>
+          <w:numId w:val="2"/>
+        </w:numPr>
+        <w:rPr>
+          <w:rFonts w:ascii="Century Gothic" w:hAnsi="Century Gothic"/>
+          <w:sz w:val="28"/>
+          <w:szCs w:val="28"/>
+        </w:rPr>
+      </w:pPr>
+      <w:proofErr w:type="spellStart"/>
+      <w:r>
+        <w:rPr>
+          <w:rFonts w:ascii="Century Gothic" w:hAnsi="Century Gothic"/>
+          <w:sz w:val="28"/>
+          <w:szCs w:val="28"/>
+        </w:rPr>
+        <w:t>ViewImpl</w:t>
+      </w:r>
+      <w:proofErr w:type="spellEnd"/>
+    </w:p>
+    <w:p>
+      <w:pPr>
+        <w:pStyle w:val="Paragrafoelenco"/>
+        <w:numPr>
+          <w:ilvl w:val="2"/>
+          <w:numId w:val="2"/>
+        </w:numPr>
+        <w:rPr>
+          <w:rFonts w:ascii="Century Gothic" w:hAnsi="Century Gothic"/>
+          <w:sz w:val="28"/>
+          <w:szCs w:val="28"/>
+        </w:rPr>
+      </w:pPr>
+      <w:r>
+        <w:rPr>
+          <w:rFonts w:ascii="Century Gothic" w:hAnsi="Century Gothic"/>
+          <w:sz w:val="28"/>
+          <w:szCs w:val="28"/>
+        </w:rPr>
+        <w:t>Model &lt;Interfaccia&gt;</w:t>
+      </w:r>
+    </w:p>
+    <w:p>
+      <w:pPr>
+        <w:pStyle w:val="Paragrafoelenco"/>
+        <w:numPr>
+          <w:ilvl w:val="2"/>
+          <w:numId w:val="2"/>
+        </w:numPr>
+        <w:rPr>
+          <w:rFonts w:ascii="Century Gothic" w:hAnsi="Century Gothic"/>
+          <w:sz w:val="28"/>
+          <w:szCs w:val="28"/>
+        </w:rPr>
+      </w:pPr>
+      <w:proofErr w:type="spellStart"/>
+      <w:r>
+        <w:rPr>
+          <w:rFonts w:ascii="Century Gothic" w:hAnsi="Century Gothic"/>
+          <w:sz w:val="28"/>
+          <w:szCs w:val="28"/>
+        </w:rPr>
+        <w:t>ModelImpl</w:t>
+      </w:r>
+      <w:proofErr w:type="spellEnd"/>
+    </w:p>
+    <w:p>
+      <w:pPr>
+        <w:pStyle w:val="Paragrafoelenco"/>
+        <w:numPr>
+          <w:ilvl w:val="2"/>
+          <w:numId w:val="2"/>
+        </w:numPr>
+        <w:rPr>
+          <w:rFonts w:ascii="Century Gothic" w:hAnsi="Century Gothic"/>
+          <w:sz w:val="28"/>
+          <w:szCs w:val="28"/>
+        </w:rPr>
+      </w:pPr>
+      <w:proofErr w:type="spellStart"/>
+      <w:r>
+        <w:rPr>
+          <w:rFonts w:ascii="Century Gothic" w:hAnsi="Century Gothic"/>
+          <w:sz w:val="28"/>
+          <w:szCs w:val="28"/>
+        </w:rPr>
+        <w:t>ControllerImpl</w:t>
+      </w:r>
+      <w:proofErr w:type="spellEnd"/>
+    </w:p>
+    <w:p>
+      <w:pPr>
+        <w:pStyle w:val="Paragrafoelenco"/>
+        <w:numPr>
+          <w:ilvl w:val="2"/>
+          <w:numId w:val="2"/>
+        </w:numPr>
+        <w:rPr>
+          <w:rFonts w:ascii="Century Gothic" w:hAnsi="Century Gothic"/>
+          <w:sz w:val="28"/>
+          <w:szCs w:val="28"/>
+        </w:rPr>
+      </w:pPr>
+      <w:r>
+        <w:rPr>
+          <w:rFonts w:ascii="Century Gothic" w:hAnsi="Century Gothic"/>
+          <w:sz w:val="28"/>
+          <w:szCs w:val="28"/>
+        </w:rPr>
+        <w:t>Proxy</w:t>
+      </w:r>
+    </w:p>
+    <w:p>
+      <w:pPr>
+        <w:pStyle w:val="Paragrafoelenco"/>
+        <w:numPr>
+          <w:ilvl w:val="2"/>
+          <w:numId w:val="2"/>
+        </w:numPr>
+        <w:rPr>
+          <w:rFonts w:ascii="Century Gothic" w:hAnsi="Century Gothic"/>
+          <w:sz w:val="28"/>
+          <w:szCs w:val="28"/>
+        </w:rPr>
+      </w:pPr>
+      <w:r>
+        <w:rPr>
+          <w:rFonts w:ascii="Century Gothic" w:hAnsi="Century Gothic"/>
+          <w:sz w:val="28"/>
+          <w:szCs w:val="28"/>
+        </w:rPr>
+        <w:t>ServerInterface &lt;Interfaccia&gt;</w:t>
+      </w:r>
+    </w:p>
+    <w:p>
+      <w:pPr>
+        <w:pStyle w:val="Paragrafoelenco"/>
+        <w:numPr>
+          <w:ilvl w:val="1"/>
+          <w:numId w:val="2"/>
+        </w:numPr>
+        <w:rPr>
+          <w:rFonts w:ascii="Century Gothic" w:hAnsi="Century Gothic"/>
+          <w:sz w:val="28"/>
+          <w:szCs w:val="28"/>
+        </w:rPr>
+      </w:pPr>
+      <w:r>
+        <w:rPr>
+          <w:rFonts w:ascii="Century Gothic" w:hAnsi="Century Gothic"/>
+          <w:sz w:val="28"/>
+          <w:szCs w:val="28"/>
+        </w:rPr>
+        <w:t>Gestione Grafica:</w:t>
+      </w:r>
+    </w:p>
+    <w:p>
+      <w:pPr>
+        <w:pStyle w:val="Paragrafoelenco"/>
+        <w:numPr>
+          <w:ilvl w:val="2"/>
+          <w:numId w:val="2"/>
+        </w:numPr>
+        <w:rPr>
+          <w:rFonts w:ascii="Century Gothic" w:hAnsi="Century Gothic"/>
+          <w:sz w:val="28"/>
+          <w:szCs w:val="28"/>
+        </w:rPr>
+      </w:pPr>
+      <w:proofErr w:type="spellStart"/>
+      <w:r>
+        <w:rPr>
+          <w:rFonts w:ascii="Century Gothic" w:hAnsi="Century Gothic"/>
+          <w:sz w:val="28"/>
+          <w:szCs w:val="28"/>
+        </w:rPr>
+        <w:t>SceltaOperatoreGUI</w:t>
+      </w:r>
+      <w:proofErr w:type="spellEnd"/>
+    </w:p>
+    <w:p>
+      <w:pPr>
+        <w:pStyle w:val="Paragrafoelenco"/>
+        <w:numPr>
+          <w:ilvl w:val="2"/>
+          <w:numId w:val="2"/>
+        </w:numPr>
+        <w:rPr>
+          <w:rFonts w:ascii="Century Gothic" w:hAnsi="Century Gothic"/>
+          <w:sz w:val="28"/>
+          <w:szCs w:val="28"/>
+        </w:rPr>
+      </w:pPr>
+      <w:proofErr w:type="spellStart"/>
+      <w:r>
+        <w:rPr>
+          <w:rFonts w:ascii="Century Gothic" w:hAnsi="Century Gothic"/>
+          <w:sz w:val="28"/>
+          <w:szCs w:val="28"/>
+        </w:rPr>
+        <w:t>GUICambiaIP</w:t>
+      </w:r>
+      <w:proofErr w:type="spellEnd"/>
+    </w:p>
+    <w:p>
+      <w:pPr>
+        <w:pStyle w:val="Paragrafoelenco"/>
+        <w:numPr>
+          <w:ilvl w:val="2"/>
+          <w:numId w:val="2"/>
+        </w:numPr>
+        <w:rPr>
+          <w:rFonts w:ascii="Century Gothic" w:hAnsi="Century Gothic"/>
+          <w:sz w:val="28"/>
+          <w:szCs w:val="28"/>
+        </w:rPr>
+      </w:pPr>
+      <w:proofErr w:type="spellStart"/>
+      <w:r>
+        <w:rPr>
+          <w:rFonts w:ascii="Century Gothic" w:hAnsi="Century Gothic"/>
+          <w:sz w:val="28"/>
+          <w:szCs w:val="28"/>
+        </w:rPr>
+        <w:t>OperatoreGUI</w:t>
+      </w:r>
+      <w:proofErr w:type="spellEnd"/>
+    </w:p>
+    <w:p>
+      <w:pPr>
+        <w:pStyle w:val="Paragrafoelenco"/>
+        <w:numPr>
+          <w:ilvl w:val="2"/>
+          <w:numId w:val="2"/>
+        </w:numPr>
+        <w:rPr>
+          <w:rFonts w:ascii="Century Gothic" w:hAnsi="Century Gothic"/>
+          <w:sz w:val="28"/>
+          <w:szCs w:val="28"/>
+        </w:rPr>
+      </w:pPr>
+      <w:proofErr w:type="spellStart"/>
+      <w:r>
+        <w:rPr>
+          <w:rFonts w:ascii="Century Gothic" w:hAnsi="Century Gothic"/>
+          <w:sz w:val="28"/>
+          <w:szCs w:val="28"/>
+        </w:rPr>
+        <w:t>RegistraCentroGUI</w:t>
+      </w:r>
+      <w:proofErr w:type="spellEnd"/>
+    </w:p>
+    <w:p>
+      <w:pPr>
+        <w:pStyle w:val="Paragrafoelenco"/>
+        <w:numPr>
+          <w:ilvl w:val="2"/>
+          <w:numId w:val="2"/>
+        </w:numPr>
+        <w:rPr>
+          <w:rFonts w:ascii="Century Gothic" w:hAnsi="Century Gothic"/>
+          <w:sz w:val="28"/>
+          <w:szCs w:val="28"/>
+        </w:rPr>
+      </w:pPr>
+      <w:proofErr w:type="spellStart"/>
+      <w:r>
+        <w:rPr>
+          <w:rFonts w:ascii="Century Gothic" w:hAnsi="Century Gothic"/>
+          <w:sz w:val="28"/>
+          <w:szCs w:val="28"/>
+        </w:rPr>
+        <w:t>RegistraVaccinatoGUI</w:t>
+      </w:r>
+      <w:proofErr w:type="spellEnd"/>
+    </w:p>
+    <w:p>
+      <w:pPr>
+        <w:pStyle w:val="Paragrafoelenco"/>
+        <w:numPr>
+          <w:ilvl w:val="2"/>
+          <w:numId w:val="2"/>
+        </w:numPr>
+        <w:rPr>
+          <w:rFonts w:ascii="Century Gothic" w:hAnsi="Century Gothic"/>
+          <w:sz w:val="28"/>
+          <w:szCs w:val="28"/>
+        </w:rPr>
+      </w:pPr>
+      <w:proofErr w:type="spellStart"/>
+      <w:r>
+        <w:rPr>
+          <w:rFonts w:ascii="Century Gothic" w:hAnsi="Century Gothic"/>
+          <w:sz w:val="28"/>
+          <w:szCs w:val="28"/>
+        </w:rPr>
+        <w:t>CittadinoGUI</w:t>
+      </w:r>
+      <w:proofErr w:type="spellEnd"/>
+    </w:p>
+    <w:p>
+      <w:pPr>
+        <w:pStyle w:val="Paragrafoelenco"/>
+        <w:numPr>
+          <w:ilvl w:val="2"/>
+          <w:numId w:val="2"/>
+        </w:numPr>
+        <w:rPr>
+          <w:rFonts w:ascii="Century Gothic" w:hAnsi="Century Gothic"/>
+          <w:sz w:val="28"/>
+          <w:szCs w:val="28"/>
+        </w:rPr>
+      </w:pPr>
+      <w:proofErr w:type="spellStart"/>
+      <w:r>
+        <w:rPr>
+          <w:rFonts w:ascii="Century Gothic" w:hAnsi="Century Gothic"/>
+          <w:sz w:val="28"/>
+          <w:szCs w:val="28"/>
+        </w:rPr>
+        <w:t>RegisterGUI</w:t>
+      </w:r>
+      <w:proofErr w:type="spellEnd"/>
+    </w:p>
+    <w:p>
+      <w:pPr>
+        <w:pStyle w:val="Paragrafoelenco"/>
+        <w:numPr>
+          <w:ilvl w:val="2"/>
+          <w:numId w:val="2"/>
+        </w:numPr>
+        <w:rPr>
+          <w:rFonts w:ascii="Century Gothic" w:hAnsi="Century Gothic"/>
+          <w:sz w:val="28"/>
+          <w:szCs w:val="28"/>
+        </w:rPr>
+      </w:pPr>
+      <w:proofErr w:type="spellStart"/>
+      <w:r>
+        <w:rPr>
+          <w:rFonts w:ascii="Century Gothic" w:hAnsi="Century Gothic"/>
+          <w:sz w:val="28"/>
+          <w:szCs w:val="28"/>
+        </w:rPr>
+        <w:t>CercaCentroGUI</w:t>
+      </w:r>
+      <w:proofErr w:type="spellEnd"/>
+    </w:p>
+    <w:p>
+      <w:pPr>
+        <w:pStyle w:val="Paragrafoelenco"/>
+        <w:numPr>
+          <w:ilvl w:val="2"/>
+          <w:numId w:val="2"/>
+        </w:numPr>
+        <w:rPr>
+          <w:rFonts w:ascii="Century Gothic" w:hAnsi="Century Gothic"/>
+          <w:sz w:val="28"/>
+          <w:szCs w:val="28"/>
+        </w:rPr>
+      </w:pPr>
+      <w:proofErr w:type="spellStart"/>
+      <w:r>
+        <w:rPr>
+          <w:rFonts w:ascii="Century Gothic" w:hAnsi="Century Gothic"/>
+          <w:sz w:val="28"/>
+          <w:szCs w:val="28"/>
+        </w:rPr>
+        <w:t>ElencoCentriGUI</w:t>
+      </w:r>
+      <w:proofErr w:type="spellEnd"/>
+    </w:p>
+    <w:p>
+      <w:pPr>
+        <w:pStyle w:val="Paragrafoelenco"/>
+        <w:numPr>
+          <w:ilvl w:val="2"/>
+          <w:numId w:val="2"/>
+        </w:numPr>
+        <w:rPr>
+          <w:rFonts w:ascii="Century Gothic" w:hAnsi="Century Gothic"/>
+          <w:sz w:val="28"/>
+          <w:szCs w:val="28"/>
+        </w:rPr>
+      </w:pPr>
+      <w:proofErr w:type="spellStart"/>
+      <w:r>
+        <w:rPr>
+          <w:rFonts w:ascii="Century Gothic" w:hAnsi="Century Gothic"/>
+          <w:sz w:val="28"/>
+          <w:szCs w:val="28"/>
+        </w:rPr>
+        <w:t>LoginGUI</w:t>
+      </w:r>
+      <w:proofErr w:type="spellEnd"/>
+    </w:p>
+    <w:p>
+      <w:pPr>
+        <w:pStyle w:val="Paragrafoelenco"/>
+        <w:numPr>
+          <w:ilvl w:val="2"/>
+          <w:numId w:val="2"/>
+        </w:numPr>
+        <w:rPr>
+          <w:rFonts w:ascii="Century Gothic" w:hAnsi="Century Gothic"/>
+          <w:sz w:val="28"/>
+          <w:szCs w:val="28"/>
+        </w:rPr>
+      </w:pPr>
+      <w:proofErr w:type="spellStart"/>
+      <w:r>
+        <w:rPr>
+          <w:rFonts w:ascii="Century Gothic" w:hAnsi="Century Gothic"/>
+          <w:sz w:val="28"/>
+          <w:szCs w:val="28"/>
+        </w:rPr>
+        <w:t>EventiAvversiGUI</w:t>
+      </w:r>
+      <w:proofErr w:type="spellEnd"/>
+    </w:p>
+    <w:p>
+      <w:pPr>
+        <w:pStyle w:val="Paragrafoelenco"/>
+        <w:numPr>
+          <w:ilvl w:val="2"/>
+          <w:numId w:val="2"/>
+        </w:numPr>
+        <w:rPr>
+          <w:rFonts w:ascii="Century Gothic" w:hAnsi="Century Gothic"/>
+          <w:sz w:val="28"/>
+          <w:szCs w:val="28"/>
+        </w:rPr>
+      </w:pPr>
+      <w:proofErr w:type="spellStart"/>
+      <w:r>
+        <w:rPr>
+          <w:rFonts w:ascii="Century Gothic" w:hAnsi="Century Gothic"/>
+          <w:sz w:val="28"/>
+          <w:szCs w:val="28"/>
+        </w:rPr>
+        <w:t>VisualizzaEventiAvversiGUI</w:t>
+      </w:r>
+      <w:proofErr w:type="spellEnd"/>
+    </w:p>
+    <w:p>
+      <w:pPr>
+        <w:pStyle w:val="Paragrafoelenco"/>
+        <w:numPr>
+          <w:ilvl w:val="2"/>
+          <w:numId w:val="2"/>
+        </w:numPr>
+        <w:rPr>
+          <w:rFonts w:ascii="Century Gothic" w:hAnsi="Century Gothic"/>
+          <w:sz w:val="28"/>
+          <w:szCs w:val="28"/>
+        </w:rPr>
+      </w:pPr>
+      <w:r>
+        <w:rPr>
+          <w:rFonts w:ascii="Century Gothic" w:hAnsi="Century Gothic"/>
+          <w:sz w:val="28"/>
+          <w:szCs w:val="28"/>
+        </w:rPr>
+        <w:t>Colori</w:t>
+      </w:r>
+    </w:p>
+    <w:p>
+      <w:pPr>
+        <w:rPr>
+          <w:rFonts w:ascii="Century Gothic" w:hAnsi="Century Gothic"/>
+          <w:sz w:val="28"/>
+          <w:szCs w:val="28"/>
+        </w:rPr>
+      </w:pPr>
+    </w:p>
+    <w:p>
+      <w:pPr>
+        <w:pStyle w:val="Paragrafoelenco"/>
+        <w:numPr>
+          <w:ilvl w:val="0"/>
+          <w:numId w:val="2"/>
+        </w:numPr>
+        <w:rPr>
+          <w:rFonts w:ascii="Century Gothic" w:hAnsi="Century Gothic"/>
+          <w:sz w:val="28"/>
+          <w:szCs w:val="28"/>
+        </w:rPr>
+      </w:pPr>
+      <w:r>
+        <w:rPr>
+          <w:rFonts w:ascii="Century Gothic" w:hAnsi="Century Gothic"/>
+          <w:b/>
+          <w:bCs/>
+          <w:color w:val="F4AF3E"/>
+          <w:sz w:val="28"/>
+          <w:szCs w:val="28"/>
+        </w:rPr>
+        <w:t>SERVER LAB</w:t>
+      </w:r>
+      <w:r>
+        <w:rPr>
+          <w:rFonts w:ascii="Century Gothic" w:hAnsi="Century Gothic"/>
+          <w:sz w:val="28"/>
+          <w:szCs w:val="28"/>
+        </w:rPr>
+        <w:t>:</w:t>
+      </w:r>
+    </w:p>
+    <w:p>
+      <w:pPr>
+        <w:pStyle w:val="Paragrafoelenco"/>
+        <w:numPr>
+          <w:ilvl w:val="1"/>
+          <w:numId w:val="2"/>
+        </w:numPr>
+        <w:rPr>
+          <w:rFonts w:ascii="Century Gothic" w:hAnsi="Century Gothic"/>
+          <w:sz w:val="28"/>
+          <w:szCs w:val="28"/>
+        </w:rPr>
+      </w:pPr>
+      <w:r>
+        <w:rPr>
+          <w:rFonts w:ascii="Century Gothic" w:hAnsi="Century Gothic"/>
+          <w:sz w:val="28"/>
+          <w:szCs w:val="28"/>
+        </w:rPr>
+        <w:t>Elaborazione e visualizzazione dati:</w:t>
+      </w:r>
+    </w:p>
+    <w:p>
+      <w:pPr>
+        <w:pStyle w:val="Paragrafoelenco"/>
+        <w:numPr>
+          <w:ilvl w:val="2"/>
+          <w:numId w:val="2"/>
+        </w:numPr>
+        <w:rPr>
+          <w:rFonts w:ascii="Century Gothic" w:hAnsi="Century Gothic"/>
+          <w:sz w:val="28"/>
+          <w:szCs w:val="28"/>
+        </w:rPr>
+      </w:pPr>
+      <w:proofErr w:type="spellStart"/>
+      <w:r>
+        <w:rPr>
+          <w:rFonts w:ascii="Century Gothic" w:hAnsi="Century Gothic"/>
+          <w:sz w:val="28"/>
+          <w:szCs w:val="28"/>
+        </w:rPr>
+        <w:t>ServerMain</w:t>
+      </w:r>
+      <w:proofErr w:type="spellEnd"/>
+      <w:r>
+        <w:rPr>
+          <w:rFonts w:ascii="Century Gothic" w:hAnsi="Century Gothic"/>
+          <w:sz w:val="28"/>
+          <w:szCs w:val="28"/>
+        </w:rPr>
+        <w:t xml:space="preserve"> (main)</w:t>
+      </w:r>
+    </w:p>
+    <w:p>
+      <w:pPr>
+        <w:pStyle w:val="Paragrafoelenco"/>
+        <w:numPr>
+          <w:ilvl w:val="2"/>
+          <w:numId w:val="2"/>
+        </w:numPr>
+        <w:rPr>
+          <w:rFonts w:ascii="Century Gothic" w:hAnsi="Century Gothic"/>
+          <w:sz w:val="28"/>
+          <w:szCs w:val="28"/>
+        </w:rPr>
+      </w:pPr>
+      <w:proofErr w:type="spellStart"/>
+      <w:r>
+        <w:rPr>
+          <w:rFonts w:ascii="Century Gothic" w:hAnsi="Century Gothic"/>
+          <w:sz w:val="28"/>
+          <w:szCs w:val="28"/>
+        </w:rPr>
+        <w:t>ServerWorker</w:t>
+      </w:r>
+      <w:proofErr w:type="spellEnd"/>
+    </w:p>
+    <w:p>
+      <w:pPr>
+        <w:pStyle w:val="Paragrafoelenco"/>
+        <w:numPr>
+          <w:ilvl w:val="2"/>
+          <w:numId w:val="2"/>
+        </w:numPr>
+        <w:rPr>
+          <w:rFonts w:ascii="Century Gothic" w:hAnsi="Century Gothic"/>
+          <w:sz w:val="28"/>
+          <w:szCs w:val="28"/>
+        </w:rPr>
+      </w:pPr>
+      <w:proofErr w:type="spellStart"/>
+      <w:r>
+        <w:rPr>
+          <w:rFonts w:ascii="Century Gothic" w:hAnsi="Century Gothic"/>
+          <w:sz w:val="28"/>
+          <w:szCs w:val="28"/>
+        </w:rPr>
+        <w:t>ViewInterface</w:t>
+      </w:r>
+      <w:proofErr w:type="spellEnd"/>
+      <w:r>
+        <w:rPr>
+          <w:rFonts w:ascii="Century Gothic" w:hAnsi="Century Gothic"/>
+          <w:sz w:val="28"/>
+          <w:szCs w:val="28"/>
+        </w:rPr>
+        <w:t xml:space="preserve"> &lt;interfaccia&gt;</w:t>
+      </w:r>
+    </w:p>
+    <w:p>
+      <w:pPr>
+        <w:pStyle w:val="Paragrafoelenco"/>
+        <w:numPr>
+          <w:ilvl w:val="2"/>
+          <w:numId w:val="2"/>
+        </w:numPr>
+        <w:rPr>
+          <w:rFonts w:ascii="Century Gothic" w:hAnsi="Century Gothic"/>
+          <w:sz w:val="28"/>
+          <w:szCs w:val="28"/>
+        </w:rPr>
+      </w:pPr>
+      <w:proofErr w:type="spellStart"/>
+      <w:r>
+        <w:rPr>
+          <w:rFonts w:ascii="Century Gothic" w:hAnsi="Century Gothic"/>
+          <w:sz w:val="28"/>
+          <w:szCs w:val="28"/>
+        </w:rPr>
+        <w:t>ModelInterface</w:t>
+      </w:r>
+      <w:proofErr w:type="spellEnd"/>
+      <w:r>
+        <w:rPr>
+          <w:rFonts w:ascii="Century Gothic" w:hAnsi="Century Gothic"/>
+          <w:sz w:val="28"/>
+          <w:szCs w:val="28"/>
+        </w:rPr>
+        <w:t xml:space="preserve"> &lt;interfaccia&gt;</w:t>
+      </w:r>
+    </w:p>
+    <w:p>
+      <w:pPr>
+        <w:pStyle w:val="Paragrafoelenco"/>
+        <w:numPr>
+          <w:ilvl w:val="2"/>
+          <w:numId w:val="2"/>
+        </w:numPr>
+        <w:rPr>
+          <w:rFonts w:ascii="Century Gothic" w:hAnsi="Century Gothic"/>
+          <w:sz w:val="28"/>
+          <w:szCs w:val="28"/>
+        </w:rPr>
+      </w:pPr>
+      <w:proofErr w:type="spellStart"/>
+      <w:r>
+        <w:rPr>
+          <w:rFonts w:ascii="Century Gothic" w:hAnsi="Century Gothic"/>
+          <w:sz w:val="28"/>
+          <w:szCs w:val="28"/>
+        </w:rPr>
+        <w:t>ModelImpl</w:t>
+      </w:r>
+      <w:proofErr w:type="spellEnd"/>
+    </w:p>
+    <w:p>
+      <w:pPr>
+        <w:pStyle w:val="Paragrafoelenco"/>
+        <w:numPr>
+          <w:ilvl w:val="2"/>
+          <w:numId w:val="2"/>
+        </w:numPr>
+        <w:rPr>
+          <w:rFonts w:ascii="Century Gothic" w:hAnsi="Century Gothic"/>
+          <w:sz w:val="28"/>
+          <w:szCs w:val="28"/>
+        </w:rPr>
+      </w:pPr>
+      <w:r>
+        <w:rPr>
+          <w:rFonts w:ascii="Century Gothic" w:hAnsi="Century Gothic"/>
+          <w:sz w:val="28"/>
+          <w:szCs w:val="28"/>
+        </w:rPr>
+        <w:t>Controller</w:t>
+      </w:r>
+    </w:p>
+    <w:p>
+      <w:pPr>
+        <w:pStyle w:val="Paragrafoelenco"/>
+        <w:numPr>
+          <w:ilvl w:val="2"/>
+          <w:numId w:val="2"/>
+        </w:numPr>
+        <w:rPr>
+          <w:rFonts w:ascii="Century Gothic" w:hAnsi="Century Gothic"/>
+          <w:sz w:val="28"/>
+          <w:szCs w:val="28"/>
+        </w:rPr>
+      </w:pPr>
+      <w:proofErr w:type="spellStart"/>
+      <w:r>
+        <w:rPr>
+          <w:rFonts w:ascii="Century Gothic" w:hAnsi="Century Gothic"/>
+          <w:sz w:val="28"/>
+          <w:szCs w:val="28"/>
+        </w:rPr>
+        <w:t>SkeletonInterface</w:t>
+      </w:r>
+      <w:proofErr w:type="spellEnd"/>
+      <w:r>
+        <w:rPr>
+          <w:rFonts w:ascii="Century Gothic" w:hAnsi="Century Gothic"/>
+          <w:sz w:val="28"/>
+          <w:szCs w:val="28"/>
+        </w:rPr>
+        <w:t xml:space="preserve"> &lt;interfaccia&gt;</w:t>
+      </w:r>
+    </w:p>
+    <w:p>
+      <w:pPr>
+        <w:pStyle w:val="Paragrafoelenco"/>
+        <w:numPr>
+          <w:ilvl w:val="2"/>
+          <w:numId w:val="2"/>
+        </w:numPr>
+        <w:rPr>
+          <w:rFonts w:ascii="Century Gothic" w:hAnsi="Century Gothic"/>
+          <w:sz w:val="28"/>
+          <w:szCs w:val="28"/>
+        </w:rPr>
+      </w:pPr>
+      <w:proofErr w:type="spellStart"/>
+      <w:r>
+        <w:rPr>
+          <w:rFonts w:ascii="Century Gothic" w:hAnsi="Century Gothic"/>
+          <w:sz w:val="28"/>
+          <w:szCs w:val="28"/>
+        </w:rPr>
+        <w:t>DataBaseConnessione</w:t>
+      </w:r>
+      <w:proofErr w:type="spellEnd"/>
+    </w:p>
+    <w:p>
+      <w:pPr>
+        <w:pStyle w:val="Paragrafoelenco"/>
+        <w:numPr>
+          <w:ilvl w:val="2"/>
+          <w:numId w:val="2"/>
+        </w:numPr>
+        <w:rPr>
+          <w:rFonts w:ascii="Century Gothic" w:hAnsi="Century Gothic"/>
+          <w:sz w:val="28"/>
+          <w:szCs w:val="28"/>
+        </w:rPr>
+      </w:pPr>
+      <w:proofErr w:type="spellStart"/>
+      <w:r>
+        <w:rPr>
+          <w:rFonts w:ascii="Century Gothic" w:hAnsi="Century Gothic"/>
+          <w:sz w:val="28"/>
+          <w:szCs w:val="28"/>
+        </w:rPr>
+        <w:t>EsecutoreQuery</w:t>
+      </w:r>
+      <w:proofErr w:type="spellEnd"/>
+    </w:p>
+    <w:p>
+      <w:pPr>
+        <w:pStyle w:val="Paragrafoelenco"/>
+        <w:numPr>
+          <w:ilvl w:val="1"/>
+          <w:numId w:val="2"/>
+        </w:numPr>
+        <w:rPr>
+          <w:rFonts w:ascii="Century Gothic" w:hAnsi="Century Gothic"/>
+          <w:sz w:val="28"/>
+          <w:szCs w:val="28"/>
+        </w:rPr>
+      </w:pPr>
+      <w:r>
+        <w:rPr>
+          <w:rFonts w:ascii="Century Gothic" w:hAnsi="Century Gothic"/>
+          <w:sz w:val="28"/>
+          <w:szCs w:val="28"/>
+        </w:rPr>
+        <w:t>Gestione Grafica:</w:t>
+      </w:r>
+    </w:p>
+    <w:p>
+      <w:pPr>
+        <w:pStyle w:val="Paragrafoelenco"/>
+        <w:numPr>
+          <w:ilvl w:val="2"/>
+          <w:numId w:val="2"/>
+        </w:numPr>
+        <w:rPr>
+          <w:rFonts w:ascii="Century Gothic" w:hAnsi="Century Gothic"/>
+          <w:sz w:val="28"/>
+          <w:szCs w:val="28"/>
+        </w:rPr>
+      </w:pPr>
+      <w:proofErr w:type="spellStart"/>
+      <w:r>
+        <w:rPr>
+          <w:rFonts w:ascii="Century Gothic" w:hAnsi="Century Gothic"/>
+          <w:sz w:val="28"/>
+          <w:szCs w:val="28"/>
+        </w:rPr>
+        <w:t>ServerGUI</w:t>
+      </w:r>
+      <w:proofErr w:type="spellEnd"/>
+    </w:p>
+    <w:p>
+      <w:pPr>
+        <w:spacing w:before="100" w:beforeAutospacing="1" w:after="100" w:afterAutospacing="1"/>
+        <w:rPr>
+          <w:rFonts w:ascii="Century Gothic" w:eastAsia="Times New Roman" w:hAnsi="Century Gothic" w:cs="Times New Roman"/>
+          <w:b/>
+          <w:bCs/>
+          <w:color w:val="191C3A"/>
+          <w:sz w:val="52"/>
+          <w:szCs w:val="52"/>
+          <w:lang w:eastAsia="it-IT"/>
+        </w:rPr>
+      </w:pPr>
+      <w:r>
+        <w:rPr>
+          <w:noProof/>
+          <w:color w:val="5DA3E8"/>
+          <w:sz w:val="40"/>
+          <w:szCs w:val="40"/>
+        </w:rPr>
+        <mc:AlternateContent>
+          <mc:Choice Requires="wps">
+            <w:drawing>
+              <wp:anchor distT="0" distB="0" distL="114300" distR="114300" simplePos="0" relativeHeight="251663360" behindDoc="0" locked="0" layoutInCell="1" allowOverlap="1" wp14:anchorId="1A40F93E" wp14:editId="49A6904C">
+                <wp:simplePos x="0" y="0"/>
+                <wp:positionH relativeFrom="column">
+                  <wp:posOffset>-1136015</wp:posOffset>
+                </wp:positionH>
+                <wp:positionV relativeFrom="paragraph">
+                  <wp:posOffset>594668</wp:posOffset>
+                </wp:positionV>
+                <wp:extent cx="8503066" cy="45719"/>
+                <wp:effectExtent l="0" t="12700" r="0" b="81915"/>
+                <wp:wrapNone/>
+                <wp:docPr id="2" name="Meno 2"/>
+                <wp:cNvGraphicFramePr/>
+                <a:graphic xmlns:a="http://schemas.openxmlformats.org/drawingml/2006/main">
+                  <a:graphicData uri="http://schemas.microsoft.com/office/word/2010/wordprocessingShape">
+                    <wps:wsp>
+                      <wps:cNvSpPr/>
+                      <wps:spPr>
+                        <a:xfrm flipV="1">
+                          <a:off x="0" y="0"/>
+                          <a:ext cx="8503066" cy="45719"/>
+                        </a:xfrm>
+                        <a:prstGeom prst="mathMinus">
+                          <a:avLst/>
+                        </a:prstGeom>
+                        <a:solidFill>
+                          <a:srgbClr val="5DA3E8"/>
+                        </a:solidFill>
+                        <a:ln>
+                          <a:solidFill>
+                            <a:srgbClr val="F4AF3E"/>
+                          </a:solidFill>
+                        </a:ln>
+                        <a:effectLst>
+                          <a:outerShdw blurRad="50800" dist="38100" dir="2700000" algn="tl" rotWithShape="0">
+                            <a:prstClr val="black">
+                              <a:alpha val="40000"/>
+                            </a:prstClr>
+                          </a:outerShdw>
+                        </a:effectLst>
+                      </wps:spPr>
+                      <wps:style>
+                        <a:lnRef idx="2">
+                          <a:schemeClr val="accent1">
+                            <a:shade val="50000"/>
+                          </a:schemeClr>
+                        </a:lnRef>
+                        <a:fillRef idx="1">
+                          <a:schemeClr val="accent1"/>
+                        </a:fillRef>
+                        <a:effectRef idx="0">
+                          <a:schemeClr val="accent1"/>
+                        </a:effectRef>
+                        <a:fontRef idx="minor">
+                          <a:schemeClr val="lt1"/>
+                        </a:fontRef>
+                      </wps:style>
+                      <wps:bodyPr rot="0" spcFirstLastPara="0" vertOverflow="overflow" horzOverflow="overflow" vert="horz" wrap="square" lIns="91440" tIns="45720" rIns="91440" bIns="45720" numCol="1" spcCol="0" rtlCol="0" fromWordArt="0" anchor="ctr" anchorCtr="0" forceAA="0" compatLnSpc="1">
+                        <a:prstTxWarp prst="textNoShape">
+                          <a:avLst/>
+                        </a:prstTxWarp>
+                        <a:noAutofit/>
+                      </wps:bodyPr>
+                    </wps:wsp>
+                  </a:graphicData>
+                </a:graphic>
+                <wp14:sizeRelH relativeFrom="margin">
+                  <wp14:pctWidth>0</wp14:pctWidth>
+                </wp14:sizeRelH>
+                <wp14:sizeRelV relativeFrom="margin">
+                  <wp14:pctHeight>0</wp14:pctHeight>
+                </wp14:sizeRelV>
+              </wp:anchor>
+            </w:drawing>
+          </mc:Choice>
+          <mc:Fallback>
+            <w:pict>
+              <v:shape w14:anchorId="78249EB5" id="Meno 2" o:spid="_x0000_s1026" style="position:absolute;margin-left:-89.45pt;margin-top:46.8pt;width:669.55pt;height:3.6pt;flip:y;z-index:251663360;visibility:visible;mso-wrap-style:square;mso-width-percent:0;mso-height-percent:0;mso-wrap-distance-left:9pt;mso-wrap-distance-top:0;mso-wrap-distance-right:9pt;mso-wrap-distance-bottom:0;mso-position-horizontal:absolute;mso-position-horizontal-relative:text;mso-position-vertical:absolute;mso-position-vertical-relative:text;mso-width-percent:0;mso-height-percent:0;mso-width-relative:margin;mso-height-relative:margin;v-text-anchor:middle" coordsize="8503066,45719" o:gfxdata="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" path="m1127081,17483r6248904,l7375985,28236r-6248904,l1127081,17483xe" fillcolor="#5da3e8" strokecolor="#f4af3e" strokeweight="1pt">
+                <v:stroke joinstyle="miter"/>
+                <v:shadow on="t" color="black" opacity="26214f" origin="-.5,-.5" offset=".74836mm,.74836mm"/>
+                <v:path arrowok="t" o:connecttype="custom" o:connectlocs="1127081,17483;7375985,17483;7375985,28236;1127081,28236;1127081,17483" o:connectangles="0,0,0,0,0"/>
+              </v:shape>
+            </w:pict>
+          </mc:Fallback>
+        </mc:AlternateContent>
+      </w:r>
+      <w:r>
+        <w:rPr>
+          <w:rFonts w:ascii="Century Gothic" w:eastAsia="Times New Roman" w:hAnsi="Century Gothic" w:cs="Times New Roman"/>
+          <w:b/>
+          <w:bCs/>
+          <w:color w:val="191C3A"/>
+          <w:sz w:val="52"/>
+          <w:szCs w:val="52"/>
+          <w:lang w:eastAsia="it-IT"/>
+        </w:rPr>
+        <w:t>CLIENT LAB</w:t>
+      </w:r>
+    </w:p>
+    <w:p>
+      <w:pPr>
+        <w:spacing w:before="100" w:beforeAutospacing="1" w:after="100" w:afterAutospacing="1"/>
+        <w:rPr>
+          <w:rFonts w:ascii="Century Gothic" w:eastAsia="Times New Roman" w:hAnsi="Century Gothic" w:cs="Times New Roman"/>
+          <w:b/>
+          <w:bCs/>
+          <w:color w:val="191C3A"/>
+          <w:sz w:val="52"/>
+          <w:szCs w:val="52"/>
+          <w:lang w:eastAsia="it-IT"/>
+        </w:rPr>
+      </w:pPr>
+      <w:r>
+        <w:rPr>
+          <w:rFonts w:ascii="Century Gothic" w:eastAsia="Times New Roman" w:hAnsi="Century Gothic" w:cs="Times New Roman"/>
+          <w:color w:val="191C3A"/>
+          <w:sz w:val="28"/>
+          <w:szCs w:val="28"/>
+          <w:lang w:eastAsia="it-IT"/>
+        </w:rPr>
+        <w:t>Di seguito verranno elencate le classi,</w:t>
+      </w:r>
+      <w:r>
+        <w:rPr>
+          <w:rFonts w:ascii="Century Gothic" w:eastAsia="Times New Roman" w:hAnsi="Century Gothic" w:cs="Times New Roman"/>
+          <w:color w:val="191C3A"/>
+          <w:sz w:val="28"/>
+          <w:szCs w:val="28"/>
+          <w:lang w:eastAsia="it-IT"/>
+        </w:rPr>
+        <w:t xml:space="preserve"> con una breve descrizione di carattere architetturale e implementativo.</w:t>
+      </w:r>
+    </w:p>
+    <w:p>
+      <w:pPr>
+        <w:rPr>
+          <w:rFonts w:ascii="Century Gothic" w:hAnsi="Century Gothic"/>
+          <w:b/>
+          <w:bCs/>
+          <w:color w:val="F4AF3E"/>
+          <w:sz w:val="28"/>
+          <w:szCs w:val="28"/>
+        </w:rPr>
+      </w:pPr>
+      <w:r>
+        <w:rPr>
+          <w:rFonts w:ascii="Century Gothic" w:hAnsi="Century Gothic"/>
+          <w:b/>
+          <w:bCs/>
+          <w:color w:val="F4AF3E"/>
+          <w:sz w:val="28"/>
+          <w:szCs w:val="28"/>
+        </w:rPr>
+        <w:t>CLIENTMAIN</w:t>
+      </w:r>
+    </w:p>
+    <w:p>
+      <w:pPr>
+        <w:rPr>
+          <w:rFonts w:ascii="Century Gothic" w:hAnsi="Century Gothic"/>
+          <w:sz w:val="28"/>
+          <w:szCs w:val="28"/>
+        </w:rPr>
+      </w:pPr>
+      <w:r>
+        <w:rPr>
+          <w:rFonts w:ascii="Century Gothic" w:hAnsi="Century Gothic"/>
+          <w:sz w:val="28"/>
+          <w:szCs w:val="28"/>
+        </w:rPr>
+        <w:t>La classe principale che contiene il metodo</w:t>
+      </w:r>
+      <w:r>
+        <w:rPr>
+          <w:rFonts w:ascii="Century Gothic" w:hAnsi="Century Gothic"/>
+          <w:sz w:val="28"/>
+          <w:szCs w:val="28"/>
+        </w:rPr>
+        <w:t xml:space="preserve"> </w:t>
+      </w:r>
+      <w:r>
+        <w:rPr>
+          <w:rFonts w:ascii="Century Gothic" w:hAnsi="Century Gothic"/>
+          <w:b/>
+          <w:bCs/>
+          <w:sz w:val="28"/>
+          <w:szCs w:val="28"/>
+        </w:rPr>
+        <w:t>public static void main (</w:t>
+      </w:r>
+      <w:proofErr w:type="spellStart"/>
+      <w:proofErr w:type="gramStart"/>
+      <w:r>
+        <w:rPr>
+          <w:rFonts w:ascii="Century Gothic" w:hAnsi="Century Gothic"/>
+          <w:b/>
+          <w:bCs/>
+          <w:sz w:val="28"/>
+          <w:szCs w:val="28"/>
+        </w:rPr>
+        <w:t>String</w:t>
+      </w:r>
+      <w:proofErr w:type="spellEnd"/>
+      <w:r>
+        <w:rPr>
+          <w:rFonts w:ascii="Century Gothic" w:hAnsi="Century Gothic"/>
+          <w:b/>
+          <w:bCs/>
+          <w:sz w:val="28"/>
+          <w:szCs w:val="28"/>
+        </w:rPr>
+        <w:t>[</w:t>
+      </w:r>
+      <w:proofErr w:type="gramEnd"/>
+      <w:r>
+        <w:rPr>
+          <w:rFonts w:ascii="Century Gothic" w:hAnsi="Century Gothic"/>
+          <w:b/>
+          <w:bCs/>
+          <w:sz w:val="28"/>
+          <w:szCs w:val="28"/>
+        </w:rPr>
+        <w:t>] args) {}</w:t>
+      </w:r>
+      <w:r>
+        <w:rPr>
+          <w:rFonts w:ascii="Century Gothic" w:hAnsi="Century Gothic"/>
+          <w:sz w:val="28"/>
+          <w:szCs w:val="28"/>
+        </w:rPr>
+        <w:t>, necessario per generare i componenti necessari al funzionamento del modulo ClientLab.</w:t>
+      </w:r>
+    </w:p>
+    <w:p>
+      <w:pPr>
+        <w:rPr>
+          <w:rFonts w:ascii="Century Gothic" w:hAnsi="Century Gothic"/>
+          <w:sz w:val="28"/>
+          <w:szCs w:val="28"/>
+        </w:rPr>
+      </w:pPr>
+    </w:p>
+    <w:p>
+      <w:pPr>
+        <w:rPr>
+          <w:rFonts w:ascii="Century Gothic" w:hAnsi="Century Gothic"/>
+          <w:b/>
+          <w:bCs/>
+          <w:color w:val="F4AF3E"/>
+          <w:sz w:val="28"/>
+          <w:szCs w:val="28"/>
+        </w:rPr>
+      </w:pPr>
+      <w:r>
+        <w:rPr>
+          <w:rFonts w:ascii="Century Gothic" w:hAnsi="Century Gothic"/>
+          <w:b/>
+          <w:bCs/>
+          <w:color w:val="F4AF3E"/>
+          <w:sz w:val="28"/>
+          <w:szCs w:val="28"/>
+        </w:rPr>
+        <w:t xml:space="preserve">VIEW </w:t>
+      </w:r>
+    </w:p>
+    <w:p>
+      <w:pPr>
+        <w:rPr>
+          <w:rFonts w:ascii="Century Gothic" w:hAnsi="Century Gothic"/>
+          <w:sz w:val="28"/>
+          <w:szCs w:val="28"/>
+        </w:rPr>
+      </w:pPr>
+      <w:r>
+        <w:rPr>
+          <w:rFonts w:ascii="Century Gothic" w:hAnsi="Century Gothic"/>
+          <w:sz w:val="28"/>
+          <w:szCs w:val="28"/>
+        </w:rPr>
+        <w:t>Interfaccia che fornisce l’overload dei metodi alle classi che la implementano.</w:t>
+      </w:r>
+    </w:p>
+    <w:p>
+      <w:pPr>
+        <w:rPr>
+          <w:rFonts w:ascii="Century Gothic" w:hAnsi="Century Gothic"/>
+          <w:sz w:val="28"/>
+          <w:szCs w:val="28"/>
+        </w:rPr>
+      </w:pPr>
+    </w:p>
+    <w:p>
+      <w:pPr>
+        <w:rPr>
+          <w:rFonts w:ascii="Century Gothic" w:hAnsi="Century Gothic"/>
+          <w:b/>
+          <w:bCs/>
+          <w:color w:val="F4AF3E"/>
+          <w:sz w:val="28"/>
+          <w:szCs w:val="28"/>
+        </w:rPr>
+      </w:pPr>
+      <w:r>
+        <w:rPr>
+          <w:rFonts w:ascii="Century Gothic" w:hAnsi="Century Gothic"/>
+          <w:b/>
+          <w:bCs/>
+          <w:color w:val="F4AF3E"/>
+          <w:sz w:val="28"/>
+          <w:szCs w:val="28"/>
+        </w:rPr>
+        <w:t>VIEWIMPL</w:t>
+      </w:r>
+    </w:p>
+    <w:p>
+      <w:pPr>
+        <w:rPr>
+          <w:rFonts w:ascii="Century Gothic" w:hAnsi="Century Gothic"/>
+          <w:sz w:val="28"/>
+          <w:szCs w:val="28"/>
+        </w:rPr>
+      </w:pPr>
+      <w:r>
+        <w:rPr>
+          <w:rFonts w:ascii="Century Gothic" w:hAnsi="Century Gothic"/>
+          <w:sz w:val="28"/>
+          <w:szCs w:val="28"/>
+        </w:rPr>
+        <w:t>Questa classe estende JFrame ed implementa l’interfaccia View.</w:t>
+      </w:r>
+    </w:p>
+    <w:p>
+      <w:pPr>
+        <w:rPr>
+          <w:rFonts w:ascii="Century Gothic" w:hAnsi="Century Gothic"/>
+          <w:sz w:val="28"/>
+          <w:szCs w:val="28"/>
+        </w:rPr>
+      </w:pPr>
+      <w:r>
+        <w:rPr>
+          <w:rFonts w:ascii="Century Gothic" w:hAnsi="Century Gothic"/>
+          <w:sz w:val="28"/>
+          <w:szCs w:val="28"/>
+        </w:rPr>
+        <w:t>Si occupa di gestire tutte le componenti grafiche dell’applicazione, aggiornando anche i singoli elementi.</w:t>
+      </w:r>
+    </w:p>
+    <w:p>
+      <w:pPr>
+        <w:rPr>
+          <w:rFonts w:ascii="Century Gothic" w:hAnsi="Century Gothic"/>
+          <w:sz w:val="28"/>
+          <w:szCs w:val="28"/>
+        </w:rPr>
+      </w:pPr>
+    </w:p>
+    <w:p>
+      <w:pPr>
+        <w:rPr>
+          <w:rFonts w:ascii="Century Gothic" w:hAnsi="Century Gothic"/>
+          <w:b/>
+          <w:bCs/>
+          <w:color w:val="F4AF3E"/>
+          <w:sz w:val="28"/>
+          <w:szCs w:val="28"/>
+        </w:rPr>
+      </w:pPr>
+      <w:r>
+        <w:rPr>
+          <w:rFonts w:ascii="Century Gothic" w:hAnsi="Century Gothic"/>
+          <w:b/>
+          <w:bCs/>
+          <w:color w:val="F4AF3E"/>
+          <w:sz w:val="28"/>
+          <w:szCs w:val="28"/>
+        </w:rPr>
+        <w:t>MODEL</w:t>
+      </w:r>
+    </w:p>
+    <w:p>
+      <w:pPr>
+        <w:rPr>
+          <w:rFonts w:ascii="Century Gothic" w:hAnsi="Century Gothic"/>
+          <w:sz w:val="28"/>
+          <w:szCs w:val="28"/>
+        </w:rPr>
+      </w:pPr>
+      <w:r>
+        <w:rPr>
+          <w:rFonts w:ascii="Century Gothic" w:hAnsi="Century Gothic"/>
+          <w:sz w:val="28"/>
+          <w:szCs w:val="28"/>
+        </w:rPr>
+        <w:t>Interfaccia che fornisce l’overload dei metodi alle classi che la implementano.</w:t>
+      </w:r>
+    </w:p>
+    <w:p>
+      <w:pPr>
+        <w:rPr>
+          <w:rFonts w:ascii="Century Gothic" w:hAnsi="Century Gothic"/>
+          <w:sz w:val="28"/>
+          <w:szCs w:val="28"/>
+        </w:rPr>
+      </w:pPr>
+    </w:p>
+    <w:p>
+      <w:pPr>
+        <w:rPr>
+          <w:rFonts w:ascii="Century Gothic" w:hAnsi="Century Gothic"/>
+          <w:b/>
+          <w:bCs/>
+          <w:color w:val="F4AF3E"/>
+          <w:sz w:val="28"/>
+          <w:szCs w:val="28"/>
+        </w:rPr>
+      </w:pPr>
+      <w:r>
+        <w:rPr>
+          <w:rFonts w:ascii="Century Gothic" w:hAnsi="Century Gothic"/>
+          <w:b/>
+          <w:bCs/>
+          <w:color w:val="F4AF3E"/>
+          <w:sz w:val="28"/>
+          <w:szCs w:val="28"/>
+        </w:rPr>
+        <w:t>MODELIMPL</w:t>
+      </w:r>
+    </w:p>
+    <w:p>
+      <w:pPr>
+        <w:rPr>
+          <w:rFonts w:ascii="Century Gothic" w:hAnsi="Century Gothic"/>
+          <w:sz w:val="28"/>
+          <w:szCs w:val="28"/>
+        </w:rPr>
+      </w:pPr>
+      <w:r>
+        <w:rPr>
+          <w:rFonts w:ascii="Century Gothic" w:hAnsi="Century Gothic"/>
+          <w:sz w:val="28"/>
+          <w:szCs w:val="28"/>
+        </w:rPr>
+        <w:t>Questa classe implementa l’interfaccia Model.</w:t>
+      </w:r>
+    </w:p>
+    <w:p>
+      <w:pPr>
+        <w:rPr>
+          <w:rFonts w:ascii="Century Gothic" w:hAnsi="Century Gothic"/>
+          <w:sz w:val="28"/>
+          <w:szCs w:val="28"/>
+        </w:rPr>
+      </w:pPr>
+      <w:r>
+        <w:rPr>
+          <w:rFonts w:ascii="Century Gothic" w:hAnsi="Century Gothic"/>
+          <w:sz w:val="28"/>
+          <w:szCs w:val="28"/>
+        </w:rPr>
+        <w:t>Il costruttore salva un riferimento di tipo View passato come parametro e istanzia un riferimento di tipo ServerInterface.</w:t>
+      </w:r>
+    </w:p>
+    <w:p>
+      <w:pPr>
+        <w:rPr>
+          <w:rFonts w:ascii="Century Gothic" w:hAnsi="Century Gothic"/>
+          <w:sz w:val="28"/>
+          <w:szCs w:val="28"/>
+        </w:rPr>
+      </w:pPr>
+      <w:r>
+        <w:rPr>
+          <w:rFonts w:ascii="Century Gothic" w:hAnsi="Century Gothic"/>
+          <w:sz w:val="28"/>
+          <w:szCs w:val="28"/>
+        </w:rPr>
+        <w:lastRenderedPageBreak/>
+        <w:t xml:space="preserve">È dotata di un metodo denominato </w:t>
+      </w:r>
+      <w:r>
+        <w:rPr>
+          <w:rFonts w:ascii="Century Gothic" w:hAnsi="Century Gothic"/>
+          <w:b/>
+          <w:bCs/>
+          <w:sz w:val="28"/>
+          <w:szCs w:val="28"/>
+        </w:rPr>
+        <w:t>updateModel ()</w:t>
+      </w:r>
+      <w:r>
+        <w:rPr>
+          <w:rFonts w:ascii="Century Gothic" w:hAnsi="Century Gothic"/>
+          <w:sz w:val="28"/>
+          <w:szCs w:val="28"/>
+        </w:rPr>
+        <w:t xml:space="preserve"> che riceve come parametri in input:</w:t>
+      </w:r>
+    </w:p>
+    <w:p>
+      <w:pPr>
+        <w:pStyle w:val="Paragrafoelenco"/>
+        <w:numPr>
+          <w:ilvl w:val="0"/>
+          <w:numId w:val="1"/>
+        </w:numPr>
+        <w:rPr>
+          <w:rFonts w:ascii="Century Gothic" w:hAnsi="Century Gothic"/>
+          <w:sz w:val="28"/>
+          <w:szCs w:val="28"/>
+        </w:rPr>
+      </w:pPr>
+      <w:r>
+        <w:rPr>
+          <w:rFonts w:ascii="Century Gothic" w:hAnsi="Century Gothic"/>
+          <w:sz w:val="28"/>
+          <w:szCs w:val="28"/>
+        </w:rPr>
+        <w:t xml:space="preserve">Source </w:t>
+      </w:r>
+      <w:r>
+        <w:rPr>
+          <w:rFonts w:ascii="Century Gothic" w:hAnsi="Century Gothic"/>
+          <w:sz w:val="28"/>
+          <w:szCs w:val="28"/>
+        </w:rPr>
+        <w:sym w:font="Wingdings" w:char="F0E0"/>
+      </w:r>
+      <w:r>
+        <w:rPr>
+          <w:rFonts w:ascii="Century Gothic" w:hAnsi="Century Gothic"/>
+          <w:sz w:val="28"/>
+          <w:szCs w:val="28"/>
+        </w:rPr>
+        <w:t xml:space="preserve"> Il nome dell’oggetto che ha generato l’evento.</w:t>
+      </w:r>
+    </w:p>
+    <w:p>
+      <w:pPr>
+        <w:pStyle w:val="Paragrafoelenco"/>
+        <w:numPr>
+          <w:ilvl w:val="0"/>
+          <w:numId w:val="1"/>
+        </w:numPr>
+        <w:rPr>
+          <w:rFonts w:ascii="Century Gothic" w:hAnsi="Century Gothic"/>
+          <w:sz w:val="28"/>
+          <w:szCs w:val="28"/>
+        </w:rPr>
+      </w:pPr>
+      <w:r>
+        <w:rPr>
+          <w:rFonts w:ascii="Century Gothic" w:hAnsi="Century Gothic"/>
+          <w:sz w:val="28"/>
+          <w:szCs w:val="28"/>
+        </w:rPr>
+        <w:t xml:space="preserve">Dati </w:t>
+      </w:r>
+      <w:r>
+        <w:rPr>
+          <w:rFonts w:ascii="Century Gothic" w:hAnsi="Century Gothic"/>
+          <w:sz w:val="28"/>
+          <w:szCs w:val="28"/>
+        </w:rPr>
+        <w:sym w:font="Wingdings" w:char="F0E0"/>
+      </w:r>
+      <w:r>
+        <w:rPr>
+          <w:rFonts w:ascii="Century Gothic" w:hAnsi="Century Gothic"/>
+          <w:sz w:val="28"/>
+          <w:szCs w:val="28"/>
+        </w:rPr>
+        <w:t xml:space="preserve"> inseriti dall’utente tramite interfaccia.</w:t>
+      </w:r>
+    </w:p>
+    <w:p>
+      <w:pPr>
+        <w:rPr>
+          <w:rFonts w:ascii="Century Gothic" w:hAnsi="Century Gothic"/>
+          <w:sz w:val="28"/>
+          <w:szCs w:val="28"/>
+        </w:rPr>
+      </w:pPr>
+      <w:r>
+        <w:rPr>
+          <w:rFonts w:ascii="Century Gothic" w:hAnsi="Century Gothic"/>
+          <w:sz w:val="28"/>
+          <w:szCs w:val="28"/>
+        </w:rPr>
+        <w:t>Dopo aver verificato l’oggetto che generato l’evento chiama i propri metodi secondo le condizioni elencate.</w:t>
+      </w:r>
+    </w:p>
+    <w:p>
+      <w:pPr>
+        <w:rPr>
+          <w:rFonts w:ascii="Century Gothic" w:hAnsi="Century Gothic"/>
+          <w:sz w:val="28"/>
+          <w:szCs w:val="28"/>
+        </w:rPr>
+      </w:pPr>
+      <w:r>
+        <w:rPr>
+          <w:rFonts w:ascii="Century Gothic" w:hAnsi="Century Gothic"/>
+          <w:sz w:val="28"/>
+          <w:szCs w:val="28"/>
+        </w:rPr>
+        <w:t xml:space="preserve">Con i dati ricevuti dalla classe Controller, dopo </w:t>
+      </w:r>
+      <w:r>
+        <w:rPr>
+          <w:rFonts w:ascii="Century Gothic" w:hAnsi="Century Gothic"/>
+          <w:sz w:val="28"/>
+          <w:szCs w:val="28"/>
+        </w:rPr>
+        <w:t>averli</w:t>
+      </w:r>
+      <w:r>
+        <w:rPr>
+          <w:rFonts w:ascii="Century Gothic" w:hAnsi="Century Gothic"/>
+          <w:sz w:val="28"/>
+          <w:szCs w:val="28"/>
+        </w:rPr>
+        <w:t xml:space="preserve"> elaborati rendendoli compatibili con il formato </w:t>
+      </w:r>
+      <w:r>
+        <w:rPr>
+          <w:rFonts w:ascii="Century Gothic" w:hAnsi="Century Gothic"/>
+          <w:sz w:val="28"/>
+          <w:szCs w:val="28"/>
+        </w:rPr>
+        <w:t>richiesto, richiama i metodi di ServerInterface che si occuperanno di completare le operazioni richieste.</w:t>
+      </w:r>
+    </w:p>
+    <w:p>
+      <w:pPr>
+        <w:rPr>
+          <w:rFonts w:ascii="Century Gothic" w:hAnsi="Century Gothic"/>
+          <w:sz w:val="28"/>
+          <w:szCs w:val="28"/>
+        </w:rPr>
+      </w:pPr>
+      <w:r>
+        <w:rPr>
+          <w:rFonts w:ascii="Century Gothic" w:hAnsi="Century Gothic"/>
+          <w:sz w:val="28"/>
+          <w:szCs w:val="28"/>
+        </w:rPr>
+        <w:t xml:space="preserve">Infine, grazie al riferimento di tipo View, viene richiamato il metodo </w:t>
+      </w:r>
+      <w:r>
+        <w:rPr>
+          <w:rFonts w:ascii="Century Gothic" w:hAnsi="Century Gothic"/>
+          <w:b/>
+          <w:bCs/>
+          <w:sz w:val="28"/>
+          <w:szCs w:val="28"/>
+        </w:rPr>
+        <w:t>updateView ()</w:t>
+      </w:r>
+      <w:r>
+        <w:rPr>
+          <w:rFonts w:ascii="Century Gothic" w:hAnsi="Century Gothic"/>
+          <w:sz w:val="28"/>
+          <w:szCs w:val="28"/>
+        </w:rPr>
+        <w:t xml:space="preserve"> utile per aggiornare, in base alle informazioni passate come parametro, le componenti grafiche.</w:t>
+      </w:r>
+    </w:p>
+    <w:p>
+      <w:pPr>
+        <w:rPr>
+          <w:rFonts w:ascii="Century Gothic" w:hAnsi="Century Gothic"/>
+          <w:sz w:val="28"/>
+          <w:szCs w:val="28"/>
+        </w:rPr>
+      </w:pPr>
+    </w:p>
+    <w:p>
+      <w:pPr>
+        <w:rPr>
+          <w:rFonts w:ascii="Century Gothic" w:hAnsi="Century Gothic"/>
+          <w:b/>
+          <w:bCs/>
+          <w:color w:val="F4AF3E"/>
+          <w:sz w:val="28"/>
+          <w:szCs w:val="28"/>
+        </w:rPr>
+      </w:pPr>
+      <w:r>
+        <w:rPr>
+          <w:rFonts w:ascii="Century Gothic" w:hAnsi="Century Gothic"/>
+          <w:b/>
+          <w:bCs/>
+          <w:color w:val="F4AF3E"/>
+          <w:sz w:val="28"/>
+          <w:szCs w:val="28"/>
+        </w:rPr>
+        <w:t>CONTROLLERIMPL</w:t>
+      </w:r>
+    </w:p>
+    <w:p>
+      <w:pPr>
+        <w:rPr>
+          <w:rFonts w:ascii="Century Gothic" w:hAnsi="Century Gothic"/>
+          <w:sz w:val="28"/>
+          <w:szCs w:val="28"/>
+        </w:rPr>
+      </w:pPr>
+      <w:r>
+        <w:rPr>
+          <w:rFonts w:ascii="Century Gothic" w:hAnsi="Century Gothic"/>
+          <w:sz w:val="28"/>
+          <w:szCs w:val="28"/>
+        </w:rPr>
+        <w:t>Implementa l’interfaccia ActionListener.</w:t>
+      </w:r>
+    </w:p>
+    <w:p>
+      <w:pPr>
+        <w:rPr>
+          <w:rFonts w:ascii="Century Gothic" w:hAnsi="Century Gothic"/>
+          <w:sz w:val="28"/>
+          <w:szCs w:val="28"/>
+        </w:rPr>
+      </w:pPr>
+      <w:r>
+        <w:rPr>
+          <w:rFonts w:ascii="Century Gothic" w:hAnsi="Century Gothic"/>
+          <w:sz w:val="28"/>
+          <w:szCs w:val="28"/>
+        </w:rPr>
+        <w:t>Il costruttore salva i riferimenti di Model e View passati come parametri, e si occupa di catturare e aggiungere ai componenti grafici la possibilità di generare eventi.</w:t>
+      </w:r>
+    </w:p>
+    <w:p>
+      <w:pPr>
+        <w:rPr>
+          <w:rFonts w:ascii="Century Gothic" w:hAnsi="Century Gothic"/>
+          <w:sz w:val="28"/>
+          <w:szCs w:val="28"/>
+        </w:rPr>
+      </w:pPr>
+      <w:r>
+        <w:rPr>
+          <w:rFonts w:ascii="Century Gothic" w:hAnsi="Century Gothic"/>
+          <w:sz w:val="28"/>
+          <w:szCs w:val="28"/>
+        </w:rPr>
+        <w:t xml:space="preserve">All’interno di essa è presente il metodo </w:t>
+      </w:r>
+      <w:r>
+        <w:rPr>
+          <w:rFonts w:ascii="Century Gothic" w:hAnsi="Century Gothic"/>
+          <w:b/>
+          <w:bCs/>
+          <w:sz w:val="28"/>
+          <w:szCs w:val="28"/>
+        </w:rPr>
+        <w:t>actionPerformed ()</w:t>
+      </w:r>
+      <w:r>
+        <w:rPr>
+          <w:rFonts w:ascii="Century Gothic" w:hAnsi="Century Gothic"/>
+          <w:sz w:val="28"/>
+          <w:szCs w:val="28"/>
+        </w:rPr>
+        <w:t xml:space="preserve"> che prende in input:</w:t>
+      </w:r>
+    </w:p>
+    <w:p>
+      <w:pPr>
+        <w:pStyle w:val="Paragrafoelenco"/>
+        <w:numPr>
+          <w:ilvl w:val="0"/>
+          <w:numId w:val="3"/>
+        </w:numPr>
+        <w:rPr>
+          <w:rFonts w:ascii="Century Gothic" w:hAnsi="Century Gothic"/>
+          <w:sz w:val="28"/>
+          <w:szCs w:val="28"/>
+        </w:rPr>
+      </w:pPr>
+      <w:r>
+        <w:rPr>
+          <w:rFonts w:ascii="Century Gothic" w:hAnsi="Century Gothic"/>
+          <w:sz w:val="28"/>
+          <w:szCs w:val="28"/>
+        </w:rPr>
+        <w:t xml:space="preserve">e </w:t>
+      </w:r>
+      <w:r>
+        <w:rPr>
+          <w:rFonts w:ascii="Century Gothic" w:hAnsi="Century Gothic"/>
+          <w:sz w:val="28"/>
+          <w:szCs w:val="28"/>
+        </w:rPr>
+        <w:sym w:font="Wingdings" w:char="F0E0"/>
+      </w:r>
+      <w:r>
+        <w:rPr>
+          <w:rFonts w:ascii="Century Gothic" w:hAnsi="Century Gothic"/>
+          <w:sz w:val="28"/>
+          <w:szCs w:val="28"/>
+        </w:rPr>
+        <w:t xml:space="preserve"> </w:t>
+      </w:r>
+      <w:r>
+        <w:rPr>
+          <w:rFonts w:ascii="Century Gothic" w:hAnsi="Century Gothic"/>
+          <w:sz w:val="28"/>
+          <w:szCs w:val="28"/>
+        </w:rPr>
+        <w:t>di tipo ActionEvent, ossia l’evento generato.</w:t>
+      </w:r>
+    </w:p>
+    <w:p>
+      <w:pPr>
+        <w:rPr>
+          <w:rFonts w:ascii="Century Gothic" w:hAnsi="Century Gothic"/>
+          <w:sz w:val="28"/>
+          <w:szCs w:val="28"/>
+        </w:rPr>
+      </w:pPr>
+      <w:r>
+        <w:rPr>
+          <w:rFonts w:ascii="Century Gothic" w:hAnsi="Century Gothic"/>
+          <w:sz w:val="28"/>
+          <w:szCs w:val="28"/>
+        </w:rPr>
+        <w:t>Successivamente estrapola il nome dell’oggetto verificando l’istanza di appartenenza e seguendo un serie di condizioni, ricava le informazioni inserite nella View.</w:t>
+      </w:r>
+    </w:p>
+    <w:p>
+      <w:pPr>
+        <w:rPr>
+          <w:rFonts w:ascii="Century Gothic" w:hAnsi="Century Gothic"/>
+          <w:sz w:val="28"/>
+          <w:szCs w:val="28"/>
+        </w:rPr>
+      </w:pPr>
+      <w:r>
+        <w:rPr>
+          <w:rFonts w:ascii="Century Gothic" w:hAnsi="Century Gothic"/>
+          <w:sz w:val="28"/>
+          <w:szCs w:val="28"/>
+        </w:rPr>
+        <w:t>Fatto ciò, richiama il metodo del model, che come descritto in precedenza elaborerà i dati sul bottone d’origine.</w:t>
+      </w:r>
+    </w:p>
+    <w:p>
+      <w:pPr>
+        <w:rPr>
+          <w:rFonts w:ascii="Century Gothic" w:hAnsi="Century Gothic"/>
+          <w:sz w:val="28"/>
+          <w:szCs w:val="28"/>
+        </w:rPr>
+      </w:pPr>
+    </w:p>
+    <w:p>
+      <w:pPr>
+        <w:rPr>
+          <w:rFonts w:ascii="Century Gothic" w:hAnsi="Century Gothic"/>
+          <w:sz w:val="28"/>
+          <w:szCs w:val="28"/>
+        </w:rPr>
+      </w:pPr>
+      <w:r>
+        <w:rPr>
+          <w:rFonts w:ascii="Century Gothic" w:hAnsi="Century Gothic"/>
+          <w:sz w:val="28"/>
+          <w:szCs w:val="28"/>
+        </w:rPr>
+        <w:t xml:space="preserve">PROXY </w:t>
+      </w:r>
+    </w:p>
+    <w:p>
+      <w:pPr>
+        <w:rPr>
+          <w:rFonts w:ascii="Century Gothic" w:hAnsi="Century Gothic"/>
+          <w:sz w:val="28"/>
+          <w:szCs w:val="28"/>
+        </w:rPr>
+      </w:pPr>
+    </w:p>
+    <w:p>
+      <w:pPr>
+        <w:rPr>
+          <w:rFonts w:ascii="Century Gothic" w:hAnsi="Century Gothic"/>
+          <w:sz w:val="28"/>
+          <w:szCs w:val="28"/>
+        </w:rPr>
+      </w:pPr>
+    </w:p>
+    <w:p>
+      <w:pPr>
+        <w:rPr>
+          <w:rFonts w:ascii="Century Gothic" w:hAnsi="Century Gothic"/>
+          <w:sz w:val="28"/>
+          <w:szCs w:val="28"/>
+        </w:rPr>
+      </w:pPr>
+      <w:r>
+        <w:rPr>
+          <w:rFonts w:ascii="Century Gothic" w:hAnsi="Century Gothic"/>
+          <w:sz w:val="28"/>
+          <w:szCs w:val="28"/>
+        </w:rPr>
+        <w:t>SERVERINTERFACE</w:t>
       </w:r>
     </w:p>
     <w:sectPr>
+      <w:footerReference w:type="even" r:id="rId7"/>
+      <w:footerReference w:type="default" r:id="rId8"/>
       <w:pgSz w:w="11906" w:h="16838"/>
-      <w:pgMar w:top="1417" w:right="1134" w:bottom="1134" w:left="1134" w:header="708" w:footer="708" w:gutter="0"/>
+      <w:pgMar w:top="720" w:right="720" w:bottom="720" w:left="720" w:header="708" w:footer="708" w:gutter="0"/>
       <w:cols w:space="708"/>
       <w:docGrid w:linePitch="360"/>
     </w:sectPr>
   </w:body>
 </w:document>
+</file>
+
+<file path=word/endnotes.xml><?xml version="1.0" encoding="utf-8"?>
+<w:endnotes xmlns:wpc="http://schemas.microsoft.com/office/word/2010/wordprocessingCanvas" xmlns:cx="http://schemas.microsoft.com/office/drawing/2014/chartex" xmlns:cx1="http://schemas.microsoft.com/office/drawing/2015/9/8/chartex" xmlns:cx2="http://schemas.microsoft.com/office/drawing/2015/10/21/chartex" xmlns:cx3="http://schemas.microsoft.com/office/drawing/2016/5/9/chartex" xmlns:cx4="http://schemas.microsoft.com/office/drawing/2016/5/10/chartex" xmlns:cx5="http://schemas.microsoft.com/office/drawing/2016/5/11/chartex" xmlns:cx6="http://schemas.microsoft.com/office/drawing/2016/5/12/chartex" xmlns:cx7="http://schemas.microsoft.com/office/drawing/2016/5/13/chartex" xmlns:cx8="http://schemas.microsoft.com/office/drawing/2016/5/14/chartex" xmlns:mc="http://schemas.openxmlformats.org/markup-compatibility/2006" xmlns:aink="http://schemas.microsoft.com/office/drawing/2016/ink" xmlns:am3d="http://schemas.microsoft.com/office/drawing/2017/model3d" xmlns:o="urn:schemas-microsoft-com:office:office" xmlns:oel="http://schemas.microsoft.com/office/2019/extlst" xmlns:r="http://schemas.openxmlformats.org/officeDocument/2006/relationships" xmlns:m="http://schemas.openxmlformats.org/officeDocument/2006/math" xmlns:v="urn:schemas-microsoft-com:vml" xmlns:wp14="http://schemas.microsoft.com/office/word/2010/wordprocessingDrawing" xmlns:wp="http://schemas.openxmlformats.org/drawingml/2006/wordprocessingDrawing" xmlns:w10="urn:schemas-microsoft-com:office:word" xmlns:w="http://schemas.openxmlformats.org/wordprocessingml/2006/main" xmlns:w14="http://schemas.microsoft.com/office/word/2010/wordml" xmlns:w15="http://schemas.microsoft.com/office/word/2012/wordml" xmlns:w16cex="http://schemas.microsoft.com/office/word/2018/wordml/cex" xmlns:w16cid="http://schemas.microsoft.com/office/word/2016/wordml/cid" xmlns:w16="http://schemas.microsoft.com/office/word/2018/wordml" xmlns:w16sdtdh="http://schemas.microsoft.com/office/word/2020/wordml/sdtdatahash" xmlns:w16se="http://schemas.microsoft.com/office/word/2015/wordml/symex" xmlns:wpg="http://schemas.microsoft.com/office/word/2010/wordprocessingGroup" xmlns:wpi="http://schemas.microsoft.com/office/word/2010/wordprocessingInk" xmlns:wne="http://schemas.microsoft.com/office/word/2006/wordml" xmlns:wps="http://schemas.microsoft.com/office/word/2010/wordprocessingShape" mc:Ignorable="w14 w15 w16se w16cid w16 w16cex w16sdtdh wp14">
+  <w:endnote w:type="separator" w:id="-1">
+    <w:p>
+      <w:r>
+        <w:separator/>
+      </w:r>
+    </w:p>
+  </w:endnote>
+  <w:endnote w:type="continuationSeparator" w:id="0">
+    <w:p>
+      <w:r>
+        <w:continuationSeparator/>
+      </w:r>
+    </w:p>
+  </w:endnote>
+</w:endnotes>
+</file>
+
+<file path=word/footer1.xml><?xml version="1.0" encoding="utf-8"?>
+<w:ftr xmlns:wpc="http://schemas.microsoft.com/office/word/2010/wordprocessingCanvas" xmlns:cx="http://schemas.microsoft.com/office/drawing/2014/chartex" xmlns:cx1="http://schemas.microsoft.com/office/drawing/2015/9/8/chartex" xmlns:cx2="http://schemas.microsoft.com/office/drawing/2015/10/21/chartex" xmlns:cx3="http://schemas.microsoft.com/office/drawing/2016/5/9/chartex" xmlns:cx4="http://schemas.microsoft.com/office/drawing/2016/5/10/chartex" xmlns:cx5="http://schemas.microsoft.com/office/drawing/2016/5/11/chartex" xmlns:cx6="http://schemas.microsoft.com/office/drawing/2016/5/12/chartex" xmlns:cx7="http://schemas.microsoft.com/office/drawing/2016/5/13/chartex" xmlns:cx8="http://schemas.microsoft.com/office/drawing/2016/5/14/chartex" xmlns:mc="http://schemas.openxmlformats.org/markup-compatibility/2006" xmlns:aink="http://schemas.microsoft.com/office/drawing/2016/ink" xmlns:am3d="http://schemas.microsoft.com/office/drawing/2017/model3d" xmlns:o="urn:schemas-microsoft-com:office:office" xmlns:oel="http://schemas.microsoft.com/office/2019/extlst" xmlns:r="http://schemas.openxmlformats.org/officeDocument/2006/relationships" xmlns:m="http://schemas.openxmlformats.org/officeDocument/2006/math" xmlns:v="urn:schemas-microsoft-com:vml" xmlns:wp14="http://schemas.microsoft.com/office/word/2010/wordprocessingDrawing" xmlns:wp="http://schemas.openxmlformats.org/drawingml/2006/wordprocessingDrawing" xmlns:w10="urn:schemas-microsoft-com:office:word" xmlns:w="http://schemas.openxmlformats.org/wordprocessingml/2006/main" xmlns:w14="http://schemas.microsoft.com/office/word/2010/wordml" xmlns:w15="http://schemas.microsoft.com/office/word/2012/wordml" xmlns:w16cex="http://schemas.microsoft.com/office/word/2018/wordml/cex" xmlns:w16cid="http://schemas.microsoft.com/office/word/2016/wordml/cid" xmlns:w16="http://schemas.microsoft.com/office/word/2018/wordml" xmlns:w16sdtdh="http://schemas.microsoft.com/office/word/2020/wordml/sdtdatahash" xmlns:w16se="http://schemas.microsoft.com/office/word/2015/wordml/symex" xmlns:wpg="http://schemas.microsoft.com/office/word/2010/wordprocessingGroup" xmlns:wpi="http://schemas.microsoft.com/office/word/2010/wordprocessingInk" xmlns:wne="http://schemas.microsoft.com/office/word/2006/wordml" xmlns:wps="http://schemas.microsoft.com/office/word/2010/wordprocessingShape" mc:Ignorable="w14 w15 w16se w16cid w16 w16cex w16sdtdh wp14">
+  <w:sdt>
+    <w:sdtPr>
+      <w:rPr>
+        <w:rStyle w:val="Numeropagina"/>
+      </w:rPr>
+      <w:id w:val="-248117868"/>
+      <w:docPartObj>
+        <w:docPartGallery w:val="Page Numbers (Bottom of Page)"/>
+        <w:docPartUnique/>
+      </w:docPartObj>
+    </w:sdtPr>
+    <w:sdtContent>
+      <w:p>
+        <w:pPr>
+          <w:pStyle w:val="Pidipagina"/>
+          <w:framePr w:wrap="none" w:vAnchor="text" w:hAnchor="margin" w:xAlign="right" w:y="1"/>
+          <w:rPr>
+            <w:rStyle w:val="Numeropagina"/>
+          </w:rPr>
+        </w:pPr>
+        <w:r>
+          <w:rPr>
+            <w:rStyle w:val="Numeropagina"/>
+          </w:rPr>
+          <w:fldChar w:fldCharType="begin"/>
+        </w:r>
+        <w:r>
+          <w:rPr>
+            <w:rStyle w:val="Numeropagina"/>
+          </w:rPr>
+          <w:instrText xml:space="preserve"> PAGE </w:instrText>
+        </w:r>
+        <w:r>
+          <w:rPr>
+            <w:rStyle w:val="Numeropagina"/>
+          </w:rPr>
+          <w:fldChar w:fldCharType="end"/>
+        </w:r>
+      </w:p>
+    </w:sdtContent>
+  </w:sdt>
+  <w:p>
+    <w:pPr>
+      <w:pStyle w:val="Pidipagina"/>
+      <w:ind w:right="360"/>
+    </w:pPr>
+  </w:p>
+</w:ftr>
+</file>
+
+<file path=word/footer2.xml><?xml version="1.0" encoding="utf-8"?>
+<w:ftr xmlns:wpc="http://schemas.microsoft.com/office/word/2010/wordprocessingCanvas" xmlns:cx="http://schemas.microsoft.com/office/drawing/2014/chartex" xmlns:cx1="http://schemas.microsoft.com/office/drawing/2015/9/8/chartex" xmlns:cx2="http://schemas.microsoft.com/office/drawing/2015/10/21/chartex" xmlns:cx3="http://schemas.microsoft.com/office/drawing/2016/5/9/chartex" xmlns:cx4="http://schemas.microsoft.com/office/drawing/2016/5/10/chartex" xmlns:cx5="http://schemas.microsoft.com/office/drawing/2016/5/11/chartex" xmlns:cx6="http://schemas.microsoft.com/office/drawing/2016/5/12/chartex" xmlns:cx7="http://schemas.microsoft.com/office/drawing/2016/5/13/chartex" xmlns:cx8="http://schemas.microsoft.com/office/drawing/2016/5/14/chartex" xmlns:mc="http://schemas.openxmlformats.org/markup-compatibility/2006" xmlns:aink="http://schemas.microsoft.com/office/drawing/2016/ink" xmlns:am3d="http://schemas.microsoft.com/office/drawing/2017/model3d" xmlns:o="urn:schemas-microsoft-com:office:office" xmlns:oel="http://schemas.microsoft.com/office/2019/extlst" xmlns:r="http://schemas.openxmlformats.org/officeDocument/2006/relationships" xmlns:m="http://schemas.openxmlformats.org/officeDocument/2006/math" xmlns:v="urn:schemas-microsoft-com:vml" xmlns:wp14="http://schemas.microsoft.com/office/word/2010/wordprocessingDrawing" xmlns:wp="http://schemas.openxmlformats.org/drawingml/2006/wordprocessingDrawing" xmlns:w10="urn:schemas-microsoft-com:office:word" xmlns:w="http://schemas.openxmlformats.org/wordprocessingml/2006/main" xmlns:w14="http://schemas.microsoft.com/office/word/2010/wordml" xmlns:w15="http://schemas.microsoft.com/office/word/2012/wordml" xmlns:w16cex="http://schemas.microsoft.com/office/word/2018/wordml/cex" xmlns:w16cid="http://schemas.microsoft.com/office/word/2016/wordml/cid" xmlns:w16="http://schemas.microsoft.com/office/word/2018/wordml" xmlns:w16sdtdh="http://schemas.microsoft.com/office/word/2020/wordml/sdtdatahash" xmlns:w16se="http://schemas.microsoft.com/office/word/2015/wordml/symex" xmlns:wpg="http://schemas.microsoft.com/office/word/2010/wordprocessingGroup" xmlns:wpi="http://schemas.microsoft.com/office/word/2010/wordprocessingInk" xmlns:wne="http://schemas.microsoft.com/office/word/2006/wordml" xmlns:wps="http://schemas.microsoft.com/office/word/2010/wordprocessingShape" mc:Ignorable="w14 w15 w16se w16cid w16 w16cex w16sdtdh wp14">
+  <w:sdt>
+    <w:sdtPr>
+      <w:rPr>
+        <w:rStyle w:val="Numeropagina"/>
+      </w:rPr>
+      <w:id w:val="-663632948"/>
+      <w:docPartObj>
+        <w:docPartGallery w:val="Page Numbers (Bottom of Page)"/>
+        <w:docPartUnique/>
+      </w:docPartObj>
+    </w:sdtPr>
+    <w:sdtContent>
+      <w:p>
+        <w:pPr>
+          <w:pStyle w:val="Pidipagina"/>
+          <w:framePr w:wrap="none" w:vAnchor="text" w:hAnchor="margin" w:xAlign="right" w:y="1"/>
+          <w:rPr>
+            <w:rStyle w:val="Numeropagina"/>
+          </w:rPr>
+        </w:pPr>
+        <w:r>
+          <w:rPr>
+            <w:rStyle w:val="Numeropagina"/>
+          </w:rPr>
+          <w:fldChar w:fldCharType="begin"/>
+        </w:r>
+        <w:r>
+          <w:rPr>
+            <w:rStyle w:val="Numeropagina"/>
+          </w:rPr>
+          <w:instrText xml:space="preserve"> PAGE </w:instrText>
+        </w:r>
+        <w:r>
+          <w:rPr>
+            <w:rStyle w:val="Numeropagina"/>
+          </w:rPr>
+          <w:fldChar w:fldCharType="separate"/>
+        </w:r>
+        <w:r>
+          <w:rPr>
+            <w:rStyle w:val="Numeropagina"/>
+            <w:noProof/>
+          </w:rPr>
+          <w:t>1</w:t>
+        </w:r>
+        <w:r>
+          <w:rPr>
+            <w:rStyle w:val="Numeropagina"/>
+          </w:rPr>
+          <w:fldChar w:fldCharType="end"/>
+        </w:r>
+      </w:p>
+    </w:sdtContent>
+  </w:sdt>
+  <w:p>
+    <w:pPr>
+      <w:pStyle w:val="Pidipagina"/>
+      <w:ind w:right="360"/>
+    </w:pPr>
+  </w:p>
+</w:ftr>
+</file>
+
+<file path=word/footnotes.xml><?xml version="1.0" encoding="utf-8"?>
+<w:footnotes xmlns:wpc="http://schemas.microsoft.com/office/word/2010/wordprocessingCanvas" xmlns:cx="http://schemas.microsoft.com/office/drawing/2014/chartex" xmlns:cx1="http://schemas.microsoft.com/office/drawing/2015/9/8/chartex" xmlns:cx2="http://schemas.microsoft.com/office/drawing/2015/10/21/chartex" xmlns:cx3="http://schemas.microsoft.com/office/drawing/2016/5/9/chartex" xmlns:cx4="http://schemas.microsoft.com/office/drawing/2016/5/10/chartex" xmlns:cx5="http://schemas.microsoft.com/office/drawing/2016/5/11/chartex" xmlns:cx6="http://schemas.microsoft.com/office/drawing/2016/5/12/chartex" xmlns:cx7="http://schemas.microsoft.com/office/drawing/2016/5/13/chartex" xmlns:cx8="http://schemas.microsoft.com/office/drawing/2016/5/14/chartex" xmlns:mc="http://schemas.openxmlformats.org/markup-compatibility/2006" xmlns:aink="http://schemas.microsoft.com/office/drawing/2016/ink" xmlns:am3d="http://schemas.microsoft.com/office/drawing/2017/model3d" xmlns:o="urn:schemas-microsoft-com:office:office" xmlns:oel="http://schemas.microsoft.com/office/2019/extlst" xmlns:r="http://schemas.openxmlformats.org/officeDocument/2006/relationships" xmlns:m="http://schemas.openxmlformats.org/officeDocument/2006/math" xmlns:v="urn:schemas-microsoft-com:vml" xmlns:wp14="http://schemas.microsoft.com/office/word/2010/wordprocessingDrawing" xmlns:wp="http://schemas.openxmlformats.org/drawingml/2006/wordprocessingDrawing" xmlns:w10="urn:schemas-microsoft-com:office:word" xmlns:w="http://schemas.openxmlformats.org/wordprocessingml/2006/main" xmlns:w14="http://schemas.microsoft.com/office/word/2010/wordml" xmlns:w15="http://schemas.microsoft.com/office/word/2012/wordml" xmlns:w16cex="http://schemas.microsoft.com/office/word/2018/wordml/cex" xmlns:w16cid="http://schemas.microsoft.com/office/word/2016/wordml/cid" xmlns:w16="http://schemas.microsoft.com/office/word/2018/wordml" xmlns:w16sdtdh="http://schemas.microsoft.com/office/word/2020/wordml/sdtdatahash" xmlns:w16se="http://schemas.microsoft.com/office/word/2015/wordml/symex" xmlns:wpg="http://schemas.microsoft.com/office/word/2010/wordprocessingGroup" xmlns:wpi="http://schemas.microsoft.com/office/word/2010/wordprocessingInk" xmlns:wne="http://schemas.microsoft.com/office/word/2006/wordml" xmlns:wps="http://schemas.microsoft.com/office/word/2010/wordprocessingShape" mc:Ignorable="w14 w15 w16se w16cid w16 w16cex w16sdtdh wp14">
+  <w:footnote w:type="separator" w:id="-1">
+    <w:p>
+      <w:r>
+        <w:separator/>
+      </w:r>
+    </w:p>
+  </w:footnote>
+  <w:footnote w:type="continuationSeparator" w:id="0">
+    <w:p>
+      <w:r>
+        <w:continuationSeparator/>
+      </w:r>
+    </w:p>
+  </w:footnote>
+</w:footnotes>
+</file>
+
+<file path=word/numbering.xml><?xml version="1.0" encoding="utf-8"?>
+<w:numbering xmlns:wpc="http://schemas.microsoft.com/office/word/2010/wordprocessingCanvas" xmlns:cx="http://schemas.microsoft.com/office/drawing/2014/chartex" xmlns:cx1="http://schemas.microsoft.com/office/drawing/2015/9/8/chartex" xmlns:cx2="http://schemas.microsoft.com/office/drawing/2015/10/21/chartex" xmlns:cx3="http://schemas.microsoft.com/office/drawing/2016/5/9/chartex" xmlns:cx4="http://schemas.microsoft.com/office/drawing/2016/5/10/chartex" xmlns:cx5="http://schemas.microsoft.com/office/drawing/2016/5/11/chartex" xmlns:cx6="http://schemas.microsoft.com/office/drawing/2016/5/12/chartex" xmlns:cx7="http://schemas.microsoft.com/office/drawing/2016/5/13/chartex" xmlns:cx8="http://schemas.microsoft.com/office/drawing/2016/5/14/chartex" xmlns:mc="http://schemas.openxmlformats.org/markup-compatibility/2006" xmlns:aink="http://schemas.microsoft.com/office/drawing/2016/ink" xmlns:am3d="http://schemas.microsoft.com/office/drawing/2017/model3d" xmlns:o="urn:schemas-microsoft-com:office:office" xmlns:oel="http://schemas.microsoft.com/office/2019/extlst" xmlns:r="http://schemas.openxmlformats.org/officeDocument/2006/relationships" xmlns:m="http://schemas.openxmlformats.org/officeDocument/2006/math" xmlns:v="urn:schemas-microsoft-com:vml" xmlns:wp14="http://schemas.microsoft.com/office/word/2010/wordprocessingDrawing" xmlns:wp="http://schemas.openxmlformats.org/drawingml/2006/wordprocessingDrawing" xmlns:w10="urn:schemas-microsoft-com:office:word" xmlns:w="http://schemas.openxmlformats.org/wordprocessingml/2006/main" xmlns:w14="http://schemas.microsoft.com/office/word/2010/wordml" xmlns:w15="http://schemas.microsoft.com/office/word/2012/wordml" xmlns:w16cex="http://schemas.microsoft.com/office/word/2018/wordml/cex" xmlns:w16cid="http://schemas.microsoft.com/office/word/2016/wordml/cid" xmlns:w16="http://schemas.microsoft.com/office/word/2018/wordml" xmlns:w16sdtdh="http://schemas.microsoft.com/office/word/2020/wordml/sdtdatahash" xmlns:w16se="http://schemas.microsoft.com/office/word/2015/wordml/symex" xmlns:wpg="http://schemas.microsoft.com/office/word/2010/wordprocessingGroup" xmlns:wpi="http://schemas.microsoft.com/office/word/2010/wordprocessingInk" xmlns:wne="http://schemas.microsoft.com/office/word/2006/wordml" xmlns:wps="http://schemas.microsoft.com/office/word/2010/wordprocessingShape" mc:Ignorable="w14 w15 w16se w16cid w16 w16cex w16sdtdh wp14">
+  <w:abstractNum w:abstractNumId="0" w15:restartNumberingAfterBreak="0">
+    <w:nsid w:val="06C325DF"/>
+    <w:multiLevelType w:val="hybridMultilevel"/>
+    <w:tmpl w:val="123AAD3A"/>
+    <w:lvl w:ilvl="0" w:tplc="04100001">
+      <w:start w:val="1"/>
+      <w:numFmt w:val="bullet"/>
+      <w:lvlText w:val=""/>
+      <w:lvlJc w:val="left"/>
+      <w:pPr>
+        <w:ind w:left="720" w:hanging="360"/>
+      </w:pPr>
+      <w:rPr>
+        <w:rFonts w:ascii="Symbol" w:hAnsi="Symbol" w:hint="default"/>
+      </w:rPr>
+    </w:lvl>
+    <w:lvl w:ilvl="1" w:tplc="04100003" w:tentative="1">
+      <w:start w:val="1"/>
+      <w:numFmt w:val="bullet"/>
+      <w:lvlText w:val="o"/>
+      <w:lvlJc w:val="left"/>
+      <w:pPr>
+        <w:ind w:left="1440" w:hanging="360"/>
+      </w:pPr>
+      <w:rPr>
+        <w:rFonts w:ascii="Courier New" w:hAnsi="Courier New" w:cs="Courier New" w:hint="default"/>
+      </w:rPr>
+    </w:lvl>
+    <w:lvl w:ilvl="2" w:tplc="04100005" w:tentative="1">
+      <w:start w:val="1"/>
+      <w:numFmt w:val="bullet"/>
+      <w:lvlText w:val=""/>
+      <w:lvlJc w:val="left"/>
+      <w:pPr>
+        <w:ind w:left="2160" w:hanging="360"/>
+      </w:pPr>
+      <w:rPr>
+        <w:rFonts w:ascii="Wingdings" w:hAnsi="Wingdings" w:hint="default"/>
+      </w:rPr>
+    </w:lvl>
+    <w:lvl w:ilvl="3" w:tplc="04100001" w:tentative="1">
+      <w:start w:val="1"/>
+      <w:numFmt w:val="bullet"/>
+      <w:lvlText w:val=""/>
+      <w:lvlJc w:val="left"/>
+      <w:pPr>
+        <w:ind w:left="2880" w:hanging="360"/>
+      </w:pPr>
+      <w:rPr>
+        <w:rFonts w:ascii="Symbol" w:hAnsi="Symbol" w:hint="default"/>
+      </w:rPr>
+    </w:lvl>
+    <w:lvl w:ilvl="4" w:tplc="04100003" w:tentative="1">
+      <w:start w:val="1"/>
+      <w:numFmt w:val="bullet"/>
+      <w:lvlText w:val="o"/>
+      <w:lvlJc w:val="left"/>
+      <w:pPr>
+        <w:ind w:left="3600" w:hanging="360"/>
+      </w:pPr>
+      <w:rPr>
+        <w:rFonts w:ascii="Courier New" w:hAnsi="Courier New" w:cs="Courier New" w:hint="default"/>
+      </w:rPr>
+    </w:lvl>
+    <w:lvl w:ilvl="5" w:tplc="04100005" w:tentative="1">
+      <w:start w:val="1"/>
+      <w:numFmt w:val="bullet"/>
+      <w:lvlText w:val=""/>
+      <w:lvlJc w:val="left"/>
+      <w:pPr>
+        <w:ind w:left="4320" w:hanging="360"/>
+      </w:pPr>
+      <w:rPr>
+        <w:rFonts w:ascii="Wingdings" w:hAnsi="Wingdings" w:hint="default"/>
+      </w:rPr>
+    </w:lvl>
+    <w:lvl w:ilvl="6" w:tplc="04100001" w:tentative="1">
+      <w:start w:val="1"/>
+      <w:numFmt w:val="bullet"/>
+      <w:lvlText w:val=""/>
+      <w:lvlJc w:val="left"/>
+      <w:pPr>
+        <w:ind w:left="5040" w:hanging="360"/>
+      </w:pPr>
+      <w:rPr>
+        <w:rFonts w:ascii="Symbol" w:hAnsi="Symbol" w:hint="default"/>
+      </w:rPr>
+    </w:lvl>
+    <w:lvl w:ilvl="7" w:tplc="04100003" w:tentative="1">
+      <w:start w:val="1"/>
+      <w:numFmt w:val="bullet"/>
+      <w:lvlText w:val="o"/>
+      <w:lvlJc w:val="left"/>
+      <w:pPr>
+        <w:ind w:left="5760" w:hanging="360"/>
+      </w:pPr>
+      <w:rPr>
+        <w:rFonts w:ascii="Courier New" w:hAnsi="Courier New" w:cs="Courier New" w:hint="default"/>
+      </w:rPr>
+    </w:lvl>
+    <w:lvl w:ilvl="8" w:tplc="04100005" w:tentative="1">
+      <w:start w:val="1"/>
+      <w:numFmt w:val="bullet"/>
+      <w:lvlText w:val=""/>
+      <w:lvlJc w:val="left"/>
+      <w:pPr>
+        <w:ind w:left="6480" w:hanging="360"/>
+      </w:pPr>
+      <w:rPr>
+        <w:rFonts w:ascii="Wingdings" w:hAnsi="Wingdings" w:hint="default"/>
+      </w:rPr>
+    </w:lvl>
+  </w:abstractNum>
+  <w:abstractNum w:abstractNumId="1" w15:restartNumberingAfterBreak="0">
+    <w:nsid w:val="36577677"/>
+    <w:multiLevelType w:val="hybridMultilevel"/>
+    <w:tmpl w:val="51CA17DC"/>
+    <w:lvl w:ilvl="0" w:tplc="3B220572">
+      <w:numFmt w:val="bullet"/>
+      <w:lvlText w:val="-"/>
+      <w:lvlJc w:val="left"/>
+      <w:pPr>
+        <w:ind w:left="720" w:hanging="360"/>
+      </w:pPr>
+      <w:rPr>
+        <w:rFonts w:ascii="Century Gothic" w:eastAsia="Times New Roman" w:hAnsi="Century Gothic" w:cs="Times New Roman" w:hint="default"/>
+        <w:color w:val="191C3A"/>
+        <w:sz w:val="28"/>
+      </w:rPr>
+    </w:lvl>
+    <w:lvl w:ilvl="1" w:tplc="04100003" w:tentative="1">
+      <w:start w:val="1"/>
+      <w:numFmt w:val="bullet"/>
+      <w:lvlText w:val="o"/>
+      <w:lvlJc w:val="left"/>
+      <w:pPr>
+        <w:ind w:left="1440" w:hanging="360"/>
+      </w:pPr>
+      <w:rPr>
+        <w:rFonts w:ascii="Courier New" w:hAnsi="Courier New" w:cs="Courier New" w:hint="default"/>
+      </w:rPr>
+    </w:lvl>
+    <w:lvl w:ilvl="2" w:tplc="04100005" w:tentative="1">
+      <w:start w:val="1"/>
+      <w:numFmt w:val="bullet"/>
+      <w:lvlText w:val=""/>
+      <w:lvlJc w:val="left"/>
+      <w:pPr>
+        <w:ind w:left="2160" w:hanging="360"/>
+      </w:pPr>
+      <w:rPr>
+        <w:rFonts w:ascii="Wingdings" w:hAnsi="Wingdings" w:hint="default"/>
+      </w:rPr>
+    </w:lvl>
+    <w:lvl w:ilvl="3" w:tplc="04100001" w:tentative="1">
+      <w:start w:val="1"/>
+      <w:numFmt w:val="bullet"/>
+      <w:lvlText w:val=""/>
+      <w:lvlJc w:val="left"/>
+      <w:pPr>
+        <w:ind w:left="2880" w:hanging="360"/>
+      </w:pPr>
+      <w:rPr>
+        <w:rFonts w:ascii="Symbol" w:hAnsi="Symbol" w:hint="default"/>
+      </w:rPr>
+    </w:lvl>
+    <w:lvl w:ilvl="4" w:tplc="04100003" w:tentative="1">
+      <w:start w:val="1"/>
+      <w:numFmt w:val="bullet"/>
+      <w:lvlText w:val="o"/>
+      <w:lvlJc w:val="left"/>
+      <w:pPr>
+        <w:ind w:left="3600" w:hanging="360"/>
+      </w:pPr>
+      <w:rPr>
+        <w:rFonts w:ascii="Courier New" w:hAnsi="Courier New" w:cs="Courier New" w:hint="default"/>
+      </w:rPr>
+    </w:lvl>
+    <w:lvl w:ilvl="5" w:tplc="04100005" w:tentative="1">
+      <w:start w:val="1"/>
+      <w:numFmt w:val="bullet"/>
+      <w:lvlText w:val=""/>
+      <w:lvlJc w:val="left"/>
+      <w:pPr>
+        <w:ind w:left="4320" w:hanging="360"/>
+      </w:pPr>
+      <w:rPr>
+        <w:rFonts w:ascii="Wingdings" w:hAnsi="Wingdings" w:hint="default"/>
+      </w:rPr>
+    </w:lvl>
+    <w:lvl w:ilvl="6" w:tplc="04100001" w:tentative="1">
+      <w:start w:val="1"/>
+      <w:numFmt w:val="bullet"/>
+      <w:lvlText w:val=""/>
+      <w:lvlJc w:val="left"/>
+      <w:pPr>
+        <w:ind w:left="5040" w:hanging="360"/>
+      </w:pPr>
+      <w:rPr>
+        <w:rFonts w:ascii="Symbol" w:hAnsi="Symbol" w:hint="default"/>
+      </w:rPr>
+    </w:lvl>
+    <w:lvl w:ilvl="7" w:tplc="04100003" w:tentative="1">
+      <w:start w:val="1"/>
+      <w:numFmt w:val="bullet"/>
+      <w:lvlText w:val="o"/>
+      <w:lvlJc w:val="left"/>
+      <w:pPr>
+        <w:ind w:left="5760" w:hanging="360"/>
+      </w:pPr>
+      <w:rPr>
+        <w:rFonts w:ascii="Courier New" w:hAnsi="Courier New" w:cs="Courier New" w:hint="default"/>
+      </w:rPr>
+    </w:lvl>
+    <w:lvl w:ilvl="8" w:tplc="04100005" w:tentative="1">
+      <w:start w:val="1"/>
+      <w:numFmt w:val="bullet"/>
+      <w:lvlText w:val=""/>
+      <w:lvlJc w:val="left"/>
+      <w:pPr>
+        <w:ind w:left="6480" w:hanging="360"/>
+      </w:pPr>
+      <w:rPr>
+        <w:rFonts w:ascii="Wingdings" w:hAnsi="Wingdings" w:hint="default"/>
+      </w:rPr>
+    </w:lvl>
+  </w:abstractNum>
+  <w:abstractNum w:abstractNumId="2" w15:restartNumberingAfterBreak="0">
+    <w:nsid w:val="62A2251F"/>
+    <w:multiLevelType w:val="hybridMultilevel"/>
+    <w:tmpl w:val="47EEF436"/>
+    <w:lvl w:ilvl="0" w:tplc="04100001">
+      <w:start w:val="1"/>
+      <w:numFmt w:val="bullet"/>
+      <w:lvlText w:val=""/>
+      <w:lvlJc w:val="left"/>
+      <w:pPr>
+        <w:ind w:left="720" w:hanging="360"/>
+      </w:pPr>
+      <w:rPr>
+        <w:rFonts w:ascii="Symbol" w:hAnsi="Symbol" w:hint="default"/>
+      </w:rPr>
+    </w:lvl>
+    <w:lvl w:ilvl="1" w:tplc="04100003">
+      <w:start w:val="1"/>
+      <w:numFmt w:val="bullet"/>
+      <w:lvlText w:val="o"/>
+      <w:lvlJc w:val="left"/>
+      <w:pPr>
+        <w:ind w:left="1440" w:hanging="360"/>
+      </w:pPr>
+      <w:rPr>
+        <w:rFonts w:ascii="Courier New" w:hAnsi="Courier New" w:cs="Courier New" w:hint="default"/>
+      </w:rPr>
+    </w:lvl>
+    <w:lvl w:ilvl="2" w:tplc="04100005">
+      <w:start w:val="1"/>
+      <w:numFmt w:val="bullet"/>
+      <w:lvlText w:val=""/>
+      <w:lvlJc w:val="left"/>
+      <w:pPr>
+        <w:ind w:left="2160" w:hanging="360"/>
+      </w:pPr>
+      <w:rPr>
+        <w:rFonts w:ascii="Wingdings" w:hAnsi="Wingdings" w:hint="default"/>
+      </w:rPr>
+    </w:lvl>
+    <w:lvl w:ilvl="3" w:tplc="04100001" w:tentative="1">
+      <w:start w:val="1"/>
+      <w:numFmt w:val="bullet"/>
+      <w:lvlText w:val=""/>
+      <w:lvlJc w:val="left"/>
+      <w:pPr>
+        <w:ind w:left="2880" w:hanging="360"/>
+      </w:pPr>
+      <w:rPr>
+        <w:rFonts w:ascii="Symbol" w:hAnsi="Symbol" w:hint="default"/>
+      </w:rPr>
+    </w:lvl>
+    <w:lvl w:ilvl="4" w:tplc="04100003" w:tentative="1">
+      <w:start w:val="1"/>
+      <w:numFmt w:val="bullet"/>
+      <w:lvlText w:val="o"/>
+      <w:lvlJc w:val="left"/>
+      <w:pPr>
+        <w:ind w:left="3600" w:hanging="360"/>
+      </w:pPr>
+      <w:rPr>
+        <w:rFonts w:ascii="Courier New" w:hAnsi="Courier New" w:cs="Courier New" w:hint="default"/>
+      </w:rPr>
+    </w:lvl>
+    <w:lvl w:ilvl="5" w:tplc="04100005" w:tentative="1">
+      <w:start w:val="1"/>
+      <w:numFmt w:val="bullet"/>
+      <w:lvlText w:val=""/>
+      <w:lvlJc w:val="left"/>
+      <w:pPr>
+        <w:ind w:left="4320" w:hanging="360"/>
+      </w:pPr>
+      <w:rPr>
+        <w:rFonts w:ascii="Wingdings" w:hAnsi="Wingdings" w:hint="default"/>
+      </w:rPr>
+    </w:lvl>
+    <w:lvl w:ilvl="6" w:tplc="04100001" w:tentative="1">
+      <w:start w:val="1"/>
+      <w:numFmt w:val="bullet"/>
+      <w:lvlText w:val=""/>
+      <w:lvlJc w:val="left"/>
+      <w:pPr>
+        <w:ind w:left="5040" w:hanging="360"/>
+      </w:pPr>
+      <w:rPr>
+        <w:rFonts w:ascii="Symbol" w:hAnsi="Symbol" w:hint="default"/>
+      </w:rPr>
+    </w:lvl>
+    <w:lvl w:ilvl="7" w:tplc="04100003" w:tentative="1">
+      <w:start w:val="1"/>
+      <w:numFmt w:val="bullet"/>
+      <w:lvlText w:val="o"/>
+      <w:lvlJc w:val="left"/>
+      <w:pPr>
+        <w:ind w:left="5760" w:hanging="360"/>
+      </w:pPr>
+      <w:rPr>
+        <w:rFonts w:ascii="Courier New" w:hAnsi="Courier New" w:cs="Courier New" w:hint="default"/>
+      </w:rPr>
+    </w:lvl>
+    <w:lvl w:ilvl="8" w:tplc="04100005" w:tentative="1">
+      <w:start w:val="1"/>
+      <w:numFmt w:val="bullet"/>
+      <w:lvlText w:val=""/>
+      <w:lvlJc w:val="left"/>
+      <w:pPr>
+        <w:ind w:left="6480" w:hanging="360"/>
+      </w:pPr>
+      <w:rPr>
+        <w:rFonts w:ascii="Wingdings" w:hAnsi="Wingdings" w:hint="default"/>
+      </w:rPr>
+    </w:lvl>
+  </w:abstractNum>
+  <w:num w:numId="1" w16cid:durableId="840125075">
+    <w:abstractNumId w:val="1"/>
+  </w:num>
+  <w:num w:numId="2" w16cid:durableId="50425351">
+    <w:abstractNumId w:val="2"/>
+  </w:num>
+  <w:num w:numId="3" w16cid:durableId="785541160">
+    <w:abstractNumId w:val="0"/>
+  </w:num>
+</w:numbering>
 </file>
 
 <file path=word/styles.xml><?xml version="1.0" encoding="utf-8"?>
@@ -445,6 +3283,46 @@
     <w:semiHidden/>
     <w:unhideWhenUsed/>
   </w:style>
+  <w:style w:type="paragraph" w:styleId="Paragrafoelenco">
+    <w:name w:val="List Paragraph"/>
+    <w:basedOn w:val="Normale"/>
+    <w:uiPriority w:val="34"/>
+    <w:qFormat/>
+    <w:rsid w:val="00204D6B"/>
+    <w:pPr>
+      <w:ind w:left="720"/>
+      <w:contextualSpacing/>
+    </w:pPr>
+  </w:style>
+  <w:style w:type="paragraph" w:styleId="Pidipagina">
+    <w:name w:val="footer"/>
+    <w:basedOn w:val="Normale"/>
+    <w:link w:val="PidipaginaCarattere"/>
+    <w:uiPriority w:val="99"/>
+    <w:unhideWhenUsed/>
+    <w:rsid w:val="0065333B"/>
+    <w:pPr>
+      <w:tabs>
+        <w:tab w:val="center" w:pos="4819"/>
+        <w:tab w:val="right" w:pos="9638"/>
+      </w:tabs>
+    </w:pPr>
+  </w:style>
+  <w:style w:type="character" w:customStyle="1" w:styleId="PidipaginaCarattere">
+    <w:name w:val="Piè di pagina Carattere"/>
+    <w:basedOn w:val="Carpredefinitoparagrafo"/>
+    <w:link w:val="Pidipagina"/>
+    <w:uiPriority w:val="99"/>
+    <w:rsid w:val="0065333B"/>
+  </w:style>
+  <w:style w:type="character" w:styleId="Numeropagina">
+    <w:name w:val="page number"/>
+    <w:basedOn w:val="Carpredefinitoparagrafo"/>
+    <w:uiPriority w:val="99"/>
+    <w:semiHidden/>
+    <w:unhideWhenUsed/>
+    <w:rsid w:val="0065333B"/>
+  </w:style>
 </w:styles>
 </file>
 

</xml_diff>

<commit_message>
scelte algoritmiche 4, sistema elaborazione dati client
</commit_message>
<xml_diff>
--- a/Documentazione/LabB-MANUALE TECNICO.docx
+++ b/Documentazione/LabB-MANUALE TECNICO.docx
@@ -4684,6 +4684,15 @@
         </w:rPr>
         <w:t xml:space="preserve"> dell’oggetto di tipo Statement, ritornando un valore in base allo stato finale.</w:t>
       </w:r>
+      <w:r>
+        <w:rPr>
+          <w:rFonts w:ascii="Century Gothic" w:hAnsi="Century Gothic"/>
+          <w:color w:val="000000" w:themeColor="text1"/>
+          <w:sz w:val="28"/>
+          <w:szCs w:val="28"/>
+        </w:rPr>
+        <w:t xml:space="preserve"> (successo o insuccesso).</w:t>
+      </w:r>
     </w:p>
     <w:p>
       <w:pPr>
@@ -6167,6 +6176,15 @@
         </w:rPr>
         <w:t>Invio richieste lato client</w:t>
       </w:r>
+      <w:r>
+        <w:rPr>
+          <w:rFonts w:ascii="Century Gothic" w:hAnsi="Century Gothic"/>
+          <w:color w:val="000000" w:themeColor="text1"/>
+          <w:sz w:val="28"/>
+          <w:szCs w:val="28"/>
+        </w:rPr>
+        <w:t>.</w:t>
+      </w:r>
     </w:p>
     <w:p>
       <w:pPr>
@@ -6291,7 +6309,25 @@
           <w:sz w:val="28"/>
           <w:szCs w:val="28"/>
         </w:rPr>
-        <w:t>laborazione ed invio dati con pattern MVC.</w:t>
+        <w:t xml:space="preserve">laborazione ed invio dati </w:t>
+      </w:r>
+      <w:r>
+        <w:rPr>
+          <w:rFonts w:ascii="Century Gothic" w:hAnsi="Century Gothic"/>
+          <w:color w:val="000000" w:themeColor="text1"/>
+          <w:sz w:val="28"/>
+          <w:szCs w:val="28"/>
+        </w:rPr>
+        <w:t>ai client</w:t>
+      </w:r>
+      <w:r>
+        <w:rPr>
+          <w:rFonts w:ascii="Century Gothic" w:hAnsi="Century Gothic"/>
+          <w:color w:val="000000" w:themeColor="text1"/>
+          <w:sz w:val="28"/>
+          <w:szCs w:val="28"/>
+        </w:rPr>
+        <w:t>.</w:t>
       </w:r>
     </w:p>
     <w:p>
@@ -7753,6 +7789,218 @@
     </w:p>
     <w:p>
       <w:pPr>
+        <w:rPr>
+          <w:rFonts w:ascii="Century Gothic" w:hAnsi="Century Gothic"/>
+          <w:color w:val="000000" w:themeColor="text1"/>
+          <w:sz w:val="28"/>
+          <w:szCs w:val="28"/>
+        </w:rPr>
+      </w:pPr>
+      <w:r>
+        <w:rPr>
+          <w:rFonts w:ascii="Century Gothic" w:hAnsi="Century Gothic"/>
+          <w:color w:val="000000" w:themeColor="text1"/>
+          <w:sz w:val="28"/>
+          <w:szCs w:val="28"/>
+        </w:rPr>
+        <w:t>Proxy funge da intermediario tra richieste del client e ricerca delle risorse sul client, pertanto, l’istanza proxy verrà costruita nella classe ModelImpl in modo tale da eseguire chiamate locali su questo oggetto.</w:t>
+      </w:r>
+    </w:p>
+    <w:p>
+      <w:pPr>
+        <w:rPr>
+          <w:rFonts w:ascii="Century Gothic" w:hAnsi="Century Gothic"/>
+          <w:color w:val="000000" w:themeColor="text1"/>
+          <w:sz w:val="28"/>
+          <w:szCs w:val="28"/>
+        </w:rPr>
+      </w:pPr>
+    </w:p>
+    <w:p>
+      <w:pPr>
+        <w:rPr>
+          <w:rFonts w:ascii="Century Gothic" w:hAnsi="Century Gothic"/>
+          <w:color w:val="000000" w:themeColor="text1"/>
+          <w:sz w:val="28"/>
+          <w:szCs w:val="28"/>
+        </w:rPr>
+      </w:pPr>
+      <w:r>
+        <w:rPr>
+          <w:rFonts w:ascii="Century Gothic" w:hAnsi="Century Gothic"/>
+          <w:noProof/>
+          <w:color w:val="000000" w:themeColor="text1"/>
+          <w:sz w:val="28"/>
+          <w:szCs w:val="28"/>
+        </w:rPr>
+        <w:drawing>
+          <wp:inline distT="0" distB="0" distL="0" distR="0" wp14:anchorId="26F08410" wp14:editId="63001334">
+            <wp:extent cx="6645910" cy="189865"/>
+            <wp:effectExtent l="0" t="0" r="0" b="635"/>
+            <wp:docPr id="16" name="Immagine 16"/>
+            <wp:cNvGraphicFramePr>
+              <a:graphicFrameLocks xmlns:a="http://schemas.openxmlformats.org/drawingml/2006/main" noChangeAspect="1"/>
+            </wp:cNvGraphicFramePr>
+            <a:graphic xmlns:a="http://schemas.openxmlformats.org/drawingml/2006/main">
+              <a:graphicData uri="http://schemas.openxmlformats.org/drawingml/2006/picture">
+                <pic:pic xmlns:pic="http://schemas.openxmlformats.org/drawingml/2006/picture">
+                  <pic:nvPicPr>
+                    <pic:cNvPr id="16" name="Immagine 16"/>
+                    <pic:cNvPicPr/>
+                  </pic:nvPicPr>
+                  <pic:blipFill>
+                    <a:blip r:embed="rId9" cstate="print">
+                      <a:extLst>
+                        <a:ext uri="{28A0092B-C50C-407E-A947-70E740481C1C}">
+                          <a14:useLocalDpi xmlns:a14="http://schemas.microsoft.com/office/drawing/2010/main" val="0"/>
+                        </a:ext>
+                      </a:extLst>
+                    </a:blip>
+                    <a:stretch>
+                      <a:fillRect/>
+                    </a:stretch>
+                  </pic:blipFill>
+                  <pic:spPr>
+                    <a:xfrm>
+                      <a:off x="0" y="0"/>
+                      <a:ext cx="6645910" cy="189865"/>
+                    </a:xfrm>
+                    <a:prstGeom prst="rect">
+                      <a:avLst/>
+                    </a:prstGeom>
+                  </pic:spPr>
+                </pic:pic>
+              </a:graphicData>
+            </a:graphic>
+          </wp:inline>
+        </w:drawing>
+      </w:r>
+    </w:p>
+    <w:p>
+      <w:pPr>
+        <w:rPr>
+          <w:rFonts w:ascii="Century Gothic" w:hAnsi="Century Gothic"/>
+          <w:color w:val="000000" w:themeColor="text1"/>
+          <w:sz w:val="28"/>
+          <w:szCs w:val="28"/>
+        </w:rPr>
+      </w:pPr>
+    </w:p>
+    <w:p>
+      <w:pPr>
+        <w:rPr>
+          <w:rFonts w:ascii="Century Gothic" w:hAnsi="Century Gothic"/>
+          <w:color w:val="000000" w:themeColor="text1"/>
+          <w:sz w:val="28"/>
+          <w:szCs w:val="28"/>
+        </w:rPr>
+      </w:pPr>
+      <w:r>
+        <w:rPr>
+          <w:rFonts w:ascii="Century Gothic" w:hAnsi="Century Gothic"/>
+          <w:color w:val="000000" w:themeColor="text1"/>
+          <w:sz w:val="28"/>
+          <w:szCs w:val="28"/>
+        </w:rPr>
+        <w:t xml:space="preserve">Dove: </w:t>
+      </w:r>
+    </w:p>
+    <w:p>
+      <w:pPr>
+        <w:pStyle w:val="Paragrafoelenco"/>
+        <w:numPr>
+          <w:ilvl w:val="0"/>
+          <w:numId w:val="1"/>
+        </w:numPr>
+        <w:rPr>
+          <w:rFonts w:ascii="Century Gothic" w:hAnsi="Century Gothic"/>
+          <w:color w:val="000000" w:themeColor="text1"/>
+          <w:sz w:val="28"/>
+          <w:szCs w:val="28"/>
+        </w:rPr>
+      </w:pPr>
+      <w:r>
+        <w:rPr>
+          <w:rFonts w:ascii="Century Gothic" w:hAnsi="Century Gothic"/>
+          <w:color w:val="000000" w:themeColor="text1"/>
+          <w:sz w:val="28"/>
+          <w:szCs w:val="28"/>
+        </w:rPr>
+        <w:t xml:space="preserve">“localhost” </w:t>
+      </w:r>
+      <w:r>
+        <w:rPr>
+          <w:rFonts w:ascii="Century Gothic" w:hAnsi="Century Gothic"/>
+          <w:color w:val="000000" w:themeColor="text1"/>
+          <w:sz w:val="28"/>
+          <w:szCs w:val="28"/>
+        </w:rPr>
+        <w:sym w:font="Wingdings" w:char="F0E0"/>
+      </w:r>
+      <w:r>
+        <w:rPr>
+          <w:rFonts w:ascii="Century Gothic" w:hAnsi="Century Gothic"/>
+          <w:color w:val="000000" w:themeColor="text1"/>
+          <w:sz w:val="28"/>
+          <w:szCs w:val="28"/>
+        </w:rPr>
+        <w:t xml:space="preserve"> rappresenta indirizzo (addr).</w:t>
+      </w:r>
+    </w:p>
+    <w:p>
+      <w:pPr>
+        <w:pStyle w:val="Paragrafoelenco"/>
+        <w:numPr>
+          <w:ilvl w:val="0"/>
+          <w:numId w:val="1"/>
+        </w:numPr>
+        <w:rPr>
+          <w:rFonts w:ascii="Century Gothic" w:hAnsi="Century Gothic"/>
+          <w:color w:val="000000" w:themeColor="text1"/>
+          <w:sz w:val="28"/>
+          <w:szCs w:val="28"/>
+        </w:rPr>
+      </w:pPr>
+      <w:r>
+        <w:rPr>
+          <w:rFonts w:ascii="Century Gothic" w:hAnsi="Century Gothic"/>
+          <w:color w:val="000000" w:themeColor="text1"/>
+          <w:sz w:val="28"/>
+          <w:szCs w:val="28"/>
+        </w:rPr>
+        <w:t xml:space="preserve">8080 </w:t>
+      </w:r>
+      <w:r>
+        <w:rPr>
+          <w:rFonts w:ascii="Century Gothic" w:hAnsi="Century Gothic"/>
+          <w:color w:val="000000" w:themeColor="text1"/>
+          <w:sz w:val="28"/>
+          <w:szCs w:val="28"/>
+        </w:rPr>
+        <w:sym w:font="Wingdings" w:char="F0E0"/>
+      </w:r>
+      <w:r>
+        <w:rPr>
+          <w:rFonts w:ascii="Century Gothic" w:hAnsi="Century Gothic"/>
+          <w:color w:val="000000" w:themeColor="text1"/>
+          <w:sz w:val="28"/>
+          <w:szCs w:val="28"/>
+        </w:rPr>
+        <w:t xml:space="preserve"> porta di ascolto.</w:t>
+      </w:r>
+    </w:p>
+    <w:p>
+      <w:pPr>
+        <w:rPr>
+          <w:rFonts w:ascii="Century Gothic" w:hAnsi="Century Gothic"/>
+          <w:color w:val="000000" w:themeColor="text1"/>
+          <w:sz w:val="28"/>
+          <w:szCs w:val="28"/>
+        </w:rPr>
+      </w:pPr>
+    </w:p>
+    <w:p>
+      <w:pPr>
         <w:pStyle w:val="Paragrafoelenco"/>
         <w:numPr>
           <w:ilvl w:val="0"/>
@@ -7915,6 +8163,7 @@
           <w:sz w:val="28"/>
           <w:szCs w:val="28"/>
         </w:rPr>
+        <w:lastRenderedPageBreak/>
         <w:drawing>
           <wp:inline distT="0" distB="0" distL="0" distR="0" wp14:anchorId="54B8271A" wp14:editId="4FA42686">
             <wp:extent cx="4802162" cy="2507530"/>
@@ -7931,7 +8180,7 @@
                     <pic:cNvPicPr/>
                   </pic:nvPicPr>
                   <pic:blipFill>
-                    <a:blip r:embed="rId9" cstate="print">
+                    <a:blip r:embed="rId10" cstate="print">
                       <a:extLst>
                         <a:ext uri="{28A0092B-C50C-407E-A947-70E740481C1C}">
                           <a14:useLocalDpi xmlns:a14="http://schemas.microsoft.com/office/drawing/2010/main" val="0"/>
@@ -7974,7 +8223,6 @@
           <w:sz w:val="28"/>
           <w:szCs w:val="28"/>
         </w:rPr>
-        <w:lastRenderedPageBreak/>
         <w:t xml:space="preserve">Considerando la molteplicità di servizi a disposizione, verrà analizzato un esempio per descrivere il funzionamento. Il metodo in questione si occupa di </w:t>
       </w:r>
       <w:r>
@@ -8277,27 +8525,7 @@
           <w:sz w:val="28"/>
           <w:szCs w:val="28"/>
         </w:rPr>
-        <w:t xml:space="preserve"> all’avvio del thread con il metodo start (), viene eseguito il run (), ereditato </w:t>
-      </w:r>
-      <w:proofErr w:type="gramStart"/>
-      <w:r>
-        <w:rPr>
-          <w:rFonts w:ascii="Century Gothic" w:hAnsi="Century Gothic"/>
-          <w:color w:val="000000" w:themeColor="text1"/>
-          <w:sz w:val="28"/>
-          <w:szCs w:val="28"/>
-        </w:rPr>
-        <w:t>dalla superclasse</w:t>
-      </w:r>
-      <w:proofErr w:type="gramEnd"/>
-      <w:r>
-        <w:rPr>
-          <w:rFonts w:ascii="Century Gothic" w:hAnsi="Century Gothic"/>
-          <w:color w:val="000000" w:themeColor="text1"/>
-          <w:sz w:val="28"/>
-          <w:szCs w:val="28"/>
-        </w:rPr>
-        <w:t xml:space="preserve"> thread, rimanendo così in ascolto </w:t>
+        <w:t xml:space="preserve"> all’avvio del thread con il metodo start (), viene eseguito il run (), ereditato dalla superclasse thread, rimanendo così in ascolto </w:t>
       </w:r>
       <w:r>
         <w:rPr>
@@ -8315,7 +8543,16 @@
           <w:sz w:val="28"/>
           <w:szCs w:val="28"/>
         </w:rPr>
-        <w:t xml:space="preserve"> lato client ed eseguendo la parte di codice interessata ai fini del funzionamento dell’applicazione.</w:t>
+        <w:t xml:space="preserve"> lato client ed eseguendo la parte di codice interessata ai fini </w:t>
+      </w:r>
+      <w:r>
+        <w:rPr>
+          <w:rFonts w:ascii="Century Gothic" w:hAnsi="Century Gothic"/>
+          <w:color w:val="000000" w:themeColor="text1"/>
+          <w:sz w:val="28"/>
+          <w:szCs w:val="28"/>
+        </w:rPr>
+        <w:t>di fornire la corretta soluzione al servizio ricercato.</w:t>
       </w:r>
     </w:p>
     <w:p>
@@ -8346,6 +8583,7 @@
           <w:sz w:val="28"/>
           <w:szCs w:val="28"/>
         </w:rPr>
+        <w:lastRenderedPageBreak/>
         <w:drawing>
           <wp:inline distT="0" distB="0" distL="0" distR="0" wp14:anchorId="5E2C19A7" wp14:editId="4C0F1916">
             <wp:extent cx="5260157" cy="2362195"/>
@@ -8362,7 +8600,7 @@
                     <pic:cNvPicPr/>
                   </pic:nvPicPr>
                   <pic:blipFill>
-                    <a:blip r:embed="rId10" cstate="print">
+                    <a:blip r:embed="rId11" cstate="print">
                       <a:extLst>
                         <a:ext uri="{28A0092B-C50C-407E-A947-70E740481C1C}">
                           <a14:useLocalDpi xmlns:a14="http://schemas.microsoft.com/office/drawing/2010/main" val="0"/>
@@ -8391,6 +8629,17 @@
     </w:p>
     <w:p>
       <w:pPr>
+        <w:jc w:val="center"/>
+        <w:rPr>
+          <w:rFonts w:ascii="Century Gothic" w:hAnsi="Century Gothic"/>
+          <w:color w:val="000000" w:themeColor="text1"/>
+          <w:sz w:val="28"/>
+          <w:szCs w:val="28"/>
+        </w:rPr>
+      </w:pPr>
+    </w:p>
+    <w:p>
+      <w:pPr>
         <w:rPr>
           <w:rFonts w:ascii="Century Gothic" w:hAnsi="Century Gothic"/>
           <w:color w:val="000000" w:themeColor="text1"/>
@@ -8447,7 +8696,34 @@
           <w:sz w:val="28"/>
           <w:szCs w:val="28"/>
         </w:rPr>
-        <w:t xml:space="preserve"> stringa che rappresenta il tipo di risorsa richiesta dal client. </w:t>
+        <w:t xml:space="preserve"> stringa che rappresenta </w:t>
+      </w:r>
+      <w:r>
+        <w:rPr>
+          <w:rFonts w:ascii="Century Gothic" w:hAnsi="Century Gothic"/>
+          <w:color w:val="000000" w:themeColor="text1"/>
+          <w:sz w:val="28"/>
+          <w:szCs w:val="28"/>
+        </w:rPr>
+        <w:t xml:space="preserve">quale esecuzione </w:t>
+      </w:r>
+      <w:r>
+        <w:rPr>
+          <w:rFonts w:ascii="Century Gothic" w:hAnsi="Century Gothic"/>
+          <w:color w:val="000000" w:themeColor="text1"/>
+          <w:sz w:val="28"/>
+          <w:szCs w:val="28"/>
+        </w:rPr>
+        <w:t>richiesta dal client</w:t>
+      </w:r>
+      <w:r>
+        <w:rPr>
+          <w:rFonts w:ascii="Century Gothic" w:hAnsi="Century Gothic"/>
+          <w:color w:val="000000" w:themeColor="text1"/>
+          <w:sz w:val="28"/>
+          <w:szCs w:val="28"/>
+        </w:rPr>
+        <w:t xml:space="preserve"> deve essere eseguita dal server.</w:t>
       </w:r>
     </w:p>
     <w:p>
@@ -8489,18 +8765,19 @@
           <w:sz w:val="28"/>
           <w:szCs w:val="28"/>
         </w:rPr>
-        <w:t xml:space="preserve">  oggetto di tipo ServerInterface, necessaria per accedere alla risorsa condivisa per registrare concretamente sul </w:t>
-      </w:r>
-      <w:r>
-        <w:rPr>
-          <w:rFonts w:ascii="Century Gothic" w:hAnsi="Century Gothic"/>
-          <w:color w:val="000000" w:themeColor="text1"/>
-          <w:sz w:val="28"/>
-          <w:szCs w:val="28"/>
-        </w:rPr>
-        <w:lastRenderedPageBreak/>
-        <w:t>Database il nuovo centro vaccinale, grazie ai metodi messi a disposizione dall’interfaccia server.</w:t>
-      </w:r>
+        <w:t xml:space="preserve">  oggetto di tipo ServerInterface, necessaria per accedere alla risorsa condivisa per registrare concretamente sul Database il nuovo centro vaccinale, grazie ai metodi messi a disposizione dall’interfaccia server.</w:t>
+      </w:r>
+    </w:p>
+    <w:p>
+      <w:pPr>
+        <w:pStyle w:val="Paragrafoelenco"/>
+        <w:rPr>
+          <w:rFonts w:ascii="Century Gothic" w:hAnsi="Century Gothic"/>
+          <w:color w:val="000000" w:themeColor="text1"/>
+          <w:sz w:val="28"/>
+          <w:szCs w:val="28"/>
+        </w:rPr>
+      </w:pPr>
     </w:p>
     <w:p>
       <w:pPr>
@@ -8523,12 +8800,2555 @@
           <w:sz w:val="28"/>
           <w:szCs w:val="28"/>
         </w:rPr>
-        <w:t xml:space="preserve">La ricezione e l’invio dell’esito </w:t>
-      </w:r>
+        <w:t>La ricezione e l’invio dell’esito</w:t>
+      </w:r>
+      <w:r>
+        <w:rPr>
+          <w:rFonts w:ascii="Century Gothic" w:hAnsi="Century Gothic"/>
+          <w:color w:val="000000" w:themeColor="text1"/>
+          <w:sz w:val="28"/>
+          <w:szCs w:val="28"/>
+        </w:rPr>
+        <w:t xml:space="preserve"> avviene nel medesimo modo sia lato client che lato server. In base alle informazioni da estrapolare ed inviare vengono utilizzati, come riportato in precedenza, i metodi </w:t>
+      </w:r>
+      <w:r>
+        <w:rPr>
+          <w:rFonts w:ascii="Century Gothic" w:hAnsi="Century Gothic"/>
+          <w:b/>
+          <w:bCs/>
+          <w:color w:val="000000" w:themeColor="text1"/>
+          <w:sz w:val="28"/>
+          <w:szCs w:val="28"/>
+        </w:rPr>
+        <w:t>readObject ()</w:t>
+      </w:r>
+      <w:r>
+        <w:rPr>
+          <w:rFonts w:ascii="Century Gothic" w:hAnsi="Century Gothic"/>
+          <w:color w:val="000000" w:themeColor="text1"/>
+          <w:sz w:val="28"/>
+          <w:szCs w:val="28"/>
+        </w:rPr>
+        <w:t xml:space="preserve"> e </w:t>
+      </w:r>
+      <w:r>
+        <w:rPr>
+          <w:rFonts w:ascii="Century Gothic" w:hAnsi="Century Gothic"/>
+          <w:b/>
+          <w:bCs/>
+          <w:color w:val="000000" w:themeColor="text1"/>
+          <w:sz w:val="28"/>
+          <w:szCs w:val="28"/>
+        </w:rPr>
+        <w:t>writeObject ()</w:t>
+      </w:r>
+      <w:r>
+        <w:rPr>
+          <w:rFonts w:ascii="Century Gothic" w:hAnsi="Century Gothic"/>
+          <w:color w:val="000000" w:themeColor="text1"/>
+          <w:sz w:val="28"/>
+          <w:szCs w:val="28"/>
+        </w:rPr>
+        <w:t xml:space="preserve"> appartenenti rispettivamente alla classe InputObject e OutputObject.</w:t>
+      </w:r>
+    </w:p>
+    <w:p>
+      <w:pPr>
+        <w:pStyle w:val="Paragrafoelenco"/>
+        <w:rPr>
+          <w:rFonts w:ascii="Century Gothic" w:hAnsi="Century Gothic"/>
+          <w:color w:val="000000" w:themeColor="text1"/>
+          <w:sz w:val="28"/>
+          <w:szCs w:val="28"/>
+        </w:rPr>
+      </w:pPr>
+    </w:p>
+    <w:p>
+      <w:pPr>
+        <w:pStyle w:val="Paragrafoelenco"/>
+        <w:numPr>
+          <w:ilvl w:val="0"/>
+          <w:numId w:val="5"/>
+        </w:numPr>
+        <w:rPr>
+          <w:rFonts w:ascii="Century Gothic" w:hAnsi="Century Gothic"/>
+          <w:color w:val="000000" w:themeColor="text1"/>
+          <w:sz w:val="28"/>
+          <w:szCs w:val="28"/>
+        </w:rPr>
+      </w:pPr>
+      <w:r>
+        <w:rPr>
+          <w:rFonts w:ascii="Century Gothic" w:hAnsi="Century Gothic"/>
+          <w:b/>
+          <w:bCs/>
+          <w:color w:val="000000" w:themeColor="text1"/>
+          <w:sz w:val="28"/>
+          <w:szCs w:val="28"/>
+        </w:rPr>
+        <w:t xml:space="preserve">Gestione </w:t>
+      </w:r>
+      <w:r>
+        <w:rPr>
+          <w:rFonts w:ascii="Century Gothic" w:hAnsi="Century Gothic"/>
+          <w:b/>
+          <w:bCs/>
+          <w:color w:val="000000" w:themeColor="text1"/>
+          <w:sz w:val="28"/>
+          <w:szCs w:val="28"/>
+        </w:rPr>
+        <w:t>risorsa</w:t>
+      </w:r>
+      <w:r>
+        <w:rPr>
+          <w:rFonts w:ascii="Century Gothic" w:hAnsi="Century Gothic"/>
+          <w:b/>
+          <w:bCs/>
+          <w:color w:val="000000" w:themeColor="text1"/>
+          <w:sz w:val="28"/>
+          <w:szCs w:val="28"/>
+        </w:rPr>
+        <w:t xml:space="preserve"> </w:t>
+      </w:r>
+      <w:r>
+        <w:rPr>
+          <w:rFonts w:ascii="Century Gothic" w:hAnsi="Century Gothic"/>
+          <w:b/>
+          <w:bCs/>
+          <w:color w:val="000000" w:themeColor="text1"/>
+          <w:sz w:val="28"/>
+          <w:szCs w:val="28"/>
+        </w:rPr>
+        <w:t xml:space="preserve">condivisa </w:t>
+      </w:r>
+      <w:r>
+        <w:rPr>
+          <w:rFonts w:ascii="Century Gothic" w:hAnsi="Century Gothic"/>
+          <w:color w:val="000000" w:themeColor="text1"/>
+          <w:sz w:val="28"/>
+          <w:szCs w:val="28"/>
+        </w:rPr>
+        <w:sym w:font="Wingdings" w:char="F0E0"/>
+      </w:r>
+      <w:r>
+        <w:rPr>
+          <w:rFonts w:ascii="Century Gothic" w:hAnsi="Century Gothic"/>
+          <w:color w:val="000000" w:themeColor="text1"/>
+          <w:sz w:val="28"/>
+          <w:szCs w:val="28"/>
+        </w:rPr>
+        <w:t xml:space="preserve"> recuperati i dati necessari al corretto funzionamento del sistema, il server deve occuparsi, attraverso appositi strumenti, di effettuare concretamente le operazioni richieste lato client.</w:t>
+      </w:r>
+    </w:p>
+    <w:p>
+      <w:pPr>
+        <w:ind w:left="720"/>
+        <w:rPr>
+          <w:rFonts w:ascii="Century Gothic" w:hAnsi="Century Gothic"/>
+          <w:color w:val="000000" w:themeColor="text1"/>
+          <w:sz w:val="28"/>
+          <w:szCs w:val="28"/>
+        </w:rPr>
+      </w:pPr>
+      <w:r>
+        <w:rPr>
+          <w:rFonts w:ascii="Century Gothic" w:hAnsi="Century Gothic"/>
+          <w:color w:val="000000" w:themeColor="text1"/>
+          <w:sz w:val="28"/>
+          <w:szCs w:val="28"/>
+        </w:rPr>
+        <w:t xml:space="preserve">Considerando il precedente esempio, è bene notare che il server thread richiama un metodo appartenente a server interface, in particolare: </w:t>
+      </w:r>
+    </w:p>
+    <w:p>
+      <w:pPr>
+        <w:ind w:left="720"/>
+        <w:rPr>
+          <w:rFonts w:ascii="Century Gothic" w:hAnsi="Century Gothic"/>
+          <w:color w:val="000000" w:themeColor="text1"/>
+          <w:sz w:val="28"/>
+          <w:szCs w:val="28"/>
+        </w:rPr>
+      </w:pPr>
+    </w:p>
+    <w:p>
+      <w:pPr>
+        <w:jc w:val="both"/>
+        <w:rPr>
+          <w:rFonts w:ascii="Century Gothic" w:hAnsi="Century Gothic"/>
+          <w:color w:val="000000" w:themeColor="text1"/>
+          <w:sz w:val="28"/>
+          <w:szCs w:val="28"/>
+        </w:rPr>
+      </w:pPr>
+      <w:r>
+        <w:rPr>
+          <w:rFonts w:ascii="Century Gothic" w:hAnsi="Century Gothic"/>
+          <w:noProof/>
+          <w:color w:val="000000" w:themeColor="text1"/>
+          <w:sz w:val="28"/>
+          <w:szCs w:val="28"/>
+        </w:rPr>
+        <w:drawing>
+          <wp:inline distT="0" distB="0" distL="0" distR="0" wp14:anchorId="6256DF86" wp14:editId="0B5F2E33">
+            <wp:extent cx="6862343" cy="291465"/>
+            <wp:effectExtent l="0" t="0" r="0" b="635"/>
+            <wp:docPr id="10" name="Immagine 10"/>
+            <wp:cNvGraphicFramePr>
+              <a:graphicFrameLocks xmlns:a="http://schemas.openxmlformats.org/drawingml/2006/main" noChangeAspect="1"/>
+            </wp:cNvGraphicFramePr>
+            <a:graphic xmlns:a="http://schemas.openxmlformats.org/drawingml/2006/main">
+              <a:graphicData uri="http://schemas.openxmlformats.org/drawingml/2006/picture">
+                <pic:pic xmlns:pic="http://schemas.openxmlformats.org/drawingml/2006/picture">
+                  <pic:nvPicPr>
+                    <pic:cNvPr id="10" name="Immagine 10"/>
+                    <pic:cNvPicPr/>
+                  </pic:nvPicPr>
+                  <pic:blipFill>
+                    <a:blip r:embed="rId12">
+                      <a:extLst>
+                        <a:ext uri="{28A0092B-C50C-407E-A947-70E740481C1C}">
+                          <a14:useLocalDpi xmlns:a14="http://schemas.microsoft.com/office/drawing/2010/main" val="0"/>
+                        </a:ext>
+                      </a:extLst>
+                    </a:blip>
+                    <a:stretch>
+                      <a:fillRect/>
+                    </a:stretch>
+                  </pic:blipFill>
+                  <pic:spPr>
+                    <a:xfrm>
+                      <a:off x="0" y="0"/>
+                      <a:ext cx="8857785" cy="376218"/>
+                    </a:xfrm>
+                    <a:prstGeom prst="rect">
+                      <a:avLst/>
+                    </a:prstGeom>
+                  </pic:spPr>
+                </pic:pic>
+              </a:graphicData>
+            </a:graphic>
+          </wp:inline>
+        </w:drawing>
+      </w:r>
+    </w:p>
+    <w:p>
+      <w:pPr>
+        <w:jc w:val="both"/>
+        <w:rPr>
+          <w:rFonts w:ascii="Century Gothic" w:hAnsi="Century Gothic"/>
+          <w:color w:val="000000" w:themeColor="text1"/>
+          <w:sz w:val="28"/>
+          <w:szCs w:val="28"/>
+        </w:rPr>
+      </w:pPr>
+    </w:p>
+    <w:p>
+      <w:pPr>
+        <w:pStyle w:val="Paragrafoelenco"/>
+        <w:numPr>
+          <w:ilvl w:val="0"/>
+          <w:numId w:val="1"/>
+        </w:numPr>
+        <w:jc w:val="both"/>
+        <w:rPr>
+          <w:rFonts w:ascii="Century Gothic" w:hAnsi="Century Gothic"/>
+          <w:color w:val="000000" w:themeColor="text1"/>
+          <w:sz w:val="28"/>
+          <w:szCs w:val="28"/>
+        </w:rPr>
+      </w:pPr>
+      <w:r>
+        <w:rPr>
+          <w:rFonts w:ascii="Century Gothic" w:hAnsi="Century Gothic"/>
+          <w:color w:val="000000" w:themeColor="text1"/>
+          <w:sz w:val="28"/>
+          <w:szCs w:val="28"/>
+        </w:rPr>
+        <w:t>Il metodo richiede come argomenti i corretti dati al fine di richiamare il metodo con successo.</w:t>
+      </w:r>
+    </w:p>
+    <w:p>
+      <w:pPr>
+        <w:jc w:val="both"/>
+        <w:rPr>
+          <w:rFonts w:ascii="Century Gothic" w:hAnsi="Century Gothic"/>
+          <w:color w:val="000000" w:themeColor="text1"/>
+          <w:sz w:val="28"/>
+          <w:szCs w:val="28"/>
+        </w:rPr>
+      </w:pPr>
+    </w:p>
+    <w:p>
+      <w:pPr>
+        <w:jc w:val="both"/>
+        <w:rPr>
+          <w:rFonts w:ascii="Century Gothic" w:hAnsi="Century Gothic"/>
+          <w:color w:val="000000" w:themeColor="text1"/>
+          <w:sz w:val="28"/>
+          <w:szCs w:val="28"/>
+        </w:rPr>
+      </w:pPr>
+      <w:r>
+        <w:rPr>
+          <w:rFonts w:ascii="Century Gothic" w:hAnsi="Century Gothic"/>
+          <w:color w:val="000000" w:themeColor="text1"/>
+          <w:sz w:val="28"/>
+          <w:szCs w:val="28"/>
+        </w:rPr>
+        <w:t>L</w:t>
+      </w:r>
+      <w:r>
+        <w:rPr>
+          <w:rFonts w:ascii="Century Gothic" w:hAnsi="Century Gothic"/>
+          <w:color w:val="000000" w:themeColor="text1"/>
+          <w:sz w:val="28"/>
+          <w:szCs w:val="28"/>
+        </w:rPr>
+        <w:t>a classe che si occupa di effettuare le operazioni di salvataggio, manipolazione e controllo delle informazioni è la seguente:</w:t>
+      </w:r>
+    </w:p>
+    <w:p>
+      <w:pPr>
+        <w:jc w:val="both"/>
+        <w:rPr>
+          <w:rFonts w:ascii="Century Gothic" w:hAnsi="Century Gothic"/>
+          <w:color w:val="000000" w:themeColor="text1"/>
+          <w:sz w:val="28"/>
+          <w:szCs w:val="28"/>
+        </w:rPr>
+      </w:pPr>
+    </w:p>
+    <w:p>
+      <w:pPr>
+        <w:jc w:val="both"/>
+        <w:rPr>
+          <w:rFonts w:ascii="Century Gothic" w:hAnsi="Century Gothic"/>
+          <w:color w:val="000000" w:themeColor="text1"/>
+          <w:sz w:val="28"/>
+          <w:szCs w:val="28"/>
+        </w:rPr>
+      </w:pPr>
+      <w:r>
+        <w:rPr>
+          <w:rFonts w:ascii="Century Gothic" w:hAnsi="Century Gothic"/>
+          <w:b/>
+          <w:bCs/>
+          <w:color w:val="000000" w:themeColor="text1"/>
+          <w:sz w:val="28"/>
+          <w:szCs w:val="28"/>
+        </w:rPr>
+        <w:t>ServerLAB – EsecutoreQuery</w:t>
+      </w:r>
+      <w:r>
+        <w:rPr>
+          <w:rFonts w:ascii="Century Gothic" w:hAnsi="Century Gothic"/>
+          <w:color w:val="000000" w:themeColor="text1"/>
+          <w:sz w:val="28"/>
+          <w:szCs w:val="28"/>
+        </w:rPr>
+        <w:t xml:space="preserve"> </w:t>
+      </w:r>
+      <w:r>
+        <w:rPr>
+          <w:rFonts w:ascii="Century Gothic" w:hAnsi="Century Gothic"/>
+          <w:color w:val="000000" w:themeColor="text1"/>
+          <w:sz w:val="28"/>
+          <w:szCs w:val="28"/>
+        </w:rPr>
+        <w:sym w:font="Wingdings" w:char="F0E0"/>
+      </w:r>
+      <w:r>
+        <w:rPr>
+          <w:rFonts w:ascii="Century Gothic" w:hAnsi="Century Gothic"/>
+          <w:color w:val="000000" w:themeColor="text1"/>
+          <w:sz w:val="28"/>
+          <w:szCs w:val="28"/>
+        </w:rPr>
+        <w:t xml:space="preserve"> implementa l’interfaccia Skeleton Interface, che fornisce i metodi necessari all’esecuzione dei processi.</w:t>
+      </w:r>
+    </w:p>
+    <w:p>
+      <w:pPr>
+        <w:jc w:val="both"/>
+        <w:rPr>
+          <w:rFonts w:ascii="Century Gothic" w:hAnsi="Century Gothic"/>
+          <w:color w:val="000000" w:themeColor="text1"/>
+          <w:sz w:val="28"/>
+          <w:szCs w:val="28"/>
+        </w:rPr>
+      </w:pPr>
+      <w:r>
+        <w:rPr>
+          <w:rFonts w:ascii="Century Gothic" w:hAnsi="Century Gothic"/>
+          <w:color w:val="000000" w:themeColor="text1"/>
+          <w:sz w:val="28"/>
+          <w:szCs w:val="28"/>
+        </w:rPr>
+        <w:t>Questa classe esegue localmente i metodi interfacciandosi con il Database.</w:t>
+      </w:r>
+    </w:p>
+    <w:p>
+      <w:pPr>
+        <w:jc w:val="both"/>
+        <w:rPr>
+          <w:rFonts w:ascii="Century Gothic" w:hAnsi="Century Gothic"/>
+          <w:color w:val="000000" w:themeColor="text1"/>
+          <w:sz w:val="28"/>
+          <w:szCs w:val="28"/>
+        </w:rPr>
+      </w:pPr>
+      <w:r>
+        <w:rPr>
+          <w:rFonts w:ascii="Century Gothic" w:hAnsi="Century Gothic"/>
+          <w:color w:val="000000" w:themeColor="text1"/>
+          <w:sz w:val="28"/>
+          <w:szCs w:val="28"/>
+        </w:rPr>
+        <w:t xml:space="preserve">Terminata l’esecuzione, il server memorizza il risultato in una variabile intera “esito”, che ha il compito principale di inviare la risposta al client, </w:t>
+      </w:r>
+      <w:r>
+        <w:rPr>
+          <w:rFonts w:ascii="Century Gothic" w:hAnsi="Century Gothic"/>
+          <w:color w:val="000000" w:themeColor="text1"/>
+          <w:sz w:val="28"/>
+          <w:szCs w:val="28"/>
+        </w:rPr>
+        <w:t xml:space="preserve">assumendo </w:t>
+      </w:r>
+      <w:r>
+        <w:rPr>
+          <w:rFonts w:ascii="Century Gothic" w:hAnsi="Century Gothic"/>
+          <w:color w:val="000000" w:themeColor="text1"/>
+          <w:sz w:val="28"/>
+          <w:szCs w:val="28"/>
+        </w:rPr>
+        <w:t xml:space="preserve">comportamenti diversi in base al suo </w:t>
+      </w:r>
+      <w:r>
+        <w:rPr>
+          <w:rFonts w:ascii="Century Gothic" w:hAnsi="Century Gothic"/>
+          <w:color w:val="000000" w:themeColor="text1"/>
+          <w:sz w:val="28"/>
+          <w:szCs w:val="28"/>
+        </w:rPr>
+        <w:t>valore.</w:t>
+      </w:r>
+    </w:p>
+    <w:p>
+      <w:pPr>
+        <w:jc w:val="both"/>
+        <w:rPr>
+          <w:rFonts w:ascii="Century Gothic" w:hAnsi="Century Gothic"/>
+          <w:color w:val="000000" w:themeColor="text1"/>
+          <w:sz w:val="28"/>
+          <w:szCs w:val="28"/>
+        </w:rPr>
+      </w:pPr>
+    </w:p>
+    <w:p>
+      <w:pPr>
+        <w:jc w:val="both"/>
+        <w:rPr>
+          <w:rFonts w:ascii="Century Gothic" w:hAnsi="Century Gothic"/>
+          <w:color w:val="000000" w:themeColor="text1"/>
+          <w:sz w:val="28"/>
+          <w:szCs w:val="28"/>
+        </w:rPr>
+      </w:pPr>
+      <w:r>
+        <w:rPr>
+          <w:rFonts w:ascii="Century Gothic" w:hAnsi="Century Gothic"/>
+          <w:color w:val="000000" w:themeColor="text1"/>
+          <w:sz w:val="28"/>
+          <w:szCs w:val="28"/>
+        </w:rPr>
+        <w:t>Di seguito verrà illustrato un esempio dove il metodo in questione si occupa di verificare, attraverso un’interrogazione al database mediante query, l’esistenza di un centro vaccinale ricevendo come parametro il nome che lo identifica.</w:t>
+      </w:r>
+    </w:p>
+    <w:p>
+      <w:pPr>
+        <w:jc w:val="center"/>
+        <w:rPr>
+          <w:rFonts w:ascii="Century Gothic" w:hAnsi="Century Gothic"/>
+          <w:color w:val="000000" w:themeColor="text1"/>
+          <w:sz w:val="28"/>
+          <w:szCs w:val="28"/>
+        </w:rPr>
+      </w:pPr>
+      <w:r>
+        <w:rPr>
+          <w:rFonts w:ascii="Century Gothic" w:hAnsi="Century Gothic"/>
+          <w:noProof/>
+          <w:color w:val="000000" w:themeColor="text1"/>
+          <w:sz w:val="28"/>
+          <w:szCs w:val="28"/>
+        </w:rPr>
+        <w:drawing>
+          <wp:inline distT="0" distB="0" distL="0" distR="0" wp14:anchorId="2A79395D" wp14:editId="7AE353E9">
+            <wp:extent cx="3440784" cy="928742"/>
+            <wp:effectExtent l="0" t="0" r="1270" b="0"/>
+            <wp:docPr id="13" name="Immagine 13" descr="Immagine che contiene testo&#10;&#10;Descrizione generata automaticamente"/>
+            <wp:cNvGraphicFramePr>
+              <a:graphicFrameLocks xmlns:a="http://schemas.openxmlformats.org/drawingml/2006/main" noChangeAspect="1"/>
+            </wp:cNvGraphicFramePr>
+            <a:graphic xmlns:a="http://schemas.openxmlformats.org/drawingml/2006/main">
+              <a:graphicData uri="http://schemas.openxmlformats.org/drawingml/2006/picture">
+                <pic:pic xmlns:pic="http://schemas.openxmlformats.org/drawingml/2006/picture">
+                  <pic:nvPicPr>
+                    <pic:cNvPr id="13" name="Immagine 13" descr="Immagine che contiene testo&#10;&#10;Descrizione generata automaticamente"/>
+                    <pic:cNvPicPr/>
+                  </pic:nvPicPr>
+                  <pic:blipFill>
+                    <a:blip r:embed="rId13" cstate="print">
+                      <a:extLst>
+                        <a:ext uri="{28A0092B-C50C-407E-A947-70E740481C1C}">
+                          <a14:useLocalDpi xmlns:a14="http://schemas.microsoft.com/office/drawing/2010/main" val="0"/>
+                        </a:ext>
+                      </a:extLst>
+                    </a:blip>
+                    <a:stretch>
+                      <a:fillRect/>
+                    </a:stretch>
+                  </pic:blipFill>
+                  <pic:spPr>
+                    <a:xfrm>
+                      <a:off x="0" y="0"/>
+                      <a:ext cx="3527629" cy="952183"/>
+                    </a:xfrm>
+                    <a:prstGeom prst="rect">
+                      <a:avLst/>
+                    </a:prstGeom>
+                  </pic:spPr>
+                </pic:pic>
+              </a:graphicData>
+            </a:graphic>
+          </wp:inline>
+        </w:drawing>
+      </w:r>
+    </w:p>
+    <w:p>
+      <w:pPr>
+        <w:jc w:val="center"/>
+        <w:rPr>
+          <w:rFonts w:ascii="Century Gothic" w:hAnsi="Century Gothic"/>
+          <w:color w:val="000000" w:themeColor="text1"/>
+          <w:sz w:val="28"/>
+          <w:szCs w:val="28"/>
+        </w:rPr>
+      </w:pPr>
+    </w:p>
+    <w:p>
+      <w:pPr>
+        <w:jc w:val="both"/>
+        <w:rPr>
+          <w:rFonts w:ascii="Century Gothic" w:hAnsi="Century Gothic"/>
+          <w:color w:val="000000" w:themeColor="text1"/>
+          <w:sz w:val="28"/>
+          <w:szCs w:val="28"/>
+        </w:rPr>
+      </w:pPr>
+      <w:r>
+        <w:rPr>
+          <w:rFonts w:ascii="Century Gothic" w:hAnsi="Century Gothic"/>
+          <w:b/>
+          <w:bCs/>
+          <w:color w:val="FF0000"/>
+          <w:sz w:val="28"/>
+          <w:szCs w:val="28"/>
+        </w:rPr>
+        <w:t>NOTA BENE:</w:t>
+      </w:r>
+      <w:r>
+        <w:rPr>
+          <w:rFonts w:ascii="Century Gothic" w:hAnsi="Century Gothic"/>
+          <w:color w:val="FF0000"/>
+          <w:sz w:val="28"/>
+          <w:szCs w:val="28"/>
+        </w:rPr>
+        <w:t xml:space="preserve"> </w:t>
+      </w:r>
+      <w:r>
+        <w:rPr>
+          <w:rFonts w:ascii="Century Gothic" w:hAnsi="Century Gothic"/>
+          <w:color w:val="000000" w:themeColor="text1"/>
+          <w:sz w:val="28"/>
+          <w:szCs w:val="28"/>
+        </w:rPr>
+        <w:t xml:space="preserve">nella segnatura del metodo è presente la keyword </w:t>
+      </w:r>
+      <w:r>
+        <w:rPr>
+          <w:rFonts w:ascii="Century Gothic" w:hAnsi="Century Gothic"/>
+          <w:b/>
+          <w:bCs/>
+          <w:color w:val="000000" w:themeColor="text1"/>
+          <w:sz w:val="28"/>
+          <w:szCs w:val="28"/>
+          <w:u w:val="single"/>
+        </w:rPr>
+        <w:t>synchronized</w:t>
+      </w:r>
+      <w:r>
+        <w:rPr>
+          <w:rFonts w:ascii="Century Gothic" w:hAnsi="Century Gothic"/>
+          <w:color w:val="000000" w:themeColor="text1"/>
+          <w:sz w:val="28"/>
+          <w:szCs w:val="28"/>
+        </w:rPr>
+        <w:t xml:space="preserve">, in quanto l’istanza di EsecutoreQuery sarà un oggetto condiviso tra tutte le istanze di ServerWorker. Risulta quindi fondamentale in modo da prevenire eventuali </w:t>
+      </w:r>
+      <w:r>
+        <w:rPr>
+          <w:rFonts w:ascii="Century Gothic" w:hAnsi="Century Gothic"/>
+          <w:b/>
+          <w:bCs/>
+          <w:color w:val="000000" w:themeColor="text1"/>
+          <w:sz w:val="28"/>
+          <w:szCs w:val="28"/>
+        </w:rPr>
+        <w:t>race condition</w:t>
+      </w:r>
+      <w:r>
+        <w:rPr>
+          <w:rFonts w:ascii="Century Gothic" w:hAnsi="Century Gothic"/>
+          <w:color w:val="000000" w:themeColor="text1"/>
+          <w:sz w:val="28"/>
+          <w:szCs w:val="28"/>
+        </w:rPr>
+        <w:t xml:space="preserve"> che possono verificarsi.</w:t>
+      </w:r>
+    </w:p>
+    <w:p>
+      <w:pPr>
+        <w:jc w:val="both"/>
+        <w:rPr>
+          <w:rFonts w:ascii="Century Gothic" w:hAnsi="Century Gothic"/>
+          <w:color w:val="000000" w:themeColor="text1"/>
+          <w:sz w:val="28"/>
+          <w:szCs w:val="28"/>
+        </w:rPr>
+      </w:pPr>
+    </w:p>
+    <w:p>
+      <w:pPr>
+        <w:jc w:val="both"/>
+        <w:rPr>
+          <w:rFonts w:ascii="Century Gothic" w:hAnsi="Century Gothic"/>
+          <w:color w:val="000000" w:themeColor="text1"/>
+          <w:sz w:val="28"/>
+          <w:szCs w:val="28"/>
+        </w:rPr>
+      </w:pPr>
+    </w:p>
+    <w:p>
+      <w:pPr>
+        <w:jc w:val="both"/>
+        <w:rPr>
+          <w:rFonts w:ascii="Century Gothic" w:hAnsi="Century Gothic"/>
+          <w:color w:val="000000" w:themeColor="text1"/>
+          <w:sz w:val="28"/>
+          <w:szCs w:val="28"/>
+        </w:rPr>
+      </w:pPr>
+    </w:p>
+    <w:p>
+      <w:pPr>
+        <w:jc w:val="both"/>
+        <w:rPr>
+          <w:rFonts w:ascii="Century Gothic" w:hAnsi="Century Gothic"/>
+          <w:color w:val="000000" w:themeColor="text1"/>
+          <w:sz w:val="28"/>
+          <w:szCs w:val="28"/>
+        </w:rPr>
+      </w:pPr>
+    </w:p>
+    <w:p>
+      <w:pPr>
+        <w:jc w:val="both"/>
+        <w:rPr>
+          <w:rFonts w:ascii="Century Gothic" w:hAnsi="Century Gothic"/>
+          <w:color w:val="000000" w:themeColor="text1"/>
+          <w:sz w:val="28"/>
+          <w:szCs w:val="28"/>
+        </w:rPr>
+      </w:pPr>
+    </w:p>
+    <w:p>
+      <w:pPr>
+        <w:jc w:val="both"/>
+        <w:rPr>
+          <w:rFonts w:ascii="Century Gothic" w:hAnsi="Century Gothic"/>
+          <w:color w:val="000000" w:themeColor="text1"/>
+          <w:sz w:val="28"/>
+          <w:szCs w:val="28"/>
+        </w:rPr>
+      </w:pPr>
+    </w:p>
+    <w:p>
+      <w:pPr>
+        <w:jc w:val="both"/>
+        <w:rPr>
+          <w:rFonts w:ascii="Century Gothic" w:hAnsi="Century Gothic"/>
+          <w:color w:val="000000" w:themeColor="text1"/>
+          <w:sz w:val="28"/>
+          <w:szCs w:val="28"/>
+        </w:rPr>
+      </w:pPr>
+    </w:p>
+    <w:p>
+      <w:pPr>
+        <w:jc w:val="both"/>
+        <w:rPr>
+          <w:rFonts w:ascii="Century Gothic" w:hAnsi="Century Gothic"/>
+          <w:color w:val="000000" w:themeColor="text1"/>
+          <w:sz w:val="28"/>
+          <w:szCs w:val="28"/>
+        </w:rPr>
+      </w:pPr>
+    </w:p>
+    <w:p>
+      <w:pPr>
+        <w:jc w:val="both"/>
+        <w:rPr>
+          <w:rFonts w:ascii="Century Gothic" w:hAnsi="Century Gothic"/>
+          <w:color w:val="000000" w:themeColor="text1"/>
+          <w:sz w:val="28"/>
+          <w:szCs w:val="28"/>
+        </w:rPr>
+      </w:pPr>
+    </w:p>
+    <w:p>
+      <w:pPr>
+        <w:jc w:val="both"/>
+        <w:rPr>
+          <w:rFonts w:ascii="Century Gothic" w:hAnsi="Century Gothic"/>
+          <w:color w:val="000000" w:themeColor="text1"/>
+          <w:sz w:val="28"/>
+          <w:szCs w:val="28"/>
+        </w:rPr>
+      </w:pPr>
+    </w:p>
+    <w:p>
+      <w:pPr>
+        <w:jc w:val="both"/>
+        <w:rPr>
+          <w:rFonts w:ascii="Century Gothic" w:hAnsi="Century Gothic"/>
+          <w:color w:val="000000" w:themeColor="text1"/>
+          <w:sz w:val="28"/>
+          <w:szCs w:val="28"/>
+        </w:rPr>
+      </w:pPr>
+    </w:p>
+    <w:p>
+      <w:pPr>
+        <w:jc w:val="both"/>
+        <w:rPr>
+          <w:rFonts w:ascii="Century Gothic" w:hAnsi="Century Gothic"/>
+          <w:color w:val="000000" w:themeColor="text1"/>
+          <w:sz w:val="28"/>
+          <w:szCs w:val="28"/>
+        </w:rPr>
+      </w:pPr>
+    </w:p>
+    <w:p>
+      <w:pPr>
+        <w:jc w:val="both"/>
+        <w:rPr>
+          <w:rFonts w:ascii="Century Gothic" w:hAnsi="Century Gothic"/>
+          <w:color w:val="000000" w:themeColor="text1"/>
+          <w:sz w:val="28"/>
+          <w:szCs w:val="28"/>
+        </w:rPr>
+      </w:pPr>
+    </w:p>
+    <w:p>
+      <w:pPr>
+        <w:jc w:val="both"/>
+        <w:rPr>
+          <w:rFonts w:ascii="Century Gothic" w:hAnsi="Century Gothic"/>
+          <w:color w:val="000000" w:themeColor="text1"/>
+          <w:sz w:val="28"/>
+          <w:szCs w:val="28"/>
+        </w:rPr>
+      </w:pPr>
+    </w:p>
+    <w:p>
+      <w:pPr>
+        <w:jc w:val="both"/>
+        <w:rPr>
+          <w:rFonts w:ascii="Century Gothic" w:hAnsi="Century Gothic"/>
+          <w:color w:val="000000" w:themeColor="text1"/>
+          <w:sz w:val="28"/>
+          <w:szCs w:val="28"/>
+        </w:rPr>
+      </w:pPr>
+    </w:p>
+    <w:p>
+      <w:pPr>
+        <w:jc w:val="both"/>
+        <w:rPr>
+          <w:rFonts w:ascii="Century Gothic" w:hAnsi="Century Gothic"/>
+          <w:color w:val="000000" w:themeColor="text1"/>
+          <w:sz w:val="28"/>
+          <w:szCs w:val="28"/>
+        </w:rPr>
+      </w:pPr>
+    </w:p>
+    <w:p>
+      <w:pPr>
+        <w:pStyle w:val="Paragrafoelenco"/>
+        <w:numPr>
+          <w:ilvl w:val="0"/>
+          <w:numId w:val="5"/>
+        </w:numPr>
+        <w:jc w:val="both"/>
+        <w:rPr>
+          <w:rFonts w:ascii="Century Gothic" w:hAnsi="Century Gothic"/>
+          <w:color w:val="000000" w:themeColor="text1"/>
+          <w:sz w:val="28"/>
+          <w:szCs w:val="28"/>
+        </w:rPr>
+      </w:pPr>
+      <w:r>
+        <w:rPr>
+          <w:rFonts w:ascii="Century Gothic" w:hAnsi="Century Gothic"/>
+          <w:b/>
+          <w:bCs/>
+          <w:color w:val="000000" w:themeColor="text1"/>
+          <w:sz w:val="28"/>
+          <w:szCs w:val="28"/>
+        </w:rPr>
+        <w:t xml:space="preserve">Elaborazione </w:t>
+      </w:r>
+      <w:r>
+        <w:rPr>
+          <w:rFonts w:ascii="Century Gothic" w:hAnsi="Century Gothic"/>
+          <w:b/>
+          <w:bCs/>
+          <w:color w:val="000000" w:themeColor="text1"/>
+          <w:sz w:val="28"/>
+          <w:szCs w:val="28"/>
+        </w:rPr>
+        <w:t xml:space="preserve">ed invio </w:t>
+      </w:r>
+      <w:r>
+        <w:rPr>
+          <w:rFonts w:ascii="Century Gothic" w:hAnsi="Century Gothic"/>
+          <w:b/>
+          <w:bCs/>
+          <w:color w:val="000000" w:themeColor="text1"/>
+          <w:sz w:val="28"/>
+          <w:szCs w:val="28"/>
+        </w:rPr>
+        <w:t xml:space="preserve">dati </w:t>
+      </w:r>
+      <w:r>
+        <w:rPr>
+          <w:rFonts w:ascii="Century Gothic" w:hAnsi="Century Gothic"/>
+          <w:b/>
+          <w:bCs/>
+          <w:color w:val="000000" w:themeColor="text1"/>
+          <w:sz w:val="28"/>
+          <w:szCs w:val="28"/>
+        </w:rPr>
+        <w:t>ai client</w:t>
+      </w:r>
+      <w:r>
+        <w:rPr>
+          <w:rFonts w:ascii="Century Gothic" w:hAnsi="Century Gothic"/>
+          <w:b/>
+          <w:bCs/>
+          <w:color w:val="000000" w:themeColor="text1"/>
+          <w:sz w:val="28"/>
+          <w:szCs w:val="28"/>
+        </w:rPr>
+        <w:t xml:space="preserve"> </w:t>
+      </w:r>
+      <w:r>
+        <w:rPr>
+          <w:rFonts w:ascii="Century Gothic" w:hAnsi="Century Gothic"/>
+          <w:color w:val="000000" w:themeColor="text1"/>
+          <w:sz w:val="28"/>
+          <w:szCs w:val="28"/>
+        </w:rPr>
+        <w:sym w:font="Wingdings" w:char="F0E0"/>
+      </w:r>
+      <w:r>
+        <w:rPr>
+          <w:rFonts w:ascii="Century Gothic" w:hAnsi="Century Gothic"/>
+          <w:color w:val="000000" w:themeColor="text1"/>
+          <w:sz w:val="28"/>
+          <w:szCs w:val="28"/>
+        </w:rPr>
+        <w:t xml:space="preserve"> </w:t>
+      </w:r>
+      <w:r>
+        <w:rPr>
+          <w:rFonts w:ascii="Century Gothic" w:hAnsi="Century Gothic"/>
+          <w:color w:val="000000" w:themeColor="text1"/>
+          <w:sz w:val="28"/>
+          <w:szCs w:val="28"/>
+        </w:rPr>
+        <w:t xml:space="preserve">le informazioni lavorate dal server devono successivamente essere rese visibili </w:t>
+      </w:r>
+      <w:r>
+        <w:rPr>
+          <w:rFonts w:ascii="Century Gothic" w:hAnsi="Century Gothic"/>
+          <w:color w:val="000000" w:themeColor="text1"/>
+          <w:sz w:val="28"/>
+          <w:szCs w:val="28"/>
+        </w:rPr>
+        <w:t>sull’interfaccia</w:t>
+      </w:r>
+      <w:r>
+        <w:rPr>
+          <w:rFonts w:ascii="Century Gothic" w:hAnsi="Century Gothic"/>
+          <w:color w:val="000000" w:themeColor="text1"/>
+          <w:sz w:val="28"/>
+          <w:szCs w:val="28"/>
+        </w:rPr>
+        <w:t xml:space="preserve"> </w:t>
+      </w:r>
+      <w:r>
+        <w:rPr>
+          <w:rFonts w:ascii="Century Gothic" w:hAnsi="Century Gothic"/>
+          <w:color w:val="000000" w:themeColor="text1"/>
+          <w:sz w:val="28"/>
+          <w:szCs w:val="28"/>
+        </w:rPr>
+        <w:t>client</w:t>
+      </w:r>
+      <w:r>
+        <w:rPr>
+          <w:rFonts w:ascii="Century Gothic" w:hAnsi="Century Gothic"/>
+          <w:color w:val="000000" w:themeColor="text1"/>
+          <w:sz w:val="28"/>
+          <w:szCs w:val="28"/>
+        </w:rPr>
+        <w:t xml:space="preserve">, </w:t>
+      </w:r>
+      <w:r>
+        <w:rPr>
+          <w:rFonts w:ascii="Century Gothic" w:hAnsi="Century Gothic"/>
+          <w:color w:val="000000" w:themeColor="text1"/>
+          <w:sz w:val="28"/>
+          <w:szCs w:val="28"/>
+        </w:rPr>
+        <w:t xml:space="preserve">in modo che </w:t>
+      </w:r>
+      <w:r>
+        <w:rPr>
+          <w:rFonts w:ascii="Century Gothic" w:hAnsi="Century Gothic"/>
+          <w:color w:val="000000" w:themeColor="text1"/>
+          <w:sz w:val="28"/>
+          <w:szCs w:val="28"/>
+        </w:rPr>
+        <w:t>entrambi riescano</w:t>
+      </w:r>
+      <w:r>
+        <w:rPr>
+          <w:rFonts w:ascii="Century Gothic" w:hAnsi="Century Gothic"/>
+          <w:color w:val="000000" w:themeColor="text1"/>
+          <w:sz w:val="28"/>
+          <w:szCs w:val="28"/>
+        </w:rPr>
+        <w:t xml:space="preserve"> a compiere le operazioni nel modo corretto, secondo le regole</w:t>
+      </w:r>
+      <w:r>
+        <w:rPr>
+          <w:rFonts w:ascii="Century Gothic" w:hAnsi="Century Gothic"/>
+          <w:color w:val="000000" w:themeColor="text1"/>
+          <w:sz w:val="28"/>
+          <w:szCs w:val="28"/>
+        </w:rPr>
+        <w:t xml:space="preserve"> </w:t>
+      </w:r>
+      <w:r>
+        <w:rPr>
+          <w:rFonts w:ascii="Century Gothic" w:hAnsi="Century Gothic"/>
+          <w:color w:val="000000" w:themeColor="text1"/>
+          <w:sz w:val="28"/>
+          <w:szCs w:val="28"/>
+        </w:rPr>
+        <w:t>stabilite. Questo</w:t>
+      </w:r>
+      <w:r>
+        <w:rPr>
+          <w:rFonts w:ascii="Century Gothic" w:hAnsi="Century Gothic"/>
+          <w:color w:val="000000" w:themeColor="text1"/>
+          <w:sz w:val="28"/>
+          <w:szCs w:val="28"/>
+        </w:rPr>
+        <w:t xml:space="preserve"> </w:t>
+      </w:r>
+      <w:r>
+        <w:rPr>
+          <w:rFonts w:ascii="Century Gothic" w:hAnsi="Century Gothic"/>
+          <w:color w:val="000000" w:themeColor="text1"/>
+          <w:sz w:val="28"/>
+          <w:szCs w:val="28"/>
+        </w:rPr>
+        <w:t>avviene mediante dei meccanismi appositamente progettati ed implementati, che coinvolgono classi diverse, in particolare:</w:t>
+      </w:r>
+    </w:p>
+    <w:p>
+      <w:pPr>
+        <w:jc w:val="both"/>
+        <w:rPr>
+          <w:rFonts w:ascii="Century Gothic" w:hAnsi="Century Gothic"/>
+          <w:color w:val="000000" w:themeColor="text1"/>
+          <w:sz w:val="28"/>
+          <w:szCs w:val="28"/>
+        </w:rPr>
+      </w:pPr>
+    </w:p>
+    <w:p>
+      <w:pPr>
+        <w:jc w:val="both"/>
+        <w:rPr>
+          <w:rFonts w:ascii="Century Gothic" w:hAnsi="Century Gothic"/>
+          <w:color w:val="000000" w:themeColor="text1"/>
+          <w:sz w:val="28"/>
+          <w:szCs w:val="28"/>
+        </w:rPr>
+      </w:pPr>
+      <w:r>
+        <w:rPr>
+          <w:rFonts w:ascii="Century Gothic" w:hAnsi="Century Gothic"/>
+          <w:b/>
+          <w:bCs/>
+          <w:color w:val="000000" w:themeColor="text1"/>
+          <w:sz w:val="28"/>
+          <w:szCs w:val="28"/>
+        </w:rPr>
+        <w:t xml:space="preserve">ClientLab </w:t>
+      </w:r>
+      <w:r>
+        <w:rPr>
+          <w:rFonts w:ascii="Century Gothic" w:hAnsi="Century Gothic"/>
+          <w:b/>
+          <w:bCs/>
+          <w:color w:val="000000" w:themeColor="text1"/>
+          <w:sz w:val="28"/>
+          <w:szCs w:val="28"/>
+        </w:rPr>
+        <w:t>–</w:t>
+      </w:r>
+      <w:r>
+        <w:rPr>
+          <w:rFonts w:ascii="Century Gothic" w:hAnsi="Century Gothic"/>
+          <w:b/>
+          <w:bCs/>
+          <w:color w:val="000000" w:themeColor="text1"/>
+          <w:sz w:val="28"/>
+          <w:szCs w:val="28"/>
+        </w:rPr>
+        <w:t xml:space="preserve"> </w:t>
+      </w:r>
+      <w:r>
+        <w:rPr>
+          <w:rFonts w:ascii="Century Gothic" w:hAnsi="Century Gothic"/>
+          <w:b/>
+          <w:bCs/>
+          <w:color w:val="000000" w:themeColor="text1"/>
+          <w:sz w:val="28"/>
+          <w:szCs w:val="28"/>
+        </w:rPr>
+        <w:t>ModelImpl:</w:t>
+      </w:r>
+      <w:r>
+        <w:rPr>
+          <w:rFonts w:ascii="Century Gothic" w:hAnsi="Century Gothic"/>
+          <w:color w:val="000000" w:themeColor="text1"/>
+          <w:sz w:val="28"/>
+          <w:szCs w:val="28"/>
+        </w:rPr>
+        <w:t xml:space="preserve"> questa classe implementa i metodi necessari al funzionamento della logica applicativa, interfacciandosi localmente con il proxy, in modo che quest’ultimo poi invia e riceve, come riportato precedentemente, i dati necessari, in base alla funzionalità scelta. </w:t>
+      </w:r>
+    </w:p>
+    <w:p>
+      <w:pPr>
+        <w:jc w:val="both"/>
+        <w:rPr>
+          <w:rFonts w:ascii="Century Gothic" w:hAnsi="Century Gothic"/>
+          <w:color w:val="000000" w:themeColor="text1"/>
+          <w:sz w:val="28"/>
+          <w:szCs w:val="28"/>
+        </w:rPr>
+      </w:pPr>
+      <w:r>
+        <w:rPr>
+          <w:rFonts w:ascii="Century Gothic" w:hAnsi="Century Gothic"/>
+          <w:color w:val="000000" w:themeColor="text1"/>
+          <w:sz w:val="28"/>
+          <w:szCs w:val="28"/>
+        </w:rPr>
+        <w:t xml:space="preserve">Quando il server invia i dati, il model si occupa localmente, attraverso apposite </w:t>
+      </w:r>
+      <w:r>
+        <w:rPr>
+          <w:rFonts w:ascii="Century Gothic" w:hAnsi="Century Gothic"/>
+          <w:color w:val="000000" w:themeColor="text1"/>
+          <w:sz w:val="28"/>
+          <w:szCs w:val="28"/>
+        </w:rPr>
+        <w:t>chiamate</w:t>
+      </w:r>
+      <w:r>
+        <w:rPr>
+          <w:rFonts w:ascii="Century Gothic" w:hAnsi="Century Gothic"/>
+          <w:color w:val="000000" w:themeColor="text1"/>
+          <w:sz w:val="28"/>
+          <w:szCs w:val="28"/>
+        </w:rPr>
+        <w:t>, di estrapolare i dati ed indirizzarli nel modo corretto.</w:t>
+      </w:r>
+    </w:p>
+    <w:p>
+      <w:pPr>
+        <w:jc w:val="both"/>
+        <w:rPr>
+          <w:rFonts w:ascii="Century Gothic" w:hAnsi="Century Gothic"/>
+          <w:color w:val="000000" w:themeColor="text1"/>
+          <w:sz w:val="28"/>
+          <w:szCs w:val="28"/>
+        </w:rPr>
+      </w:pPr>
+      <w:r>
+        <w:rPr>
+          <w:rFonts w:ascii="Century Gothic" w:hAnsi="Century Gothic"/>
+          <w:color w:val="000000" w:themeColor="text1"/>
+          <w:sz w:val="28"/>
+          <w:szCs w:val="28"/>
+        </w:rPr>
+        <w:t xml:space="preserve">In particolare, il metodo </w:t>
+      </w:r>
+      <w:r>
+        <w:rPr>
+          <w:rFonts w:ascii="Century Gothic" w:hAnsi="Century Gothic"/>
+          <w:b/>
+          <w:bCs/>
+          <w:color w:val="000000" w:themeColor="text1"/>
+          <w:sz w:val="28"/>
+          <w:szCs w:val="28"/>
+        </w:rPr>
+        <w:t>updateModel ()</w:t>
+      </w:r>
+      <w:r>
+        <w:rPr>
+          <w:rFonts w:ascii="Century Gothic" w:hAnsi="Century Gothic"/>
+          <w:color w:val="000000" w:themeColor="text1"/>
+          <w:sz w:val="28"/>
+          <w:szCs w:val="28"/>
+        </w:rPr>
+        <w:t xml:space="preserve">, viene eseguito ogni volta generato un evento, </w:t>
+      </w:r>
+      <w:r>
+        <w:rPr>
+          <w:rFonts w:ascii="Century Gothic" w:hAnsi="Century Gothic"/>
+          <w:color w:val="000000" w:themeColor="text1"/>
+          <w:sz w:val="28"/>
+          <w:szCs w:val="28"/>
+        </w:rPr>
+        <w:t>ed in base all’evento identificato si occupa di:</w:t>
+      </w:r>
+    </w:p>
+    <w:p>
+      <w:pPr>
+        <w:pStyle w:val="Paragrafoelenco"/>
+        <w:numPr>
+          <w:ilvl w:val="0"/>
+          <w:numId w:val="1"/>
+        </w:numPr>
+        <w:jc w:val="both"/>
+        <w:rPr>
+          <w:rFonts w:ascii="Century Gothic" w:hAnsi="Century Gothic"/>
+          <w:color w:val="000000" w:themeColor="text1"/>
+          <w:sz w:val="28"/>
+          <w:szCs w:val="28"/>
+        </w:rPr>
+      </w:pPr>
+      <w:r>
+        <w:rPr>
+          <w:rFonts w:ascii="Century Gothic" w:hAnsi="Century Gothic"/>
+          <w:color w:val="000000" w:themeColor="text1"/>
+          <w:sz w:val="28"/>
+          <w:szCs w:val="28"/>
+        </w:rPr>
+        <w:t>Recuperare i dati dal database</w:t>
+      </w:r>
+    </w:p>
+    <w:p>
+      <w:pPr>
+        <w:pStyle w:val="Paragrafoelenco"/>
+        <w:numPr>
+          <w:ilvl w:val="0"/>
+          <w:numId w:val="1"/>
+        </w:numPr>
+        <w:jc w:val="both"/>
+        <w:rPr>
+          <w:rFonts w:ascii="Century Gothic" w:hAnsi="Century Gothic"/>
+          <w:color w:val="000000" w:themeColor="text1"/>
+          <w:sz w:val="28"/>
+          <w:szCs w:val="28"/>
+        </w:rPr>
+      </w:pPr>
+      <w:r>
+        <w:rPr>
+          <w:rFonts w:ascii="Century Gothic" w:hAnsi="Century Gothic"/>
+          <w:color w:val="000000" w:themeColor="text1"/>
+          <w:sz w:val="28"/>
+          <w:szCs w:val="28"/>
+        </w:rPr>
+        <w:t>Organizzarli per il model</w:t>
+      </w:r>
+    </w:p>
+    <w:p>
+      <w:pPr>
+        <w:jc w:val="both"/>
+        <w:rPr>
+          <w:rFonts w:ascii="Century Gothic" w:hAnsi="Century Gothic"/>
+          <w:color w:val="000000" w:themeColor="text1"/>
+          <w:sz w:val="28"/>
+          <w:szCs w:val="28"/>
+        </w:rPr>
+      </w:pPr>
+    </w:p>
+    <w:p>
+      <w:pPr>
+        <w:jc w:val="both"/>
+        <w:rPr>
+          <w:rFonts w:ascii="Century Gothic" w:hAnsi="Century Gothic"/>
+          <w:color w:val="000000" w:themeColor="text1"/>
+          <w:sz w:val="28"/>
+          <w:szCs w:val="28"/>
+        </w:rPr>
+      </w:pPr>
+    </w:p>
+    <w:p>
+      <w:pPr>
+        <w:jc w:val="both"/>
+        <w:rPr>
+          <w:rFonts w:ascii="Century Gothic" w:hAnsi="Century Gothic"/>
+          <w:color w:val="000000" w:themeColor="text1"/>
+          <w:sz w:val="28"/>
+          <w:szCs w:val="28"/>
+        </w:rPr>
+      </w:pPr>
+    </w:p>
+    <w:p>
+      <w:pPr>
+        <w:jc w:val="both"/>
+        <w:rPr>
+          <w:rFonts w:ascii="Century Gothic" w:hAnsi="Century Gothic"/>
+          <w:color w:val="000000" w:themeColor="text1"/>
+          <w:sz w:val="28"/>
+          <w:szCs w:val="28"/>
+        </w:rPr>
+      </w:pPr>
+    </w:p>
+    <w:p>
+      <w:pPr>
+        <w:jc w:val="both"/>
+        <w:rPr>
+          <w:rFonts w:ascii="Century Gothic" w:hAnsi="Century Gothic"/>
+          <w:color w:val="000000" w:themeColor="text1"/>
+          <w:sz w:val="28"/>
+          <w:szCs w:val="28"/>
+        </w:rPr>
+      </w:pPr>
+    </w:p>
+    <w:p>
+      <w:pPr>
+        <w:jc w:val="both"/>
+        <w:rPr>
+          <w:rFonts w:ascii="Century Gothic" w:hAnsi="Century Gothic"/>
+          <w:color w:val="000000" w:themeColor="text1"/>
+          <w:sz w:val="28"/>
+          <w:szCs w:val="28"/>
+        </w:rPr>
+      </w:pPr>
+    </w:p>
+    <w:p>
+      <w:pPr>
+        <w:jc w:val="both"/>
+        <w:rPr>
+          <w:rFonts w:ascii="Century Gothic" w:hAnsi="Century Gothic"/>
+          <w:color w:val="000000" w:themeColor="text1"/>
+          <w:sz w:val="28"/>
+          <w:szCs w:val="28"/>
+        </w:rPr>
+      </w:pPr>
+    </w:p>
+    <w:p>
+      <w:pPr>
+        <w:jc w:val="both"/>
+        <w:rPr>
+          <w:rFonts w:ascii="Century Gothic" w:hAnsi="Century Gothic"/>
+          <w:color w:val="000000" w:themeColor="text1"/>
+          <w:sz w:val="28"/>
+          <w:szCs w:val="28"/>
+        </w:rPr>
+      </w:pPr>
+    </w:p>
+    <w:p>
+      <w:pPr>
+        <w:jc w:val="both"/>
+        <w:rPr>
+          <w:rFonts w:ascii="Century Gothic" w:hAnsi="Century Gothic"/>
+          <w:color w:val="000000" w:themeColor="text1"/>
+          <w:sz w:val="28"/>
+          <w:szCs w:val="28"/>
+        </w:rPr>
+      </w:pPr>
+      <w:r>
+        <w:rPr>
+          <w:rFonts w:ascii="Century Gothic" w:hAnsi="Century Gothic"/>
+          <w:color w:val="000000" w:themeColor="text1"/>
+          <w:sz w:val="28"/>
+          <w:szCs w:val="28"/>
+        </w:rPr>
+        <w:t>Di seguito verrà illustrato un esempio, dove l’evento generato dall’utente corrisponde alla funzione di registrazione di un nuovo centro vaccinale:</w:t>
+      </w:r>
+    </w:p>
+    <w:p>
+      <w:pPr>
+        <w:jc w:val="both"/>
+        <w:rPr>
+          <w:rFonts w:ascii="Century Gothic" w:hAnsi="Century Gothic"/>
+          <w:color w:val="000000" w:themeColor="text1"/>
+          <w:sz w:val="28"/>
+          <w:szCs w:val="28"/>
+        </w:rPr>
+      </w:pPr>
+    </w:p>
+    <w:p>
+      <w:pPr>
+        <w:jc w:val="center"/>
+        <w:rPr>
+          <w:rFonts w:ascii="Century Gothic" w:hAnsi="Century Gothic"/>
+          <w:color w:val="000000" w:themeColor="text1"/>
+          <w:sz w:val="28"/>
+          <w:szCs w:val="28"/>
+        </w:rPr>
+      </w:pPr>
+      <w:r>
+        <w:rPr>
+          <w:rFonts w:ascii="Century Gothic" w:hAnsi="Century Gothic"/>
+          <w:noProof/>
+          <w:color w:val="000000" w:themeColor="text1"/>
+          <w:sz w:val="28"/>
+          <w:szCs w:val="28"/>
+        </w:rPr>
+        <w:drawing>
+          <wp:inline distT="0" distB="0" distL="0" distR="0" wp14:anchorId="7CB88F2B" wp14:editId="44BB322D">
+            <wp:extent cx="4457904" cy="1626670"/>
+            <wp:effectExtent l="0" t="0" r="0" b="0"/>
+            <wp:docPr id="14" name="Immagine 14"/>
+            <wp:cNvGraphicFramePr>
+              <a:graphicFrameLocks xmlns:a="http://schemas.openxmlformats.org/drawingml/2006/main" noChangeAspect="1"/>
+            </wp:cNvGraphicFramePr>
+            <a:graphic xmlns:a="http://schemas.openxmlformats.org/drawingml/2006/main">
+              <a:graphicData uri="http://schemas.openxmlformats.org/drawingml/2006/picture">
+                <pic:pic xmlns:pic="http://schemas.openxmlformats.org/drawingml/2006/picture">
+                  <pic:nvPicPr>
+                    <pic:cNvPr id="14" name="Immagine 14"/>
+                    <pic:cNvPicPr/>
+                  </pic:nvPicPr>
+                  <pic:blipFill>
+                    <a:blip r:embed="rId14" cstate="print">
+                      <a:extLst>
+                        <a:ext uri="{28A0092B-C50C-407E-A947-70E740481C1C}">
+                          <a14:useLocalDpi xmlns:a14="http://schemas.microsoft.com/office/drawing/2010/main" val="0"/>
+                        </a:ext>
+                      </a:extLst>
+                    </a:blip>
+                    <a:stretch>
+                      <a:fillRect/>
+                    </a:stretch>
+                  </pic:blipFill>
+                  <pic:spPr>
+                    <a:xfrm>
+                      <a:off x="0" y="0"/>
+                      <a:ext cx="4503908" cy="1643456"/>
+                    </a:xfrm>
+                    <a:prstGeom prst="rect">
+                      <a:avLst/>
+                    </a:prstGeom>
+                  </pic:spPr>
+                </pic:pic>
+              </a:graphicData>
+            </a:graphic>
+          </wp:inline>
+        </w:drawing>
+      </w:r>
+    </w:p>
+    <w:p>
+      <w:pPr>
+        <w:jc w:val="center"/>
+        <w:rPr>
+          <w:rFonts w:ascii="Century Gothic" w:hAnsi="Century Gothic"/>
+          <w:color w:val="000000" w:themeColor="text1"/>
+          <w:sz w:val="28"/>
+          <w:szCs w:val="28"/>
+        </w:rPr>
+      </w:pPr>
+    </w:p>
+    <w:p>
+      <w:pPr>
+        <w:pStyle w:val="Paragrafoelenco"/>
+        <w:numPr>
+          <w:ilvl w:val="0"/>
+          <w:numId w:val="1"/>
+        </w:numPr>
+        <w:rPr>
+          <w:rFonts w:ascii="Century Gothic" w:hAnsi="Century Gothic"/>
+          <w:color w:val="000000" w:themeColor="text1"/>
+          <w:sz w:val="28"/>
+          <w:szCs w:val="28"/>
+        </w:rPr>
+      </w:pPr>
+      <w:r>
+        <w:rPr>
+          <w:rFonts w:ascii="Century Gothic" w:hAnsi="Century Gothic"/>
+          <w:color w:val="000000" w:themeColor="text1"/>
+          <w:sz w:val="28"/>
+          <w:szCs w:val="28"/>
+        </w:rPr>
+        <w:t xml:space="preserve">Dati </w:t>
+      </w:r>
+      <w:r>
+        <w:rPr>
+          <w:rFonts w:ascii="Century Gothic" w:hAnsi="Century Gothic"/>
+          <w:color w:val="000000" w:themeColor="text1"/>
+          <w:sz w:val="28"/>
+          <w:szCs w:val="28"/>
+        </w:rPr>
+        <w:sym w:font="Wingdings" w:char="F0E0"/>
+      </w:r>
+      <w:r>
+        <w:rPr>
+          <w:rFonts w:ascii="Century Gothic" w:hAnsi="Century Gothic"/>
+          <w:color w:val="000000" w:themeColor="text1"/>
+          <w:sz w:val="28"/>
+          <w:szCs w:val="28"/>
+        </w:rPr>
+        <w:t xml:space="preserve"> inviati dal server e modellati secondo il formato compatibile.</w:t>
+      </w:r>
+    </w:p>
+    <w:p>
+      <w:pPr>
+        <w:rPr>
+          <w:rFonts w:ascii="Century Gothic" w:hAnsi="Century Gothic"/>
+          <w:color w:val="000000" w:themeColor="text1"/>
+          <w:sz w:val="28"/>
+          <w:szCs w:val="28"/>
+        </w:rPr>
+      </w:pPr>
+    </w:p>
+    <w:p>
+      <w:pPr>
+        <w:rPr>
+          <w:rFonts w:ascii="Century Gothic" w:hAnsi="Century Gothic"/>
+          <w:color w:val="000000" w:themeColor="text1"/>
+          <w:sz w:val="28"/>
+          <w:szCs w:val="28"/>
+        </w:rPr>
+      </w:pPr>
+      <w:r>
+        <w:rPr>
+          <w:rFonts w:ascii="Century Gothic" w:hAnsi="Century Gothic"/>
+          <w:color w:val="000000" w:themeColor="text1"/>
+          <w:sz w:val="28"/>
+          <w:szCs w:val="28"/>
+        </w:rPr>
+        <w:t>Dopo aver eseguito le funzioni interne alla classe, per elaborazione e controllo dei dati, quest’ultimi sono pronti per essere visualizzati dall’utente in base al servizio richiesto.</w:t>
+      </w:r>
+    </w:p>
+    <w:p>
+      <w:pPr>
+        <w:rPr>
+          <w:rFonts w:ascii="Century Gothic" w:hAnsi="Century Gothic"/>
+          <w:color w:val="000000" w:themeColor="text1"/>
+          <w:sz w:val="28"/>
+          <w:szCs w:val="28"/>
+        </w:rPr>
+      </w:pPr>
+      <w:r>
+        <w:rPr>
+          <w:rFonts w:ascii="Century Gothic" w:hAnsi="Century Gothic"/>
+          <w:color w:val="000000" w:themeColor="text1"/>
+          <w:sz w:val="28"/>
+          <w:szCs w:val="28"/>
+        </w:rPr>
+        <w:t xml:space="preserve">Viene così chiamato il metodo </w:t>
+      </w:r>
+      <w:r>
+        <w:rPr>
+          <w:rFonts w:ascii="Century Gothic" w:hAnsi="Century Gothic"/>
+          <w:b/>
+          <w:bCs/>
+          <w:color w:val="000000" w:themeColor="text1"/>
+          <w:sz w:val="28"/>
+          <w:szCs w:val="28"/>
+        </w:rPr>
+        <w:t>updateView ()</w:t>
+      </w:r>
+      <w:r>
+        <w:rPr>
+          <w:rFonts w:ascii="Century Gothic" w:hAnsi="Century Gothic"/>
+          <w:color w:val="000000" w:themeColor="text1"/>
+          <w:sz w:val="28"/>
+          <w:szCs w:val="28"/>
+        </w:rPr>
+        <w:t xml:space="preserve"> che si occuperà di inviare i dati alla schermata, che come nel caso del model, eseguirà le formattazioni necessarie per la visualizzazione.</w:t>
+      </w:r>
+    </w:p>
+    <w:p>
+      <w:pPr>
+        <w:rPr>
+          <w:rFonts w:ascii="Century Gothic" w:hAnsi="Century Gothic"/>
+          <w:color w:val="000000" w:themeColor="text1"/>
+          <w:sz w:val="28"/>
+          <w:szCs w:val="28"/>
+        </w:rPr>
+      </w:pPr>
+    </w:p>
+    <w:p>
+      <w:pPr>
+        <w:rPr>
+          <w:rFonts w:ascii="Century Gothic" w:hAnsi="Century Gothic"/>
+          <w:color w:val="000000" w:themeColor="text1"/>
+          <w:sz w:val="28"/>
+          <w:szCs w:val="28"/>
+        </w:rPr>
+      </w:pPr>
+      <w:r>
+        <w:rPr>
+          <w:rFonts w:ascii="Century Gothic" w:hAnsi="Century Gothic"/>
+          <w:noProof/>
+          <w:color w:val="000000" w:themeColor="text1"/>
+          <w:sz w:val="28"/>
+          <w:szCs w:val="28"/>
+        </w:rPr>
+        <w:drawing>
+          <wp:inline distT="0" distB="0" distL="0" distR="0" wp14:anchorId="4EAFE8EF" wp14:editId="3EC25AF5">
+            <wp:extent cx="7016129" cy="216530"/>
+            <wp:effectExtent l="0" t="0" r="0" b="0"/>
+            <wp:docPr id="15" name="Immagine 15"/>
+            <wp:cNvGraphicFramePr>
+              <a:graphicFrameLocks xmlns:a="http://schemas.openxmlformats.org/drawingml/2006/main" noChangeAspect="1"/>
+            </wp:cNvGraphicFramePr>
+            <a:graphic xmlns:a="http://schemas.openxmlformats.org/drawingml/2006/main">
+              <a:graphicData uri="http://schemas.openxmlformats.org/drawingml/2006/picture">
+                <pic:pic xmlns:pic="http://schemas.openxmlformats.org/drawingml/2006/picture">
+                  <pic:nvPicPr>
+                    <pic:cNvPr id="15" name="Immagine 15"/>
+                    <pic:cNvPicPr/>
+                  </pic:nvPicPr>
+                  <pic:blipFill>
+                    <a:blip r:embed="rId15">
+                      <a:extLst>
+                        <a:ext uri="{28A0092B-C50C-407E-A947-70E740481C1C}">
+                          <a14:useLocalDpi xmlns:a14="http://schemas.microsoft.com/office/drawing/2010/main" val="0"/>
+                        </a:ext>
+                      </a:extLst>
+                    </a:blip>
+                    <a:stretch>
+                      <a:fillRect/>
+                    </a:stretch>
+                  </pic:blipFill>
+                  <pic:spPr>
+                    <a:xfrm>
+                      <a:off x="0" y="0"/>
+                      <a:ext cx="8457636" cy="261017"/>
+                    </a:xfrm>
+                    <a:prstGeom prst="rect">
+                      <a:avLst/>
+                    </a:prstGeom>
+                  </pic:spPr>
+                </pic:pic>
+              </a:graphicData>
+            </a:graphic>
+          </wp:inline>
+        </w:drawing>
+      </w:r>
+    </w:p>
+    <w:p>
+      <w:pPr>
+        <w:jc w:val="both"/>
+        <w:rPr>
+          <w:rFonts w:ascii="Century Gothic" w:hAnsi="Century Gothic"/>
+          <w:color w:val="000000" w:themeColor="text1"/>
+          <w:sz w:val="28"/>
+          <w:szCs w:val="28"/>
+        </w:rPr>
+      </w:pPr>
+    </w:p>
+    <w:p>
+      <w:pPr>
+        <w:jc w:val="both"/>
+        <w:rPr>
+          <w:rFonts w:ascii="Century Gothic" w:hAnsi="Century Gothic"/>
+          <w:color w:val="000000" w:themeColor="text1"/>
+          <w:sz w:val="28"/>
+          <w:szCs w:val="28"/>
+        </w:rPr>
+      </w:pPr>
+    </w:p>
+    <w:p>
+      <w:pPr>
+        <w:jc w:val="both"/>
+        <w:rPr>
+          <w:rFonts w:ascii="Century Gothic" w:hAnsi="Century Gothic"/>
+          <w:color w:val="000000" w:themeColor="text1"/>
+          <w:sz w:val="28"/>
+          <w:szCs w:val="28"/>
+        </w:rPr>
+      </w:pPr>
+    </w:p>
+    <w:p>
+      <w:pPr>
+        <w:rPr>
+          <w:rFonts w:ascii="Century Gothic" w:hAnsi="Century Gothic"/>
+          <w:sz w:val="28"/>
+          <w:szCs w:val="28"/>
+        </w:rPr>
+      </w:pPr>
+      <w:r>
+        <w:rPr>
+          <w:noProof/>
+          <w:color w:val="5DA3E8"/>
+          <w:sz w:val="40"/>
+          <w:szCs w:val="40"/>
+        </w:rPr>
+        <w:lastRenderedPageBreak/>
+        <mc:AlternateContent>
+          <mc:Choice Requires="wps">
+            <w:drawing>
+              <wp:anchor distT="0" distB="0" distL="114300" distR="114300" simplePos="0" relativeHeight="251671552" behindDoc="0" locked="0" layoutInCell="1" allowOverlap="1" wp14:anchorId="3AA8C4FB" wp14:editId="7799A27B">
+                <wp:simplePos x="0" y="0"/>
+                <wp:positionH relativeFrom="column">
+                  <wp:posOffset>-1125709</wp:posOffset>
+                </wp:positionH>
+                <wp:positionV relativeFrom="paragraph">
+                  <wp:posOffset>452120</wp:posOffset>
+                </wp:positionV>
+                <wp:extent cx="8503066" cy="45719"/>
+                <wp:effectExtent l="0" t="12700" r="0" b="81915"/>
+                <wp:wrapNone/>
+                <wp:docPr id="11" name="Meno 11"/>
+                <wp:cNvGraphicFramePr/>
+                <a:graphic xmlns:a="http://schemas.openxmlformats.org/drawingml/2006/main">
+                  <a:graphicData uri="http://schemas.microsoft.com/office/word/2010/wordprocessingShape">
+                    <wps:wsp>
+                      <wps:cNvSpPr/>
+                      <wps:spPr>
+                        <a:xfrm flipV="1">
+                          <a:off x="0" y="0"/>
+                          <a:ext cx="8503066" cy="45719"/>
+                        </a:xfrm>
+                        <a:prstGeom prst="mathMinus">
+                          <a:avLst/>
+                        </a:prstGeom>
+                        <a:solidFill>
+                          <a:srgbClr val="5DA3E8"/>
+                        </a:solidFill>
+                        <a:ln>
+                          <a:solidFill>
+                            <a:srgbClr val="F4AF3E"/>
+                          </a:solidFill>
+                        </a:ln>
+                        <a:effectLst>
+                          <a:outerShdw blurRad="50800" dist="38100" dir="2700000" algn="tl" rotWithShape="0">
+                            <a:prstClr val="black">
+                              <a:alpha val="40000"/>
+                            </a:prstClr>
+                          </a:outerShdw>
+                        </a:effectLst>
+                      </wps:spPr>
+                      <wps:style>
+                        <a:lnRef idx="2">
+                          <a:schemeClr val="accent1">
+                            <a:shade val="50000"/>
+                          </a:schemeClr>
+                        </a:lnRef>
+                        <a:fillRef idx="1">
+                          <a:schemeClr val="accent1"/>
+                        </a:fillRef>
+                        <a:effectRef idx="0">
+                          <a:schemeClr val="accent1"/>
+                        </a:effectRef>
+                        <a:fontRef idx="minor">
+                          <a:schemeClr val="lt1"/>
+                        </a:fontRef>
+                      </wps:style>
+                      <wps:bodyPr rot="0" spcFirstLastPara="0" vertOverflow="overflow" horzOverflow="overflow" vert="horz" wrap="square" lIns="91440" tIns="45720" rIns="91440" bIns="45720" numCol="1" spcCol="0" rtlCol="0" fromWordArt="0" anchor="ctr" anchorCtr="0" forceAA="0" compatLnSpc="1">
+                        <a:prstTxWarp prst="textNoShape">
+                          <a:avLst/>
+                        </a:prstTxWarp>
+                        <a:noAutofit/>
+                      </wps:bodyPr>
+                    </wps:wsp>
+                  </a:graphicData>
+                </a:graphic>
+                <wp14:sizeRelH relativeFrom="margin">
+                  <wp14:pctWidth>0</wp14:pctWidth>
+                </wp14:sizeRelH>
+                <wp14:sizeRelV relativeFrom="margin">
+                  <wp14:pctHeight>0</wp14:pctHeight>
+                </wp14:sizeRelV>
+              </wp:anchor>
+            </w:drawing>
+          </mc:Choice>
+          <mc:Fallback>
+            <w:pict>
+              <v:shape w14:anchorId="05BC694C" id="Meno 11" o:spid="_x0000_s1026" style="position:absolute;margin-left:-88.65pt;margin-top:35.6pt;width:669.55pt;height:3.6pt;flip:y;z-index:251671552;visibility:visible;mso-wrap-style:square;mso-width-percent:0;mso-height-percent:0;mso-wrap-distance-left:9pt;mso-wrap-distance-top:0;mso-wrap-distance-right:9pt;mso-wrap-distance-bottom:0;mso-position-horizontal:absolute;mso-position-horizontal-relative:text;mso-position-vertical:absolute;mso-position-vertical-relative:text;mso-width-percent:0;mso-height-percent:0;mso-width-relative:margin;mso-height-relative:margin;v-text-anchor:middle" coordsize="8503066,45719" o:gfxdata="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" path="m1127081,17483r6248904,l7375985,28236r-6248904,l1127081,17483xe" fillcolor="#5da3e8" strokecolor="#f4af3e" strokeweight="1pt">
+                <v:stroke joinstyle="miter"/>
+                <v:shadow on="t" color="black" opacity="26214f" origin="-.5,-.5" offset=".74836mm,.74836mm"/>
+                <v:path arrowok="t" o:connecttype="custom" o:connectlocs="1127081,17483;7375985,17483;7375985,28236;1127081,28236;1127081,17483" o:connectangles="0,0,0,0,0"/>
+              </v:shape>
+            </w:pict>
+          </mc:Fallback>
+        </mc:AlternateContent>
+      </w:r>
+      <w:r>
+        <w:rPr>
+          <w:rFonts w:ascii="Century Gothic" w:eastAsia="Times New Roman" w:hAnsi="Century Gothic" w:cs="Times New Roman"/>
+          <w:b/>
+          <w:bCs/>
+          <w:color w:val="191C3A"/>
+          <w:sz w:val="52"/>
+          <w:szCs w:val="52"/>
+          <w:lang w:eastAsia="it-IT"/>
+        </w:rPr>
+        <w:t>CONNESSIONE A DATABASE</w:t>
+      </w:r>
+    </w:p>
+    <w:p>
+      <w:pPr>
+        <w:rPr>
+          <w:rFonts w:ascii="Century Gothic" w:hAnsi="Century Gothic"/>
+          <w:color w:val="000000" w:themeColor="text1"/>
+          <w:sz w:val="28"/>
+          <w:szCs w:val="28"/>
+        </w:rPr>
+      </w:pPr>
+    </w:p>
+    <w:p>
+      <w:pPr>
+        <w:jc w:val="both"/>
+        <w:rPr>
+          <w:rFonts w:ascii="Century Gothic" w:hAnsi="Century Gothic"/>
+          <w:color w:val="000000" w:themeColor="text1"/>
+          <w:sz w:val="28"/>
+          <w:szCs w:val="28"/>
+        </w:rPr>
+      </w:pPr>
+    </w:p>
+    <w:p>
+      <w:pPr>
+        <w:jc w:val="both"/>
+        <w:rPr>
+          <w:rFonts w:ascii="Century Gothic" w:hAnsi="Century Gothic"/>
+          <w:color w:val="000000" w:themeColor="text1"/>
+          <w:sz w:val="28"/>
+          <w:szCs w:val="28"/>
+        </w:rPr>
+      </w:pPr>
+    </w:p>
+    <w:p>
+      <w:pPr>
+        <w:jc w:val="both"/>
+        <w:rPr>
+          <w:rFonts w:ascii="Century Gothic" w:hAnsi="Century Gothic"/>
+          <w:color w:val="000000" w:themeColor="text1"/>
+          <w:sz w:val="28"/>
+          <w:szCs w:val="28"/>
+        </w:rPr>
+      </w:pPr>
+    </w:p>
+    <w:p>
+      <w:pPr>
+        <w:jc w:val="both"/>
+        <w:rPr>
+          <w:rFonts w:ascii="Century Gothic" w:hAnsi="Century Gothic"/>
+          <w:color w:val="000000" w:themeColor="text1"/>
+          <w:sz w:val="28"/>
+          <w:szCs w:val="28"/>
+        </w:rPr>
+      </w:pPr>
+    </w:p>
+    <w:p>
+      <w:pPr>
+        <w:jc w:val="both"/>
+        <w:rPr>
+          <w:rFonts w:ascii="Century Gothic" w:hAnsi="Century Gothic"/>
+          <w:color w:val="000000" w:themeColor="text1"/>
+          <w:sz w:val="28"/>
+          <w:szCs w:val="28"/>
+        </w:rPr>
+      </w:pPr>
+    </w:p>
+    <w:p>
+      <w:pPr>
+        <w:jc w:val="both"/>
+        <w:rPr>
+          <w:rFonts w:ascii="Century Gothic" w:hAnsi="Century Gothic"/>
+          <w:color w:val="000000" w:themeColor="text1"/>
+          <w:sz w:val="28"/>
+          <w:szCs w:val="28"/>
+        </w:rPr>
+      </w:pPr>
+    </w:p>
+    <w:p>
+      <w:pPr>
+        <w:jc w:val="both"/>
+        <w:rPr>
+          <w:rFonts w:ascii="Century Gothic" w:hAnsi="Century Gothic"/>
+          <w:color w:val="000000" w:themeColor="text1"/>
+          <w:sz w:val="28"/>
+          <w:szCs w:val="28"/>
+        </w:rPr>
+      </w:pPr>
+    </w:p>
+    <w:p>
+      <w:pPr>
+        <w:jc w:val="both"/>
+        <w:rPr>
+          <w:rFonts w:ascii="Century Gothic" w:hAnsi="Century Gothic"/>
+          <w:color w:val="000000" w:themeColor="text1"/>
+          <w:sz w:val="28"/>
+          <w:szCs w:val="28"/>
+        </w:rPr>
+      </w:pPr>
+    </w:p>
+    <w:p>
+      <w:pPr>
+        <w:jc w:val="both"/>
+        <w:rPr>
+          <w:rFonts w:ascii="Century Gothic" w:hAnsi="Century Gothic"/>
+          <w:color w:val="000000" w:themeColor="text1"/>
+          <w:sz w:val="28"/>
+          <w:szCs w:val="28"/>
+        </w:rPr>
+      </w:pPr>
+    </w:p>
+    <w:p>
+      <w:pPr>
+        <w:jc w:val="both"/>
+        <w:rPr>
+          <w:rFonts w:ascii="Century Gothic" w:hAnsi="Century Gothic"/>
+          <w:color w:val="000000" w:themeColor="text1"/>
+          <w:sz w:val="28"/>
+          <w:szCs w:val="28"/>
+        </w:rPr>
+      </w:pPr>
+    </w:p>
+    <w:p>
+      <w:pPr>
+        <w:jc w:val="both"/>
+        <w:rPr>
+          <w:rFonts w:ascii="Century Gothic" w:hAnsi="Century Gothic"/>
+          <w:color w:val="000000" w:themeColor="text1"/>
+          <w:sz w:val="28"/>
+          <w:szCs w:val="28"/>
+        </w:rPr>
+      </w:pPr>
+    </w:p>
+    <w:p>
+      <w:pPr>
+        <w:jc w:val="both"/>
+        <w:rPr>
+          <w:rFonts w:ascii="Century Gothic" w:hAnsi="Century Gothic"/>
+          <w:color w:val="000000" w:themeColor="text1"/>
+          <w:sz w:val="28"/>
+          <w:szCs w:val="28"/>
+        </w:rPr>
+      </w:pPr>
+    </w:p>
+    <w:p>
+      <w:pPr>
+        <w:jc w:val="both"/>
+        <w:rPr>
+          <w:rFonts w:ascii="Century Gothic" w:hAnsi="Century Gothic"/>
+          <w:color w:val="000000" w:themeColor="text1"/>
+          <w:sz w:val="28"/>
+          <w:szCs w:val="28"/>
+        </w:rPr>
+      </w:pPr>
+    </w:p>
+    <w:p>
+      <w:pPr>
+        <w:jc w:val="both"/>
+        <w:rPr>
+          <w:rFonts w:ascii="Century Gothic" w:hAnsi="Century Gothic"/>
+          <w:color w:val="000000" w:themeColor="text1"/>
+          <w:sz w:val="28"/>
+          <w:szCs w:val="28"/>
+        </w:rPr>
+      </w:pPr>
+    </w:p>
+    <w:p>
+      <w:pPr>
+        <w:jc w:val="both"/>
+        <w:rPr>
+          <w:rFonts w:ascii="Century Gothic" w:hAnsi="Century Gothic"/>
+          <w:color w:val="000000" w:themeColor="text1"/>
+          <w:sz w:val="28"/>
+          <w:szCs w:val="28"/>
+        </w:rPr>
+      </w:pPr>
+    </w:p>
+    <w:p>
+      <w:pPr>
+        <w:jc w:val="both"/>
+        <w:rPr>
+          <w:rFonts w:ascii="Century Gothic" w:hAnsi="Century Gothic"/>
+          <w:color w:val="000000" w:themeColor="text1"/>
+          <w:sz w:val="28"/>
+          <w:szCs w:val="28"/>
+        </w:rPr>
+      </w:pPr>
+    </w:p>
+    <w:p>
+      <w:pPr>
+        <w:jc w:val="both"/>
+        <w:rPr>
+          <w:rFonts w:ascii="Century Gothic" w:hAnsi="Century Gothic"/>
+          <w:color w:val="000000" w:themeColor="text1"/>
+          <w:sz w:val="28"/>
+          <w:szCs w:val="28"/>
+        </w:rPr>
+      </w:pPr>
+    </w:p>
+    <w:p>
+      <w:pPr>
+        <w:jc w:val="both"/>
+        <w:rPr>
+          <w:rFonts w:ascii="Century Gothic" w:hAnsi="Century Gothic"/>
+          <w:color w:val="000000" w:themeColor="text1"/>
+          <w:sz w:val="28"/>
+          <w:szCs w:val="28"/>
+        </w:rPr>
+      </w:pPr>
+    </w:p>
+    <w:p>
+      <w:pPr>
+        <w:jc w:val="both"/>
+        <w:rPr>
+          <w:rFonts w:ascii="Century Gothic" w:hAnsi="Century Gothic"/>
+          <w:color w:val="000000" w:themeColor="text1"/>
+          <w:sz w:val="28"/>
+          <w:szCs w:val="28"/>
+        </w:rPr>
+      </w:pPr>
+    </w:p>
+    <w:p>
+      <w:pPr>
+        <w:jc w:val="both"/>
+        <w:rPr>
+          <w:rFonts w:ascii="Century Gothic" w:hAnsi="Century Gothic"/>
+          <w:color w:val="000000" w:themeColor="text1"/>
+          <w:sz w:val="28"/>
+          <w:szCs w:val="28"/>
+        </w:rPr>
+      </w:pPr>
+    </w:p>
+    <w:p>
+      <w:pPr>
+        <w:jc w:val="both"/>
+        <w:rPr>
+          <w:rFonts w:ascii="Century Gothic" w:hAnsi="Century Gothic"/>
+          <w:color w:val="000000" w:themeColor="text1"/>
+          <w:sz w:val="28"/>
+          <w:szCs w:val="28"/>
+        </w:rPr>
+      </w:pPr>
+    </w:p>
+    <w:p>
+      <w:pPr>
+        <w:jc w:val="both"/>
+        <w:rPr>
+          <w:rFonts w:ascii="Century Gothic" w:hAnsi="Century Gothic"/>
+          <w:color w:val="000000" w:themeColor="text1"/>
+          <w:sz w:val="28"/>
+          <w:szCs w:val="28"/>
+        </w:rPr>
+      </w:pPr>
+    </w:p>
+    <w:p>
+      <w:pPr>
+        <w:jc w:val="both"/>
+        <w:rPr>
+          <w:rFonts w:ascii="Century Gothic" w:hAnsi="Century Gothic"/>
+          <w:color w:val="000000" w:themeColor="text1"/>
+          <w:sz w:val="28"/>
+          <w:szCs w:val="28"/>
+        </w:rPr>
+      </w:pPr>
+    </w:p>
+    <w:p>
+      <w:pPr>
+        <w:jc w:val="both"/>
+        <w:rPr>
+          <w:rFonts w:ascii="Century Gothic" w:hAnsi="Century Gothic"/>
+          <w:color w:val="000000" w:themeColor="text1"/>
+          <w:sz w:val="28"/>
+          <w:szCs w:val="28"/>
+        </w:rPr>
+      </w:pPr>
+    </w:p>
+    <w:p>
+      <w:pPr>
+        <w:jc w:val="both"/>
+        <w:rPr>
+          <w:rFonts w:ascii="Century Gothic" w:hAnsi="Century Gothic"/>
+          <w:color w:val="000000" w:themeColor="text1"/>
+          <w:sz w:val="28"/>
+          <w:szCs w:val="28"/>
+        </w:rPr>
+      </w:pPr>
+    </w:p>
+    <w:p>
+      <w:pPr>
+        <w:jc w:val="both"/>
+        <w:rPr>
+          <w:rFonts w:ascii="Century Gothic" w:hAnsi="Century Gothic"/>
+          <w:color w:val="000000" w:themeColor="text1"/>
+          <w:sz w:val="28"/>
+          <w:szCs w:val="28"/>
+        </w:rPr>
+      </w:pPr>
+    </w:p>
+    <w:p>
+      <w:pPr>
+        <w:jc w:val="both"/>
+        <w:rPr>
+          <w:rFonts w:ascii="Century Gothic" w:hAnsi="Century Gothic"/>
+          <w:color w:val="000000" w:themeColor="text1"/>
+          <w:sz w:val="28"/>
+          <w:szCs w:val="28"/>
+        </w:rPr>
+      </w:pPr>
+    </w:p>
+    <w:p>
+      <w:pPr>
+        <w:jc w:val="both"/>
+        <w:rPr>
+          <w:rFonts w:ascii="Century Gothic" w:hAnsi="Century Gothic"/>
+          <w:color w:val="000000" w:themeColor="text1"/>
+          <w:sz w:val="28"/>
+          <w:szCs w:val="28"/>
+        </w:rPr>
+      </w:pPr>
+    </w:p>
+    <w:p>
+      <w:pPr>
+        <w:jc w:val="both"/>
+        <w:rPr>
+          <w:rFonts w:ascii="Century Gothic" w:hAnsi="Century Gothic"/>
+          <w:color w:val="000000" w:themeColor="text1"/>
+          <w:sz w:val="28"/>
+          <w:szCs w:val="28"/>
+        </w:rPr>
+      </w:pPr>
+    </w:p>
+    <w:p>
+      <w:pPr>
+        <w:jc w:val="both"/>
+        <w:rPr>
+          <w:rFonts w:ascii="Century Gothic" w:hAnsi="Century Gothic"/>
+          <w:color w:val="000000" w:themeColor="text1"/>
+          <w:sz w:val="28"/>
+          <w:szCs w:val="28"/>
+        </w:rPr>
+      </w:pPr>
+    </w:p>
+    <w:p>
+      <w:pPr>
+        <w:jc w:val="both"/>
+        <w:rPr>
+          <w:rFonts w:ascii="Century Gothic" w:hAnsi="Century Gothic"/>
+          <w:color w:val="000000" w:themeColor="text1"/>
+          <w:sz w:val="28"/>
+          <w:szCs w:val="28"/>
+        </w:rPr>
+      </w:pPr>
+    </w:p>
+    <w:p>
+      <w:pPr>
+        <w:jc w:val="both"/>
+        <w:rPr>
+          <w:rFonts w:ascii="Century Gothic" w:hAnsi="Century Gothic"/>
+          <w:color w:val="000000" w:themeColor="text1"/>
+          <w:sz w:val="28"/>
+          <w:szCs w:val="28"/>
+        </w:rPr>
+      </w:pPr>
+    </w:p>
+    <w:p>
+      <w:pPr>
+        <w:jc w:val="both"/>
+        <w:rPr>
+          <w:rFonts w:ascii="Century Gothic" w:hAnsi="Century Gothic"/>
+          <w:color w:val="000000" w:themeColor="text1"/>
+          <w:sz w:val="28"/>
+          <w:szCs w:val="28"/>
+        </w:rPr>
+      </w:pPr>
+    </w:p>
+    <w:p>
+      <w:pPr>
+        <w:jc w:val="both"/>
+        <w:rPr>
+          <w:rFonts w:ascii="Century Gothic" w:hAnsi="Century Gothic"/>
+          <w:color w:val="000000" w:themeColor="text1"/>
+          <w:sz w:val="28"/>
+          <w:szCs w:val="28"/>
+        </w:rPr>
+      </w:pPr>
+    </w:p>
+    <w:p>
+      <w:pPr>
+        <w:jc w:val="both"/>
+        <w:rPr>
+          <w:rFonts w:ascii="Century Gothic" w:hAnsi="Century Gothic"/>
+          <w:color w:val="000000" w:themeColor="text1"/>
+          <w:sz w:val="28"/>
+          <w:szCs w:val="28"/>
+        </w:rPr>
+      </w:pPr>
+    </w:p>
+    <w:p>
+      <w:pPr>
+        <w:jc w:val="both"/>
+        <w:rPr>
+          <w:rFonts w:ascii="Century Gothic" w:hAnsi="Century Gothic"/>
+          <w:color w:val="000000" w:themeColor="text1"/>
+          <w:sz w:val="28"/>
+          <w:szCs w:val="28"/>
+        </w:rPr>
+      </w:pPr>
+    </w:p>
+    <w:p>
+      <w:pPr>
+        <w:jc w:val="both"/>
+        <w:rPr>
+          <w:rFonts w:ascii="Century Gothic" w:hAnsi="Century Gothic"/>
+          <w:color w:val="000000" w:themeColor="text1"/>
+          <w:sz w:val="28"/>
+          <w:szCs w:val="28"/>
+        </w:rPr>
+      </w:pPr>
+    </w:p>
+    <w:p>
+      <w:pPr>
+        <w:jc w:val="both"/>
+        <w:rPr>
+          <w:rFonts w:ascii="Century Gothic" w:hAnsi="Century Gothic"/>
+          <w:color w:val="000000" w:themeColor="text1"/>
+          <w:sz w:val="28"/>
+          <w:szCs w:val="28"/>
+        </w:rPr>
+      </w:pPr>
+    </w:p>
+    <w:p>
+      <w:pPr>
+        <w:jc w:val="both"/>
+        <w:rPr>
+          <w:rFonts w:ascii="Century Gothic" w:hAnsi="Century Gothic"/>
+          <w:color w:val="000000" w:themeColor="text1"/>
+          <w:sz w:val="28"/>
+          <w:szCs w:val="28"/>
+        </w:rPr>
+      </w:pPr>
+    </w:p>
+    <w:p>
+      <w:pPr>
+        <w:jc w:val="both"/>
+        <w:rPr>
+          <w:rFonts w:ascii="Century Gothic" w:hAnsi="Century Gothic"/>
+          <w:color w:val="000000" w:themeColor="text1"/>
+          <w:sz w:val="28"/>
+          <w:szCs w:val="28"/>
+        </w:rPr>
+      </w:pPr>
+    </w:p>
+    <w:p>
+      <w:pPr>
+        <w:rPr>
+          <w:rFonts w:ascii="Century Gothic" w:eastAsia="Times New Roman" w:hAnsi="Century Gothic" w:cs="Times New Roman"/>
+          <w:b/>
+          <w:bCs/>
+          <w:color w:val="191C3A"/>
+          <w:sz w:val="52"/>
+          <w:szCs w:val="52"/>
+          <w:lang w:eastAsia="it-IT"/>
+        </w:rPr>
+      </w:pPr>
+      <w:r>
+        <w:rPr>
+          <w:noProof/>
+          <w:color w:val="5DA3E8"/>
+          <w:sz w:val="40"/>
+          <w:szCs w:val="40"/>
+        </w:rPr>
+        <w:lastRenderedPageBreak/>
+        <mc:AlternateContent>
+          <mc:Choice Requires="wps">
+            <w:drawing>
+              <wp:anchor distT="0" distB="0" distL="114300" distR="114300" simplePos="0" relativeHeight="251673600" behindDoc="0" locked="0" layoutInCell="1" allowOverlap="1" wp14:anchorId="6F14A320" wp14:editId="05C2E2FD">
+                <wp:simplePos x="0" y="0"/>
+                <wp:positionH relativeFrom="column">
+                  <wp:posOffset>-1125709</wp:posOffset>
+                </wp:positionH>
+                <wp:positionV relativeFrom="paragraph">
+                  <wp:posOffset>452120</wp:posOffset>
+                </wp:positionV>
+                <wp:extent cx="8503066" cy="45719"/>
+                <wp:effectExtent l="0" t="12700" r="0" b="81915"/>
+                <wp:wrapNone/>
+                <wp:docPr id="12" name="Meno 12"/>
+                <wp:cNvGraphicFramePr/>
+                <a:graphic xmlns:a="http://schemas.openxmlformats.org/drawingml/2006/main">
+                  <a:graphicData uri="http://schemas.microsoft.com/office/word/2010/wordprocessingShape">
+                    <wps:wsp>
+                      <wps:cNvSpPr/>
+                      <wps:spPr>
+                        <a:xfrm flipV="1">
+                          <a:off x="0" y="0"/>
+                          <a:ext cx="8503066" cy="45719"/>
+                        </a:xfrm>
+                        <a:prstGeom prst="mathMinus">
+                          <a:avLst/>
+                        </a:prstGeom>
+                        <a:solidFill>
+                          <a:srgbClr val="5DA3E8"/>
+                        </a:solidFill>
+                        <a:ln>
+                          <a:solidFill>
+                            <a:srgbClr val="F4AF3E"/>
+                          </a:solidFill>
+                        </a:ln>
+                        <a:effectLst>
+                          <a:outerShdw blurRad="50800" dist="38100" dir="2700000" algn="tl" rotWithShape="0">
+                            <a:prstClr val="black">
+                              <a:alpha val="40000"/>
+                            </a:prstClr>
+                          </a:outerShdw>
+                        </a:effectLst>
+                      </wps:spPr>
+                      <wps:style>
+                        <a:lnRef idx="2">
+                          <a:schemeClr val="accent1">
+                            <a:shade val="50000"/>
+                          </a:schemeClr>
+                        </a:lnRef>
+                        <a:fillRef idx="1">
+                          <a:schemeClr val="accent1"/>
+                        </a:fillRef>
+                        <a:effectRef idx="0">
+                          <a:schemeClr val="accent1"/>
+                        </a:effectRef>
+                        <a:fontRef idx="minor">
+                          <a:schemeClr val="lt1"/>
+                        </a:fontRef>
+                      </wps:style>
+                      <wps:bodyPr rot="0" spcFirstLastPara="0" vertOverflow="overflow" horzOverflow="overflow" vert="horz" wrap="square" lIns="91440" tIns="45720" rIns="91440" bIns="45720" numCol="1" spcCol="0" rtlCol="0" fromWordArt="0" anchor="ctr" anchorCtr="0" forceAA="0" compatLnSpc="1">
+                        <a:prstTxWarp prst="textNoShape">
+                          <a:avLst/>
+                        </a:prstTxWarp>
+                        <a:noAutofit/>
+                      </wps:bodyPr>
+                    </wps:wsp>
+                  </a:graphicData>
+                </a:graphic>
+                <wp14:sizeRelH relativeFrom="margin">
+                  <wp14:pctWidth>0</wp14:pctWidth>
+                </wp14:sizeRelH>
+                <wp14:sizeRelV relativeFrom="margin">
+                  <wp14:pctHeight>0</wp14:pctHeight>
+                </wp14:sizeRelV>
+              </wp:anchor>
+            </w:drawing>
+          </mc:Choice>
+          <mc:Fallback>
+            <w:pict>
+              <v:shape w14:anchorId="63C88420" id="Meno 12" o:spid="_x0000_s1026" style="position:absolute;margin-left:-88.65pt;margin-top:35.6pt;width:669.55pt;height:3.6pt;flip:y;z-index:251673600;visibility:visible;mso-wrap-style:square;mso-width-percent:0;mso-height-percent:0;mso-wrap-distance-left:9pt;mso-wrap-distance-top:0;mso-wrap-distance-right:9pt;mso-wrap-distance-bottom:0;mso-position-horizontal:absolute;mso-position-horizontal-relative:text;mso-position-vertical:absolute;mso-position-vertical-relative:text;mso-width-percent:0;mso-height-percent:0;mso-width-relative:margin;mso-height-relative:margin;v-text-anchor:middle" coordsize="8503066,45719" o:gfxdata="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" path="m1127081,17483r6248904,l7375985,28236r-6248904,l1127081,17483xe" fillcolor="#5da3e8" strokecolor="#f4af3e" strokeweight="1pt">
+                <v:stroke joinstyle="miter"/>
+                <v:shadow on="t" color="black" opacity="26214f" origin="-.5,-.5" offset=".74836mm,.74836mm"/>
+                <v:path arrowok="t" o:connecttype="custom" o:connectlocs="1127081,17483;7375985,17483;7375985,28236;1127081,28236;1127081,17483" o:connectangles="0,0,0,0,0"/>
+              </v:shape>
+            </w:pict>
+          </mc:Fallback>
+        </mc:AlternateContent>
+      </w:r>
+      <w:r>
+        <w:rPr>
+          <w:rFonts w:ascii="Century Gothic" w:eastAsia="Times New Roman" w:hAnsi="Century Gothic" w:cs="Times New Roman"/>
+          <w:b/>
+          <w:bCs/>
+          <w:color w:val="191C3A"/>
+          <w:sz w:val="52"/>
+          <w:szCs w:val="52"/>
+          <w:lang w:eastAsia="it-IT"/>
+        </w:rPr>
+        <w:t xml:space="preserve">PATTERN UTILIZZATI </w:t>
+      </w:r>
+    </w:p>
+    <w:p>
+      <w:pPr>
+        <w:rPr>
+          <w:rFonts w:ascii="Century Gothic" w:eastAsia="Times New Roman" w:hAnsi="Century Gothic" w:cs="Times New Roman"/>
+          <w:b/>
+          <w:bCs/>
+          <w:color w:val="191C3A"/>
+          <w:sz w:val="28"/>
+          <w:szCs w:val="28"/>
+          <w:lang w:eastAsia="it-IT"/>
+        </w:rPr>
+      </w:pPr>
+    </w:p>
+    <w:p>
+      <w:pPr>
+        <w:rPr>
+          <w:rFonts w:ascii="Century Gothic" w:eastAsia="Times New Roman" w:hAnsi="Century Gothic" w:cs="Times New Roman"/>
+          <w:color w:val="191C3A"/>
+          <w:sz w:val="28"/>
+          <w:szCs w:val="28"/>
+          <w:lang w:eastAsia="it-IT"/>
+        </w:rPr>
+      </w:pPr>
+      <w:r>
+        <w:rPr>
+          <w:rFonts w:ascii="Century Gothic" w:eastAsia="Times New Roman" w:hAnsi="Century Gothic" w:cs="Times New Roman"/>
+          <w:b/>
+          <w:bCs/>
+          <w:color w:val="191C3A"/>
+          <w:sz w:val="28"/>
+          <w:szCs w:val="28"/>
+          <w:lang w:eastAsia="it-IT"/>
+        </w:rPr>
+        <w:t xml:space="preserve">“Keep </w:t>
+      </w:r>
+      <w:r>
+        <w:rPr>
+          <w:rFonts w:ascii="Century Gothic" w:eastAsia="Times New Roman" w:hAnsi="Century Gothic" w:cs="Times New Roman"/>
+          <w:b/>
+          <w:bCs/>
+          <w:color w:val="191C3A"/>
+          <w:sz w:val="28"/>
+          <w:szCs w:val="28"/>
+          <w:lang w:eastAsia="it-IT"/>
+        </w:rPr>
+        <w:t>it simple stupid</w:t>
+      </w:r>
+      <w:r>
+        <w:rPr>
+          <w:rFonts w:ascii="Century Gothic" w:eastAsia="Times New Roman" w:hAnsi="Century Gothic" w:cs="Times New Roman"/>
+          <w:b/>
+          <w:bCs/>
+          <w:color w:val="191C3A"/>
+          <w:sz w:val="28"/>
+          <w:szCs w:val="28"/>
+          <w:lang w:eastAsia="it-IT"/>
+        </w:rPr>
+        <w:t>”</w:t>
+      </w:r>
+      <w:r>
+        <w:rPr>
+          <w:rFonts w:ascii="Century Gothic" w:eastAsia="Times New Roman" w:hAnsi="Century Gothic" w:cs="Times New Roman"/>
+          <w:b/>
+          <w:bCs/>
+          <w:color w:val="191C3A"/>
+          <w:sz w:val="28"/>
+          <w:szCs w:val="28"/>
+          <w:lang w:eastAsia="it-IT"/>
+        </w:rPr>
+        <w:t xml:space="preserve">: </w:t>
+      </w:r>
+      <w:r>
+        <w:rPr>
+          <w:rFonts w:ascii="Century Gothic" w:eastAsia="Times New Roman" w:hAnsi="Century Gothic" w:cs="Times New Roman"/>
+          <w:color w:val="191C3A"/>
+          <w:sz w:val="28"/>
+          <w:szCs w:val="28"/>
+          <w:lang w:eastAsia="it-IT"/>
+        </w:rPr>
+        <w:t xml:space="preserve">questa frase, coniata da Kelly Johnson, </w:t>
+      </w:r>
+      <w:r>
+        <w:rPr>
+          <w:rFonts w:ascii="Century Gothic" w:eastAsia="Times New Roman" w:hAnsi="Century Gothic" w:cs="Times New Roman"/>
+          <w:color w:val="191C3A"/>
+          <w:sz w:val="28"/>
+          <w:szCs w:val="28"/>
+          <w:lang w:eastAsia="it-IT"/>
+        </w:rPr>
+        <w:t>delinea in modo intuitivo il significato di pattern.</w:t>
+      </w:r>
+    </w:p>
+    <w:p>
+      <w:pPr>
+        <w:rPr>
+          <w:rFonts w:ascii="Century Gothic" w:eastAsia="Times New Roman" w:hAnsi="Century Gothic" w:cs="Times New Roman"/>
+          <w:color w:val="191C3A"/>
+          <w:sz w:val="28"/>
+          <w:szCs w:val="28"/>
+          <w:lang w:eastAsia="it-IT"/>
+        </w:rPr>
+      </w:pPr>
+      <w:r>
+        <w:rPr>
+          <w:rFonts w:ascii="Century Gothic" w:eastAsia="Times New Roman" w:hAnsi="Century Gothic" w:cs="Times New Roman"/>
+          <w:color w:val="191C3A"/>
+          <w:sz w:val="28"/>
+          <w:szCs w:val="28"/>
+          <w:lang w:eastAsia="it-IT"/>
+        </w:rPr>
+        <w:t>Nello specifico, rappresentano schemi di soluzioni riutilizzabili quando si incontrano, nello sviluppo di progetti software, problemi grossi, ricorrenti e prevedibili.</w:t>
+      </w:r>
+    </w:p>
+    <w:p>
+      <w:pPr>
+        <w:rPr>
+          <w:rFonts w:ascii="Century Gothic" w:eastAsia="Times New Roman" w:hAnsi="Century Gothic" w:cs="Times New Roman"/>
+          <w:color w:val="191C3A"/>
+          <w:sz w:val="28"/>
+          <w:szCs w:val="28"/>
+          <w:lang w:eastAsia="it-IT"/>
+        </w:rPr>
+      </w:pPr>
+      <w:r>
+        <w:rPr>
+          <w:rFonts w:ascii="Century Gothic" w:eastAsia="Times New Roman" w:hAnsi="Century Gothic" w:cs="Times New Roman"/>
+          <w:color w:val="191C3A"/>
+          <w:sz w:val="28"/>
+          <w:szCs w:val="28"/>
+          <w:lang w:eastAsia="it-IT"/>
+        </w:rPr>
+        <w:t>Nella sezione seguente verranno illustrati i principali pattern implementati nella struttura dell’applicazione, descrivendo:</w:t>
+      </w:r>
+    </w:p>
+    <w:p>
+      <w:pPr>
+        <w:pStyle w:val="Paragrafoelenco"/>
+        <w:numPr>
+          <w:ilvl w:val="0"/>
+          <w:numId w:val="1"/>
+        </w:numPr>
+        <w:rPr>
+          <w:rFonts w:ascii="Century Gothic" w:eastAsia="Times New Roman" w:hAnsi="Century Gothic" w:cs="Times New Roman"/>
+          <w:color w:val="191C3A"/>
+          <w:sz w:val="28"/>
+          <w:szCs w:val="28"/>
+          <w:lang w:eastAsia="it-IT"/>
+        </w:rPr>
+      </w:pPr>
+      <w:r>
+        <w:rPr>
+          <w:rFonts w:ascii="Century Gothic" w:eastAsia="Times New Roman" w:hAnsi="Century Gothic" w:cs="Times New Roman"/>
+          <w:color w:val="191C3A"/>
+          <w:sz w:val="28"/>
+          <w:szCs w:val="28"/>
+          <w:lang w:eastAsia="it-IT"/>
+        </w:rPr>
+        <w:t>Pattern MVC (Model View Controller).</w:t>
+      </w:r>
+    </w:p>
+    <w:p>
+      <w:pPr>
+        <w:pStyle w:val="Paragrafoelenco"/>
+        <w:numPr>
+          <w:ilvl w:val="0"/>
+          <w:numId w:val="1"/>
+        </w:numPr>
+        <w:rPr>
+          <w:rFonts w:ascii="Century Gothic" w:eastAsia="Times New Roman" w:hAnsi="Century Gothic" w:cs="Times New Roman"/>
+          <w:color w:val="191C3A"/>
+          <w:sz w:val="28"/>
+          <w:szCs w:val="28"/>
+          <w:lang w:eastAsia="it-IT"/>
+        </w:rPr>
+      </w:pPr>
+      <w:r>
+        <w:rPr>
+          <w:rFonts w:ascii="Century Gothic" w:eastAsia="Times New Roman" w:hAnsi="Century Gothic" w:cs="Times New Roman"/>
+          <w:color w:val="191C3A"/>
+          <w:sz w:val="28"/>
+          <w:szCs w:val="28"/>
+          <w:lang w:eastAsia="it-IT"/>
+        </w:rPr>
+        <w:t>Pattern singleton</w:t>
+      </w:r>
+    </w:p>
+    <w:p>
+      <w:pPr>
+        <w:pStyle w:val="Paragrafoelenco"/>
+        <w:numPr>
+          <w:ilvl w:val="0"/>
+          <w:numId w:val="1"/>
+        </w:numPr>
+        <w:rPr>
+          <w:rFonts w:ascii="Century Gothic" w:eastAsia="Times New Roman" w:hAnsi="Century Gothic" w:cs="Times New Roman"/>
+          <w:color w:val="191C3A"/>
+          <w:sz w:val="28"/>
+          <w:szCs w:val="28"/>
+          <w:lang w:eastAsia="it-IT"/>
+        </w:rPr>
+      </w:pPr>
+      <w:r>
+        <w:rPr>
+          <w:rFonts w:ascii="Century Gothic" w:eastAsia="Times New Roman" w:hAnsi="Century Gothic" w:cs="Times New Roman"/>
+          <w:color w:val="191C3A"/>
+          <w:sz w:val="28"/>
+          <w:szCs w:val="28"/>
+          <w:lang w:eastAsia="it-IT"/>
+        </w:rPr>
+        <w:t xml:space="preserve">Proxy </w:t>
+      </w:r>
+    </w:p>
+    <w:p>
+      <w:pPr>
+        <w:pStyle w:val="Paragrafoelenco"/>
+        <w:numPr>
+          <w:ilvl w:val="0"/>
+          <w:numId w:val="1"/>
+        </w:numPr>
+        <w:rPr>
+          <w:rFonts w:ascii="Century Gothic" w:eastAsia="Times New Roman" w:hAnsi="Century Gothic" w:cs="Times New Roman"/>
+          <w:color w:val="191C3A"/>
+          <w:sz w:val="28"/>
+          <w:szCs w:val="28"/>
+          <w:lang w:eastAsia="it-IT"/>
+        </w:rPr>
+      </w:pPr>
+      <w:r>
+        <w:rPr>
+          <w:rFonts w:ascii="Century Gothic" w:eastAsia="Times New Roman" w:hAnsi="Century Gothic" w:cs="Times New Roman"/>
+          <w:color w:val="191C3A"/>
+          <w:sz w:val="28"/>
+          <w:szCs w:val="28"/>
+          <w:lang w:eastAsia="it-IT"/>
+        </w:rPr>
+        <w:t>Skeleton</w:t>
+      </w:r>
+    </w:p>
+    <w:p>
+      <w:pPr>
+        <w:rPr>
+          <w:rFonts w:ascii="Century Gothic" w:hAnsi="Century Gothic"/>
+          <w:color w:val="000000" w:themeColor="text1"/>
+          <w:sz w:val="28"/>
+          <w:szCs w:val="28"/>
+        </w:rPr>
+      </w:pPr>
     </w:p>
     <w:sectPr>
-      <w:footerReference w:type="even" r:id="rId11"/>
-      <w:footerReference w:type="default" r:id="rId12"/>
+      <w:footerReference w:type="even" r:id="rId16"/>
+      <w:footerReference w:type="default" r:id="rId17"/>
       <w:pgSz w:w="11906" w:h="16838"/>
       <w:pgMar w:top="720" w:right="720" w:bottom="720" w:left="720" w:header="708" w:footer="708" w:gutter="0"/>
       <w:cols w:space="708"/>
@@ -8811,7 +11631,7 @@
   <w:abstractNum w:abstractNumId="1" w15:restartNumberingAfterBreak="0">
     <w:nsid w:val="36577677"/>
     <w:multiLevelType w:val="hybridMultilevel"/>
-    <w:tmpl w:val="51CA17DC"/>
+    <w:tmpl w:val="3B7A2BC8"/>
     <w:lvl w:ilvl="0" w:tplc="3B220572">
       <w:numFmt w:val="bullet"/>
       <w:lvlText w:val="-"/>
@@ -8923,19 +11743,19 @@
     </w:lvl>
   </w:abstractNum>
   <w:abstractNum w:abstractNumId="2" w15:restartNumberingAfterBreak="0">
-    <w:nsid w:val="4585513F"/>
+    <w:nsid w:val="3A8F4038"/>
     <w:multiLevelType w:val="hybridMultilevel"/>
-    <w:tmpl w:val="E6AA92BE"/>
-    <w:lvl w:ilvl="0" w:tplc="04100001">
+    <w:tmpl w:val="B0D4344A"/>
+    <w:lvl w:ilvl="0" w:tplc="04100003">
       <w:start w:val="1"/>
       <w:numFmt w:val="bullet"/>
-      <w:lvlText w:val=""/>
+      <w:lvlText w:val="o"/>
       <w:lvlJc w:val="left"/>
       <w:pPr>
         <w:ind w:left="720" w:hanging="360"/>
       </w:pPr>
       <w:rPr>
-        <w:rFonts w:ascii="Symbol" w:hAnsi="Symbol" w:hint="default"/>
+        <w:rFonts w:ascii="Courier New" w:hAnsi="Courier New" w:hint="default"/>
       </w:rPr>
     </w:lvl>
     <w:lvl w:ilvl="1" w:tplc="04100003" w:tentative="1">
@@ -9036,9 +11856,9 @@
     </w:lvl>
   </w:abstractNum>
   <w:abstractNum w:abstractNumId="3" w15:restartNumberingAfterBreak="0">
-    <w:nsid w:val="62A2251F"/>
+    <w:nsid w:val="4585513F"/>
     <w:multiLevelType w:val="hybridMultilevel"/>
-    <w:tmpl w:val="47EEF436"/>
+    <w:tmpl w:val="DD5255B4"/>
     <w:lvl w:ilvl="0" w:tplc="04100001">
       <w:start w:val="1"/>
       <w:numFmt w:val="bullet"/>
@@ -9063,7 +11883,7 @@
         <w:rFonts w:ascii="Courier New" w:hAnsi="Courier New" w:cs="Courier New" w:hint="default"/>
       </w:rPr>
     </w:lvl>
-    <w:lvl w:ilvl="2" w:tplc="04100005">
+    <w:lvl w:ilvl="2" w:tplc="04100005" w:tentative="1">
       <w:start w:val="1"/>
       <w:numFmt w:val="bullet"/>
       <w:lvlText w:val=""/>
@@ -9149,6 +11969,119 @@
     </w:lvl>
   </w:abstractNum>
   <w:abstractNum w:abstractNumId="4" w15:restartNumberingAfterBreak="0">
+    <w:nsid w:val="62A2251F"/>
+    <w:multiLevelType w:val="hybridMultilevel"/>
+    <w:tmpl w:val="47EEF436"/>
+    <w:lvl w:ilvl="0" w:tplc="04100001">
+      <w:start w:val="1"/>
+      <w:numFmt w:val="bullet"/>
+      <w:lvlText w:val=""/>
+      <w:lvlJc w:val="left"/>
+      <w:pPr>
+        <w:ind w:left="720" w:hanging="360"/>
+      </w:pPr>
+      <w:rPr>
+        <w:rFonts w:ascii="Symbol" w:hAnsi="Symbol" w:hint="default"/>
+      </w:rPr>
+    </w:lvl>
+    <w:lvl w:ilvl="1" w:tplc="04100003">
+      <w:start w:val="1"/>
+      <w:numFmt w:val="bullet"/>
+      <w:lvlText w:val="o"/>
+      <w:lvlJc w:val="left"/>
+      <w:pPr>
+        <w:ind w:left="1440" w:hanging="360"/>
+      </w:pPr>
+      <w:rPr>
+        <w:rFonts w:ascii="Courier New" w:hAnsi="Courier New" w:cs="Courier New" w:hint="default"/>
+      </w:rPr>
+    </w:lvl>
+    <w:lvl w:ilvl="2" w:tplc="04100005">
+      <w:start w:val="1"/>
+      <w:numFmt w:val="bullet"/>
+      <w:lvlText w:val=""/>
+      <w:lvlJc w:val="left"/>
+      <w:pPr>
+        <w:ind w:left="2160" w:hanging="360"/>
+      </w:pPr>
+      <w:rPr>
+        <w:rFonts w:ascii="Wingdings" w:hAnsi="Wingdings" w:hint="default"/>
+      </w:rPr>
+    </w:lvl>
+    <w:lvl w:ilvl="3" w:tplc="04100001" w:tentative="1">
+      <w:start w:val="1"/>
+      <w:numFmt w:val="bullet"/>
+      <w:lvlText w:val=""/>
+      <w:lvlJc w:val="left"/>
+      <w:pPr>
+        <w:ind w:left="2880" w:hanging="360"/>
+      </w:pPr>
+      <w:rPr>
+        <w:rFonts w:ascii="Symbol" w:hAnsi="Symbol" w:hint="default"/>
+      </w:rPr>
+    </w:lvl>
+    <w:lvl w:ilvl="4" w:tplc="04100003" w:tentative="1">
+      <w:start w:val="1"/>
+      <w:numFmt w:val="bullet"/>
+      <w:lvlText w:val="o"/>
+      <w:lvlJc w:val="left"/>
+      <w:pPr>
+        <w:ind w:left="3600" w:hanging="360"/>
+      </w:pPr>
+      <w:rPr>
+        <w:rFonts w:ascii="Courier New" w:hAnsi="Courier New" w:cs="Courier New" w:hint="default"/>
+      </w:rPr>
+    </w:lvl>
+    <w:lvl w:ilvl="5" w:tplc="04100005" w:tentative="1">
+      <w:start w:val="1"/>
+      <w:numFmt w:val="bullet"/>
+      <w:lvlText w:val=""/>
+      <w:lvlJc w:val="left"/>
+      <w:pPr>
+        <w:ind w:left="4320" w:hanging="360"/>
+      </w:pPr>
+      <w:rPr>
+        <w:rFonts w:ascii="Wingdings" w:hAnsi="Wingdings" w:hint="default"/>
+      </w:rPr>
+    </w:lvl>
+    <w:lvl w:ilvl="6" w:tplc="04100001" w:tentative="1">
+      <w:start w:val="1"/>
+      <w:numFmt w:val="bullet"/>
+      <w:lvlText w:val=""/>
+      <w:lvlJc w:val="left"/>
+      <w:pPr>
+        <w:ind w:left="5040" w:hanging="360"/>
+      </w:pPr>
+      <w:rPr>
+        <w:rFonts w:ascii="Symbol" w:hAnsi="Symbol" w:hint="default"/>
+      </w:rPr>
+    </w:lvl>
+    <w:lvl w:ilvl="7" w:tplc="04100003" w:tentative="1">
+      <w:start w:val="1"/>
+      <w:numFmt w:val="bullet"/>
+      <w:lvlText w:val="o"/>
+      <w:lvlJc w:val="left"/>
+      <w:pPr>
+        <w:ind w:left="5760" w:hanging="360"/>
+      </w:pPr>
+      <w:rPr>
+        <w:rFonts w:ascii="Courier New" w:hAnsi="Courier New" w:cs="Courier New" w:hint="default"/>
+      </w:rPr>
+    </w:lvl>
+    <w:lvl w:ilvl="8" w:tplc="04100005" w:tentative="1">
+      <w:start w:val="1"/>
+      <w:numFmt w:val="bullet"/>
+      <w:lvlText w:val=""/>
+      <w:lvlJc w:val="left"/>
+      <w:pPr>
+        <w:ind w:left="6480" w:hanging="360"/>
+      </w:pPr>
+      <w:rPr>
+        <w:rFonts w:ascii="Wingdings" w:hAnsi="Wingdings" w:hint="default"/>
+      </w:rPr>
+    </w:lvl>
+  </w:abstractNum>
+  <w:abstractNum w:abstractNumId="5" w15:restartNumberingAfterBreak="0">
     <w:nsid w:val="69081A49"/>
     <w:multiLevelType w:val="hybridMultilevel"/>
     <w:tmpl w:val="4F8AB568"/>
@@ -9266,15 +12199,18 @@
     <w:abstractNumId w:val="1"/>
   </w:num>
   <w:num w:numId="2" w16cid:durableId="50425351">
-    <w:abstractNumId w:val="3"/>
+    <w:abstractNumId w:val="4"/>
   </w:num>
   <w:num w:numId="3" w16cid:durableId="785541160">
     <w:abstractNumId w:val="0"/>
   </w:num>
   <w:num w:numId="4" w16cid:durableId="1097556664">
-    <w:abstractNumId w:val="4"/>
+    <w:abstractNumId w:val="5"/>
   </w:num>
   <w:num w:numId="5" w16cid:durableId="714433430">
+    <w:abstractNumId w:val="3"/>
+  </w:num>
+  <w:num w:numId="6" w16cid:durableId="770860543">
     <w:abstractNumId w:val="2"/>
   </w:num>
 </w:numbering>

</xml_diff>

<commit_message>
spiegazione maven e  vantaggio proxy e skeleton
</commit_message>
<xml_diff>
--- a/Documentazione/LabB-MANUALE TECNICO.docx
+++ b/Documentazione/LabB-MANUALE TECNICO.docx
@@ -14667,6 +14667,15 @@
           <w:szCs w:val="28"/>
         </w:rPr>
       </w:pPr>
+      <w:r>
+        <w:rPr>
+          <w:rFonts w:ascii="Century Gothic" w:hAnsi="Century Gothic"/>
+          <w:color w:val="000000" w:themeColor="text1"/>
+          <w:sz w:val="28"/>
+          <w:szCs w:val="28"/>
+        </w:rPr>
+        <w:t xml:space="preserve">I principali vantaggi dei Pattern Proxy e Skeleton sono espressi in termini di efficienza e sicurezza. </w:t>
+      </w:r>
     </w:p>
     <w:p>
       <w:pPr>
@@ -14838,7 +14847,7 @@
           </mc:Choice>
           <mc:Fallback>
             <w:pict>
-              <v:shape w14:anchorId="67963998" id="Meno 20" o:spid="_x0000_s1026" style="position:absolute;margin-left:-88.65pt;margin-top:35.6pt;width:669.55pt;height:3.6pt;flip:y;z-index:251675648;visibility:visible;mso-wrap-style:square;mso-width-percent:0;mso-height-percent:0;mso-wrap-distance-left:9pt;mso-wrap-distance-top:0;mso-wrap-distance-right:9pt;mso-wrap-distance-bottom:0;mso-position-horizontal:absolute;mso-position-horizontal-relative:text;mso-position-vertical:absolute;mso-position-vertical-relative:text;mso-width-percent:0;mso-height-percent:0;mso-width-relative:margin;mso-height-relative:margin;v-text-anchor:middle" coordsize="8503066,45719" o:gfxdata="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" path="m1127081,17483r6248904,l7375985,28236r-6248904,l1127081,17483xe" fillcolor="#5da3e8" strokecolor="#f4af3e" strokeweight="1pt">
+              <v:shape w14:anchorId="5C1B5418" id="Meno 20" o:spid="_x0000_s1026" style="position:absolute;margin-left:-88.65pt;margin-top:35.6pt;width:669.55pt;height:3.6pt;flip:y;z-index:251675648;visibility:visible;mso-wrap-style:square;mso-width-percent:0;mso-height-percent:0;mso-wrap-distance-left:9pt;mso-wrap-distance-top:0;mso-wrap-distance-right:9pt;mso-wrap-distance-bottom:0;mso-position-horizontal:absolute;mso-position-horizontal-relative:text;mso-position-vertical:absolute;mso-position-vertical-relative:text;mso-width-percent:0;mso-height-percent:0;mso-width-relative:margin;mso-height-relative:margin;v-text-anchor:middle" coordsize="8503066,45719" o:gfxdata="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" path="m1127081,17483r6248904,l7375985,28236r-6248904,l1127081,17483xe" fillcolor="#5da3e8" strokecolor="#f4af3e" strokeweight="1pt">
                 <v:stroke joinstyle="miter"/>
                 <v:shadow on="t" color="black" opacity="26214f" origin="-.5,-.5" offset=".74836mm,.74836mm"/>
                 <v:path arrowok="t" o:connecttype="custom" o:connectlocs="1127081,17483;7375985,17483;7375985,28236;1127081,28236;1127081,17483" o:connectangles="0,0,0,0,0"/>
@@ -14879,26 +14888,990 @@
           <w:szCs w:val="28"/>
         </w:rPr>
       </w:pPr>
-    </w:p>
-    <w:p>
-      <w:pPr>
-        <w:rPr>
-          <w:rFonts w:ascii="Century Gothic" w:hAnsi="Century Gothic"/>
-          <w:color w:val="000000" w:themeColor="text1"/>
-          <w:sz w:val="28"/>
-          <w:szCs w:val="28"/>
-        </w:rPr>
-      </w:pPr>
-    </w:p>
-    <w:p>
-      <w:pPr>
-        <w:rPr>
-          <w:rFonts w:ascii="Century Gothic" w:hAnsi="Century Gothic"/>
-          <w:color w:val="000000" w:themeColor="text1"/>
-          <w:sz w:val="28"/>
-          <w:szCs w:val="28"/>
-        </w:rPr>
-      </w:pPr>
+      <w:r>
+        <w:rPr>
+          <w:rFonts w:ascii="Century Gothic" w:hAnsi="Century Gothic"/>
+          <w:color w:val="000000" w:themeColor="text1"/>
+          <w:sz w:val="28"/>
+          <w:szCs w:val="28"/>
+        </w:rPr>
+        <w:t>Maven è uno strumento di Build Automation utilizzato prevalentemente nella gestione di progetti Java.</w:t>
+      </w:r>
+    </w:p>
+    <w:p>
+      <w:pPr>
+        <w:rPr>
+          <w:rFonts w:ascii="Century Gothic" w:hAnsi="Century Gothic"/>
+          <w:color w:val="000000" w:themeColor="text1"/>
+          <w:sz w:val="28"/>
+          <w:szCs w:val="28"/>
+        </w:rPr>
+      </w:pPr>
+      <w:r>
+        <w:rPr>
+          <w:rFonts w:ascii="Century Gothic" w:hAnsi="Century Gothic"/>
+          <w:color w:val="000000" w:themeColor="text1"/>
+          <w:sz w:val="28"/>
+          <w:szCs w:val="28"/>
+        </w:rPr>
+        <w:t xml:space="preserve">Il vantaggio derivante da questo tool è da subito evidente: se generalmente per sviluppare un software sono necessarie numerose fasi, attraverso “build automation” l’intero processo viene automatizzato, riducendo il carico di lavoro </w:t>
+      </w:r>
+      <w:r>
+        <w:rPr>
+          <w:rFonts w:ascii="Century Gothic" w:hAnsi="Century Gothic"/>
+          <w:color w:val="000000" w:themeColor="text1"/>
+          <w:sz w:val="28"/>
+          <w:szCs w:val="28"/>
+        </w:rPr>
+        <w:t>del programmatore e diminuendo le possibilità di errori.</w:t>
+      </w:r>
+    </w:p>
+    <w:p>
+      <w:pPr>
+        <w:rPr>
+          <w:rFonts w:ascii="Century Gothic" w:hAnsi="Century Gothic"/>
+          <w:color w:val="000000" w:themeColor="text1"/>
+          <w:sz w:val="28"/>
+          <w:szCs w:val="28"/>
+        </w:rPr>
+      </w:pPr>
+      <w:r>
+        <w:rPr>
+          <w:rFonts w:ascii="Century Gothic" w:hAnsi="Century Gothic"/>
+          <w:color w:val="000000" w:themeColor="text1"/>
+          <w:sz w:val="28"/>
+          <w:szCs w:val="28"/>
+        </w:rPr>
+        <w:t xml:space="preserve">I componenti principali sono: </w:t>
+      </w:r>
+    </w:p>
+    <w:p>
+      <w:pPr>
+        <w:pStyle w:val="Paragrafoelenco"/>
+        <w:numPr>
+          <w:ilvl w:val="0"/>
+          <w:numId w:val="13"/>
+        </w:numPr>
+        <w:rPr>
+          <w:rFonts w:ascii="Century Gothic" w:hAnsi="Century Gothic"/>
+          <w:color w:val="000000" w:themeColor="text1"/>
+          <w:sz w:val="28"/>
+          <w:szCs w:val="28"/>
+        </w:rPr>
+      </w:pPr>
+      <w:r>
+        <w:rPr>
+          <w:rFonts w:ascii="Century Gothic" w:hAnsi="Century Gothic"/>
+          <w:color w:val="000000" w:themeColor="text1"/>
+          <w:sz w:val="28"/>
+          <w:szCs w:val="28"/>
+        </w:rPr>
+        <w:t xml:space="preserve">File </w:t>
+      </w:r>
+      <w:r>
+        <w:rPr>
+          <w:rFonts w:ascii="Century Gothic" w:hAnsi="Century Gothic"/>
+          <w:b/>
+          <w:bCs/>
+          <w:color w:val="000000" w:themeColor="text1"/>
+          <w:sz w:val="28"/>
+          <w:szCs w:val="28"/>
+        </w:rPr>
+        <w:t>pom.xml</w:t>
+      </w:r>
+      <w:r>
+        <w:rPr>
+          <w:rFonts w:ascii="Century Gothic" w:hAnsi="Century Gothic"/>
+          <w:color w:val="000000" w:themeColor="text1"/>
+          <w:sz w:val="28"/>
+          <w:szCs w:val="28"/>
+        </w:rPr>
+        <w:t xml:space="preserve"> </w:t>
+      </w:r>
+      <w:r>
+        <w:rPr>
+          <w:rFonts w:ascii="Century Gothic" w:hAnsi="Century Gothic"/>
+          <w:color w:val="000000" w:themeColor="text1"/>
+          <w:sz w:val="28"/>
+          <w:szCs w:val="28"/>
+        </w:rPr>
+        <w:sym w:font="Wingdings" w:char="F0E0"/>
+      </w:r>
+      <w:r>
+        <w:rPr>
+          <w:rFonts w:ascii="Century Gothic" w:hAnsi="Century Gothic"/>
+          <w:color w:val="000000" w:themeColor="text1"/>
+          <w:sz w:val="28"/>
+          <w:szCs w:val="28"/>
+        </w:rPr>
+        <w:t xml:space="preserve"> ha il compito di definire identità e struttura del progetto, permettendo di inserire configurazioni, dipendenze e plugin.</w:t>
+      </w:r>
+    </w:p>
+    <w:p>
+      <w:pPr>
+        <w:pStyle w:val="Paragrafoelenco"/>
+        <w:numPr>
+          <w:ilvl w:val="0"/>
+          <w:numId w:val="13"/>
+        </w:numPr>
+        <w:rPr>
+          <w:rFonts w:ascii="Century Gothic" w:hAnsi="Century Gothic"/>
+          <w:color w:val="000000" w:themeColor="text1"/>
+          <w:sz w:val="28"/>
+          <w:szCs w:val="28"/>
+        </w:rPr>
+      </w:pPr>
+      <w:r>
+        <w:rPr>
+          <w:rFonts w:ascii="Century Gothic" w:hAnsi="Century Gothic"/>
+          <w:b/>
+          <w:bCs/>
+          <w:color w:val="000000" w:themeColor="text1"/>
+          <w:sz w:val="28"/>
+          <w:szCs w:val="28"/>
+        </w:rPr>
+        <w:t>Goal</w:t>
+      </w:r>
+      <w:r>
+        <w:rPr>
+          <w:rFonts w:ascii="Century Gothic" w:hAnsi="Century Gothic"/>
+          <w:color w:val="000000" w:themeColor="text1"/>
+          <w:sz w:val="28"/>
+          <w:szCs w:val="28"/>
+        </w:rPr>
+        <w:t xml:space="preserve"> </w:t>
+      </w:r>
+      <w:r>
+        <w:rPr>
+          <w:rFonts w:ascii="Century Gothic" w:hAnsi="Century Gothic"/>
+          <w:color w:val="000000" w:themeColor="text1"/>
+          <w:sz w:val="28"/>
+          <w:szCs w:val="28"/>
+        </w:rPr>
+        <w:sym w:font="Wingdings" w:char="F0E0"/>
+      </w:r>
+      <w:r>
+        <w:rPr>
+          <w:rFonts w:ascii="Century Gothic" w:hAnsi="Century Gothic"/>
+          <w:color w:val="000000" w:themeColor="text1"/>
+          <w:sz w:val="28"/>
+          <w:szCs w:val="28"/>
+        </w:rPr>
+        <w:t xml:space="preserve"> insieme di funzioni che possono essere eseguiti sui diversi progetti.</w:t>
+      </w:r>
+    </w:p>
+    <w:p>
+      <w:pPr>
+        <w:pStyle w:val="Paragrafoelenco"/>
+        <w:numPr>
+          <w:ilvl w:val="0"/>
+          <w:numId w:val="13"/>
+        </w:numPr>
+        <w:rPr>
+          <w:rFonts w:ascii="Century Gothic" w:hAnsi="Century Gothic"/>
+          <w:color w:val="000000" w:themeColor="text1"/>
+          <w:sz w:val="28"/>
+          <w:szCs w:val="28"/>
+        </w:rPr>
+      </w:pPr>
+      <w:r>
+        <w:rPr>
+          <w:rFonts w:ascii="Century Gothic" w:hAnsi="Century Gothic"/>
+          <w:color w:val="000000" w:themeColor="text1"/>
+          <w:sz w:val="28"/>
+          <w:szCs w:val="28"/>
+        </w:rPr>
+        <w:t xml:space="preserve">Cartella </w:t>
+      </w:r>
+      <w:r>
+        <w:rPr>
+          <w:rFonts w:ascii="Century Gothic" w:hAnsi="Century Gothic"/>
+          <w:b/>
+          <w:bCs/>
+          <w:color w:val="000000" w:themeColor="text1"/>
+          <w:sz w:val="28"/>
+          <w:szCs w:val="28"/>
+        </w:rPr>
+        <w:t>repository</w:t>
+      </w:r>
+      <w:r>
+        <w:rPr>
+          <w:rFonts w:ascii="Century Gothic" w:hAnsi="Century Gothic"/>
+          <w:color w:val="000000" w:themeColor="text1"/>
+          <w:sz w:val="28"/>
+          <w:szCs w:val="28"/>
+        </w:rPr>
+        <w:t xml:space="preserve"> </w:t>
+      </w:r>
+      <w:r>
+        <w:rPr>
+          <w:rFonts w:ascii="Century Gothic" w:hAnsi="Century Gothic"/>
+          <w:color w:val="000000" w:themeColor="text1"/>
+          <w:sz w:val="28"/>
+          <w:szCs w:val="28"/>
+        </w:rPr>
+        <w:sym w:font="Wingdings" w:char="F0E0"/>
+      </w:r>
+      <w:r>
+        <w:rPr>
+          <w:rFonts w:ascii="Century Gothic" w:hAnsi="Century Gothic"/>
+          <w:color w:val="000000" w:themeColor="text1"/>
+          <w:sz w:val="28"/>
+          <w:szCs w:val="28"/>
+        </w:rPr>
+        <w:t xml:space="preserve"> l’utente è in grado di gestire il sistema delle librerie.</w:t>
+      </w:r>
+    </w:p>
+    <w:p>
+      <w:pPr>
+        <w:pStyle w:val="Paragrafoelenco"/>
+        <w:numPr>
+          <w:ilvl w:val="0"/>
+          <w:numId w:val="13"/>
+        </w:numPr>
+        <w:rPr>
+          <w:rFonts w:ascii="Century Gothic" w:hAnsi="Century Gothic"/>
+          <w:color w:val="000000" w:themeColor="text1"/>
+          <w:sz w:val="28"/>
+          <w:szCs w:val="28"/>
+        </w:rPr>
+      </w:pPr>
+      <w:r>
+        <w:rPr>
+          <w:rFonts w:ascii="Century Gothic" w:hAnsi="Century Gothic"/>
+          <w:color w:val="000000" w:themeColor="text1"/>
+          <w:sz w:val="28"/>
+          <w:szCs w:val="28"/>
+        </w:rPr>
+        <w:t xml:space="preserve">File </w:t>
+      </w:r>
+      <w:r>
+        <w:rPr>
+          <w:rFonts w:ascii="Century Gothic" w:hAnsi="Century Gothic"/>
+          <w:b/>
+          <w:bCs/>
+          <w:color w:val="000000" w:themeColor="text1"/>
+          <w:sz w:val="28"/>
+          <w:szCs w:val="28"/>
+        </w:rPr>
+        <w:t>setting.xml</w:t>
+      </w:r>
+      <w:r>
+        <w:rPr>
+          <w:rFonts w:ascii="Century Gothic" w:hAnsi="Century Gothic"/>
+          <w:color w:val="000000" w:themeColor="text1"/>
+          <w:sz w:val="28"/>
+          <w:szCs w:val="28"/>
+        </w:rPr>
+        <w:t xml:space="preserve"> </w:t>
+      </w:r>
+      <w:r>
+        <w:rPr>
+          <w:rFonts w:ascii="Century Gothic" w:hAnsi="Century Gothic"/>
+          <w:color w:val="000000" w:themeColor="text1"/>
+          <w:sz w:val="28"/>
+          <w:szCs w:val="28"/>
+        </w:rPr>
+        <w:sym w:font="Wingdings" w:char="F0E0"/>
+      </w:r>
+      <w:r>
+        <w:rPr>
+          <w:rFonts w:ascii="Century Gothic" w:hAnsi="Century Gothic"/>
+          <w:color w:val="000000" w:themeColor="text1"/>
+          <w:sz w:val="28"/>
+          <w:szCs w:val="28"/>
+        </w:rPr>
+        <w:t xml:space="preserve"> usato per la configurazione di repository e profili.</w:t>
+      </w:r>
+    </w:p>
+    <w:p>
+      <w:pPr>
+        <w:pStyle w:val="Paragrafoelenco"/>
+        <w:rPr>
+          <w:rFonts w:ascii="Century Gothic" w:hAnsi="Century Gothic"/>
+          <w:color w:val="000000" w:themeColor="text1"/>
+          <w:sz w:val="28"/>
+          <w:szCs w:val="28"/>
+        </w:rPr>
+      </w:pPr>
+    </w:p>
+    <w:p>
+      <w:pPr>
+        <w:rPr>
+          <w:rFonts w:ascii="Century Gothic" w:hAnsi="Century Gothic"/>
+          <w:color w:val="000000" w:themeColor="text1"/>
+          <w:sz w:val="28"/>
+          <w:szCs w:val="28"/>
+        </w:rPr>
+      </w:pPr>
+      <w:r>
+        <w:rPr>
+          <w:rFonts w:ascii="Century Gothic" w:hAnsi="Century Gothic"/>
+          <w:color w:val="000000" w:themeColor="text1"/>
+          <w:sz w:val="28"/>
+          <w:szCs w:val="28"/>
+        </w:rPr>
+        <w:t xml:space="preserve">Ai fini del funzionamento del progetto verranno evidenziati le componenti presenti nel file </w:t>
+      </w:r>
+      <w:r>
+        <w:rPr>
+          <w:rFonts w:ascii="Century Gothic" w:hAnsi="Century Gothic"/>
+          <w:b/>
+          <w:bCs/>
+          <w:color w:val="000000" w:themeColor="text1"/>
+          <w:sz w:val="28"/>
+          <w:szCs w:val="28"/>
+        </w:rPr>
+        <w:t>pom.xml</w:t>
+      </w:r>
+      <w:r>
+        <w:rPr>
+          <w:rFonts w:ascii="Century Gothic" w:hAnsi="Century Gothic"/>
+          <w:color w:val="000000" w:themeColor="text1"/>
+          <w:sz w:val="28"/>
+          <w:szCs w:val="28"/>
+        </w:rPr>
+        <w:t xml:space="preserve">: </w:t>
+      </w:r>
+    </w:p>
+    <w:p>
+      <w:pPr>
+        <w:rPr>
+          <w:rFonts w:ascii="Century Gothic" w:hAnsi="Century Gothic"/>
+          <w:color w:val="000000" w:themeColor="text1"/>
+          <w:sz w:val="28"/>
+          <w:szCs w:val="28"/>
+        </w:rPr>
+      </w:pPr>
+    </w:p>
+    <w:p>
+      <w:pPr>
+        <w:rPr>
+          <w:rFonts w:ascii="Century Gothic" w:hAnsi="Century Gothic"/>
+          <w:color w:val="000000" w:themeColor="text1"/>
+          <w:sz w:val="28"/>
+          <w:szCs w:val="28"/>
+        </w:rPr>
+      </w:pPr>
+      <w:r>
+        <w:rPr>
+          <w:rFonts w:ascii="Century Gothic" w:hAnsi="Century Gothic"/>
+          <w:noProof/>
+          <w:color w:val="000000" w:themeColor="text1"/>
+          <w:sz w:val="28"/>
+          <w:szCs w:val="28"/>
+        </w:rPr>
+        <w:drawing>
+          <wp:inline distT="0" distB="0" distL="0" distR="0" wp14:anchorId="25BBF074" wp14:editId="0A3C731B">
+            <wp:extent cx="6645910" cy="1045845"/>
+            <wp:effectExtent l="0" t="0" r="0" b="0"/>
+            <wp:docPr id="23" name="Immagine 23" descr="Immagine che contiene testo&#10;&#10;Descrizione generata automaticamente"/>
+            <wp:cNvGraphicFramePr>
+              <a:graphicFrameLocks xmlns:a="http://schemas.openxmlformats.org/drawingml/2006/main" noChangeAspect="1"/>
+            </wp:cNvGraphicFramePr>
+            <a:graphic xmlns:a="http://schemas.openxmlformats.org/drawingml/2006/main">
+              <a:graphicData uri="http://schemas.openxmlformats.org/drawingml/2006/picture">
+                <pic:pic xmlns:pic="http://schemas.openxmlformats.org/drawingml/2006/picture">
+                  <pic:nvPicPr>
+                    <pic:cNvPr id="23" name="Immagine 23" descr="Immagine che contiene testo&#10;&#10;Descrizione generata automaticamente"/>
+                    <pic:cNvPicPr/>
+                  </pic:nvPicPr>
+                  <pic:blipFill>
+                    <a:blip r:embed="rId19" cstate="print">
+                      <a:extLst>
+                        <a:ext uri="{28A0092B-C50C-407E-A947-70E740481C1C}">
+                          <a14:useLocalDpi xmlns:a14="http://schemas.microsoft.com/office/drawing/2010/main" val="0"/>
+                        </a:ext>
+                      </a:extLst>
+                    </a:blip>
+                    <a:stretch>
+                      <a:fillRect/>
+                    </a:stretch>
+                  </pic:blipFill>
+                  <pic:spPr>
+                    <a:xfrm>
+                      <a:off x="0" y="0"/>
+                      <a:ext cx="6645910" cy="1045845"/>
+                    </a:xfrm>
+                    <a:prstGeom prst="rect">
+                      <a:avLst/>
+                    </a:prstGeom>
+                  </pic:spPr>
+                </pic:pic>
+              </a:graphicData>
+            </a:graphic>
+          </wp:inline>
+        </w:drawing>
+      </w:r>
+    </w:p>
+    <w:p>
+      <w:pPr>
+        <w:rPr>
+          <w:rFonts w:ascii="Century Gothic" w:hAnsi="Century Gothic"/>
+          <w:color w:val="000000" w:themeColor="text1"/>
+          <w:sz w:val="28"/>
+          <w:szCs w:val="28"/>
+        </w:rPr>
+      </w:pPr>
+    </w:p>
+    <w:p>
+      <w:pPr>
+        <w:pStyle w:val="Paragrafoelenco"/>
+        <w:numPr>
+          <w:ilvl w:val="0"/>
+          <w:numId w:val="1"/>
+        </w:numPr>
+        <w:rPr>
+          <w:rFonts w:ascii="Century Gothic" w:hAnsi="Century Gothic"/>
+          <w:color w:val="000000" w:themeColor="text1"/>
+          <w:sz w:val="28"/>
+          <w:szCs w:val="28"/>
+        </w:rPr>
+      </w:pPr>
+      <w:r>
+        <w:rPr>
+          <w:rFonts w:ascii="Century Gothic" w:hAnsi="Century Gothic"/>
+          <w:color w:val="000000" w:themeColor="text1"/>
+          <w:sz w:val="28"/>
+          <w:szCs w:val="28"/>
+        </w:rPr>
+        <w:t xml:space="preserve">Project </w:t>
+      </w:r>
+      <w:r>
+        <w:rPr>
+          <w:rFonts w:ascii="Century Gothic" w:hAnsi="Century Gothic"/>
+          <w:color w:val="000000" w:themeColor="text1"/>
+          <w:sz w:val="28"/>
+          <w:szCs w:val="28"/>
+        </w:rPr>
+        <w:sym w:font="Wingdings" w:char="F0E0"/>
+      </w:r>
+      <w:r>
+        <w:rPr>
+          <w:rFonts w:ascii="Century Gothic" w:hAnsi="Century Gothic"/>
+          <w:color w:val="000000" w:themeColor="text1"/>
+          <w:sz w:val="28"/>
+          <w:szCs w:val="28"/>
+        </w:rPr>
+        <w:t xml:space="preserve"> </w:t>
+      </w:r>
+      <w:r>
+        <w:rPr>
+          <w:rFonts w:ascii="Century Gothic" w:hAnsi="Century Gothic"/>
+          <w:color w:val="000000" w:themeColor="text1"/>
+          <w:sz w:val="28"/>
+          <w:szCs w:val="28"/>
+        </w:rPr>
+        <w:t>L'elemento è la radice del descrittore. Nella tabella seguente sono elencati tutti i possibili elementi figlio.</w:t>
+      </w:r>
+    </w:p>
+    <w:p>
+      <w:pPr>
+        <w:pStyle w:val="Paragrafoelenco"/>
+        <w:numPr>
+          <w:ilvl w:val="0"/>
+          <w:numId w:val="1"/>
+        </w:numPr>
+        <w:rPr>
+          <w:rFonts w:ascii="Century Gothic" w:hAnsi="Century Gothic"/>
+          <w:color w:val="000000" w:themeColor="text1"/>
+          <w:sz w:val="28"/>
+          <w:szCs w:val="28"/>
+        </w:rPr>
+      </w:pPr>
+      <w:r>
+        <w:rPr>
+          <w:rFonts w:ascii="Century Gothic" w:hAnsi="Century Gothic"/>
+          <w:color w:val="000000" w:themeColor="text1"/>
+          <w:sz w:val="28"/>
+          <w:szCs w:val="28"/>
+        </w:rPr>
+        <w:t xml:space="preserve">ModelVersion </w:t>
+      </w:r>
+      <w:r>
+        <w:rPr>
+          <w:rFonts w:ascii="Century Gothic" w:hAnsi="Century Gothic"/>
+          <w:color w:val="000000" w:themeColor="text1"/>
+          <w:sz w:val="28"/>
+          <w:szCs w:val="28"/>
+        </w:rPr>
+        <w:sym w:font="Wingdings" w:char="F0E0"/>
+      </w:r>
+      <w:r>
+        <w:rPr>
+          <w:rFonts w:ascii="Century Gothic" w:hAnsi="Century Gothic"/>
+          <w:color w:val="000000" w:themeColor="text1"/>
+          <w:sz w:val="28"/>
+          <w:szCs w:val="28"/>
+        </w:rPr>
+        <w:t xml:space="preserve"> </w:t>
+      </w:r>
+      <w:r>
+        <w:rPr>
+          <w:rFonts w:ascii="Century Gothic" w:hAnsi="Century Gothic"/>
+          <w:color w:val="000000" w:themeColor="text1"/>
+          <w:sz w:val="28"/>
+          <w:szCs w:val="28"/>
+        </w:rPr>
+        <w:t>Dichiara a quale versione del descrittore del progetto questo POM è conforme.</w:t>
+      </w:r>
+    </w:p>
+    <w:p>
+      <w:pPr>
+        <w:pStyle w:val="Paragrafoelenco"/>
+        <w:numPr>
+          <w:ilvl w:val="0"/>
+          <w:numId w:val="1"/>
+        </w:numPr>
+        <w:rPr>
+          <w:rFonts w:ascii="Century Gothic" w:hAnsi="Century Gothic"/>
+          <w:color w:val="000000" w:themeColor="text1"/>
+          <w:sz w:val="28"/>
+          <w:szCs w:val="28"/>
+        </w:rPr>
+      </w:pPr>
+      <w:r>
+        <w:rPr>
+          <w:rFonts w:ascii="Century Gothic" w:hAnsi="Century Gothic"/>
+          <w:color w:val="000000" w:themeColor="text1"/>
+          <w:sz w:val="28"/>
+          <w:szCs w:val="28"/>
+        </w:rPr>
+        <w:t xml:space="preserve">groupID </w:t>
+      </w:r>
+      <w:r>
+        <w:rPr>
+          <w:rFonts w:ascii="Century Gothic" w:hAnsi="Century Gothic"/>
+          <w:color w:val="000000" w:themeColor="text1"/>
+          <w:sz w:val="28"/>
+          <w:szCs w:val="28"/>
+        </w:rPr>
+        <w:sym w:font="Wingdings" w:char="F0E0"/>
+      </w:r>
+      <w:r>
+        <w:rPr>
+          <w:rFonts w:ascii="Century Gothic" w:hAnsi="Century Gothic"/>
+          <w:color w:val="000000" w:themeColor="text1"/>
+          <w:sz w:val="28"/>
+          <w:szCs w:val="28"/>
+        </w:rPr>
+        <w:t xml:space="preserve"> </w:t>
+      </w:r>
+      <w:r>
+        <w:rPr>
+          <w:rFonts w:ascii="Century Gothic" w:hAnsi="Century Gothic"/>
+          <w:color w:val="000000" w:themeColor="text1"/>
+          <w:sz w:val="28"/>
+          <w:szCs w:val="28"/>
+        </w:rPr>
+        <w:t>Un identificatore universalmente univoco per un progetto</w:t>
+      </w:r>
+      <w:r>
+        <w:rPr>
+          <w:rFonts w:ascii="Century Gothic" w:hAnsi="Century Gothic"/>
+          <w:color w:val="000000" w:themeColor="text1"/>
+          <w:sz w:val="28"/>
+          <w:szCs w:val="28"/>
+        </w:rPr>
+        <w:t>.</w:t>
+      </w:r>
+    </w:p>
+    <w:p>
+      <w:pPr>
+        <w:pStyle w:val="Paragrafoelenco"/>
+        <w:numPr>
+          <w:ilvl w:val="0"/>
+          <w:numId w:val="1"/>
+        </w:numPr>
+        <w:rPr>
+          <w:rFonts w:ascii="Century Gothic" w:hAnsi="Century Gothic"/>
+          <w:color w:val="000000" w:themeColor="text1"/>
+          <w:sz w:val="28"/>
+          <w:szCs w:val="28"/>
+        </w:rPr>
+      </w:pPr>
+      <w:r>
+        <w:rPr>
+          <w:rFonts w:ascii="Century Gothic" w:hAnsi="Century Gothic"/>
+          <w:color w:val="000000" w:themeColor="text1"/>
+          <w:sz w:val="28"/>
+          <w:szCs w:val="28"/>
+        </w:rPr>
+        <w:t xml:space="preserve">artifactID </w:t>
+      </w:r>
+      <w:r>
+        <w:rPr>
+          <w:rFonts w:ascii="Century Gothic" w:hAnsi="Century Gothic"/>
+          <w:color w:val="000000" w:themeColor="text1"/>
+          <w:sz w:val="28"/>
+          <w:szCs w:val="28"/>
+        </w:rPr>
+        <w:sym w:font="Wingdings" w:char="F0E0"/>
+      </w:r>
+      <w:r>
+        <w:rPr>
+          <w:rFonts w:ascii="Century Gothic" w:hAnsi="Century Gothic"/>
+          <w:color w:val="000000" w:themeColor="text1"/>
+          <w:sz w:val="28"/>
+          <w:szCs w:val="28"/>
+        </w:rPr>
+        <w:t xml:space="preserve"> </w:t>
+      </w:r>
+      <w:r>
+        <w:rPr>
+          <w:rFonts w:ascii="Century Gothic" w:hAnsi="Century Gothic"/>
+          <w:color w:val="000000" w:themeColor="text1"/>
+          <w:sz w:val="28"/>
+          <w:szCs w:val="28"/>
+        </w:rPr>
+        <w:t>L'identificatore per questo artefatto che è univoco all'interno del gruppo specificato dall'ID gruppo. Un artefatto è qualcosa che viene prodotto o usato da un progetto</w:t>
+      </w:r>
+      <w:r>
+        <w:rPr>
+          <w:rFonts w:ascii="Century Gothic" w:hAnsi="Century Gothic"/>
+          <w:color w:val="000000" w:themeColor="text1"/>
+          <w:sz w:val="28"/>
+          <w:szCs w:val="28"/>
+        </w:rPr>
+        <w:t>.</w:t>
+      </w:r>
+    </w:p>
+    <w:p>
+      <w:pPr>
+        <w:pStyle w:val="Paragrafoelenco"/>
+        <w:numPr>
+          <w:ilvl w:val="0"/>
+          <w:numId w:val="1"/>
+        </w:numPr>
+        <w:rPr>
+          <w:rFonts w:ascii="Century Gothic" w:hAnsi="Century Gothic"/>
+          <w:color w:val="000000" w:themeColor="text1"/>
+          <w:sz w:val="28"/>
+          <w:szCs w:val="28"/>
+        </w:rPr>
+      </w:pPr>
+      <w:r>
+        <w:rPr>
+          <w:rFonts w:ascii="Century Gothic" w:hAnsi="Century Gothic"/>
+          <w:color w:val="000000" w:themeColor="text1"/>
+          <w:sz w:val="28"/>
+          <w:szCs w:val="28"/>
+        </w:rPr>
+        <w:t xml:space="preserve">version </w:t>
+      </w:r>
+      <w:r>
+        <w:rPr>
+          <w:rFonts w:ascii="Century Gothic" w:hAnsi="Century Gothic"/>
+          <w:color w:val="000000" w:themeColor="text1"/>
+          <w:sz w:val="28"/>
+          <w:szCs w:val="28"/>
+        </w:rPr>
+        <w:sym w:font="Wingdings" w:char="F0E0"/>
+      </w:r>
+      <w:r>
+        <w:rPr>
+          <w:rFonts w:ascii="Century Gothic" w:hAnsi="Century Gothic"/>
+          <w:color w:val="000000" w:themeColor="text1"/>
+          <w:sz w:val="28"/>
+          <w:szCs w:val="28"/>
+        </w:rPr>
+        <w:t xml:space="preserve"> </w:t>
+      </w:r>
+      <w:r>
+        <w:rPr>
+          <w:rFonts w:ascii="Century Gothic" w:hAnsi="Century Gothic"/>
+          <w:color w:val="000000" w:themeColor="text1"/>
+          <w:sz w:val="28"/>
+          <w:szCs w:val="28"/>
+        </w:rPr>
+        <w:t>La versione attuale dell'artefatto prodotto da questo progetto</w:t>
+      </w:r>
+      <w:r>
+        <w:rPr>
+          <w:rFonts w:ascii="Century Gothic" w:hAnsi="Century Gothic"/>
+          <w:color w:val="000000" w:themeColor="text1"/>
+          <w:sz w:val="28"/>
+          <w:szCs w:val="28"/>
+        </w:rPr>
+        <w:t>.</w:t>
+      </w:r>
+    </w:p>
+    <w:p>
+      <w:pPr>
+        <w:rPr>
+          <w:rFonts w:ascii="Century Gothic" w:hAnsi="Century Gothic"/>
+          <w:color w:val="000000" w:themeColor="text1"/>
+          <w:sz w:val="28"/>
+          <w:szCs w:val="28"/>
+        </w:rPr>
+      </w:pPr>
+    </w:p>
+    <w:p>
+      <w:pPr>
+        <w:rPr>
+          <w:rFonts w:ascii="Century Gothic" w:hAnsi="Century Gothic"/>
+          <w:color w:val="000000" w:themeColor="text1"/>
+          <w:sz w:val="28"/>
+          <w:szCs w:val="28"/>
+        </w:rPr>
+      </w:pPr>
+      <w:r>
+        <w:rPr>
+          <w:rFonts w:ascii="Century Gothic" w:hAnsi="Century Gothic"/>
+          <w:color w:val="000000" w:themeColor="text1"/>
+          <w:sz w:val="28"/>
+          <w:szCs w:val="28"/>
+        </w:rPr>
+        <w:t>All’interno del tag &lt;dependecies&gt;, vengono aggiunte le dipendenze del progetto, in particolare, ai fini del corretto funzionamento, quelle appartenenti al progetto “Vacciniamo” sono:</w:t>
+      </w:r>
+    </w:p>
+    <w:p>
+      <w:pPr>
+        <w:pStyle w:val="Paragrafoelenco"/>
+        <w:numPr>
+          <w:ilvl w:val="0"/>
+          <w:numId w:val="11"/>
+        </w:numPr>
+        <w:rPr>
+          <w:rFonts w:ascii="Century Gothic" w:hAnsi="Century Gothic"/>
+          <w:color w:val="000000" w:themeColor="text1"/>
+          <w:sz w:val="28"/>
+          <w:szCs w:val="28"/>
+        </w:rPr>
+      </w:pPr>
+      <w:r>
+        <w:rPr>
+          <w:rFonts w:ascii="Century Gothic" w:hAnsi="Century Gothic"/>
+          <w:b/>
+          <w:bCs/>
+          <w:color w:val="000000" w:themeColor="text1"/>
+          <w:sz w:val="28"/>
+          <w:szCs w:val="28"/>
+        </w:rPr>
+        <w:t>JCalendar</w:t>
+      </w:r>
+      <w:r>
+        <w:rPr>
+          <w:rFonts w:ascii="Century Gothic" w:hAnsi="Century Gothic"/>
+          <w:color w:val="000000" w:themeColor="text1"/>
+          <w:sz w:val="28"/>
+          <w:szCs w:val="28"/>
+        </w:rPr>
+        <w:t xml:space="preserve"> </w:t>
+      </w:r>
+      <w:r>
+        <w:rPr>
+          <w:rFonts w:ascii="Century Gothic" w:hAnsi="Century Gothic"/>
+          <w:color w:val="000000" w:themeColor="text1"/>
+          <w:sz w:val="28"/>
+          <w:szCs w:val="28"/>
+        </w:rPr>
+        <w:sym w:font="Wingdings" w:char="F0E0"/>
+      </w:r>
+      <w:r>
+        <w:rPr>
+          <w:rFonts w:ascii="Century Gothic" w:hAnsi="Century Gothic"/>
+          <w:color w:val="000000" w:themeColor="text1"/>
+          <w:sz w:val="28"/>
+          <w:szCs w:val="28"/>
+        </w:rPr>
+        <w:t xml:space="preserve"> componente grafico di visualizzazione del modello di Calendario.</w:t>
+      </w:r>
+    </w:p>
+    <w:p>
+      <w:pPr>
+        <w:pStyle w:val="Paragrafoelenco"/>
+        <w:numPr>
+          <w:ilvl w:val="0"/>
+          <w:numId w:val="11"/>
+        </w:numPr>
+        <w:rPr>
+          <w:rFonts w:ascii="Century Gothic" w:hAnsi="Century Gothic"/>
+          <w:color w:val="000000" w:themeColor="text1"/>
+          <w:sz w:val="28"/>
+          <w:szCs w:val="28"/>
+        </w:rPr>
+      </w:pPr>
+      <w:r>
+        <w:rPr>
+          <w:rFonts w:ascii="Century Gothic" w:hAnsi="Century Gothic"/>
+          <w:b/>
+          <w:bCs/>
+          <w:color w:val="000000" w:themeColor="text1"/>
+          <w:sz w:val="28"/>
+          <w:szCs w:val="28"/>
+        </w:rPr>
+        <w:lastRenderedPageBreak/>
+        <w:t>Postegresql</w:t>
+      </w:r>
+      <w:r>
+        <w:rPr>
+          <w:rFonts w:ascii="Century Gothic" w:hAnsi="Century Gothic"/>
+          <w:color w:val="000000" w:themeColor="text1"/>
+          <w:sz w:val="28"/>
+          <w:szCs w:val="28"/>
+        </w:rPr>
+        <w:t xml:space="preserve"> </w:t>
+      </w:r>
+      <w:r>
+        <w:rPr>
+          <w:rFonts w:ascii="Century Gothic" w:hAnsi="Century Gothic"/>
+          <w:color w:val="000000" w:themeColor="text1"/>
+          <w:sz w:val="28"/>
+          <w:szCs w:val="28"/>
+        </w:rPr>
+        <w:sym w:font="Wingdings" w:char="F0E0"/>
+      </w:r>
+      <w:r>
+        <w:rPr>
+          <w:rFonts w:ascii="Century Gothic" w:hAnsi="Century Gothic"/>
+          <w:color w:val="000000" w:themeColor="text1"/>
+          <w:sz w:val="28"/>
+          <w:szCs w:val="28"/>
+        </w:rPr>
+        <w:t xml:space="preserve"> file .jar per permettere la connesione al database di PostegreSQL.</w:t>
+      </w:r>
+    </w:p>
+    <w:p>
+      <w:pPr>
+        <w:pStyle w:val="Paragrafoelenco"/>
+        <w:numPr>
+          <w:ilvl w:val="0"/>
+          <w:numId w:val="11"/>
+        </w:numPr>
+        <w:rPr>
+          <w:rFonts w:ascii="Century Gothic" w:hAnsi="Century Gothic"/>
+          <w:color w:val="000000" w:themeColor="text1"/>
+          <w:sz w:val="28"/>
+          <w:szCs w:val="28"/>
+        </w:rPr>
+      </w:pPr>
+      <w:r>
+        <w:rPr>
+          <w:rFonts w:ascii="Century Gothic" w:hAnsi="Century Gothic"/>
+          <w:b/>
+          <w:bCs/>
+          <w:color w:val="000000" w:themeColor="text1"/>
+          <w:sz w:val="28"/>
+          <w:szCs w:val="28"/>
+        </w:rPr>
+        <w:sym w:font="Wingdings" w:char="F0E0"/>
+      </w:r>
+      <w:r>
+        <w:rPr>
+          <w:rFonts w:ascii="Century Gothic" w:hAnsi="Century Gothic"/>
+          <w:b/>
+          <w:bCs/>
+          <w:color w:val="000000" w:themeColor="text1"/>
+          <w:sz w:val="28"/>
+          <w:szCs w:val="28"/>
+        </w:rPr>
+        <w:t xml:space="preserve"> </w:t>
+      </w:r>
+      <w:r>
+        <w:rPr>
+          <w:rFonts w:ascii="Century Gothic" w:hAnsi="Century Gothic"/>
+          <w:color w:val="000000" w:themeColor="text1"/>
+          <w:sz w:val="28"/>
+          <w:szCs w:val="28"/>
+        </w:rPr>
+        <w:t>permette la creazione della JavaDoc, parte integrante della documentazione tecnica.</w:t>
+      </w:r>
+    </w:p>
+    <w:p>
+      <w:pPr>
+        <w:pStyle w:val="Paragrafoelenco"/>
+        <w:numPr>
+          <w:ilvl w:val="0"/>
+          <w:numId w:val="11"/>
+        </w:numPr>
+        <w:rPr>
+          <w:rFonts w:ascii="Century Gothic" w:hAnsi="Century Gothic"/>
+          <w:color w:val="000000" w:themeColor="text1"/>
+          <w:sz w:val="28"/>
+          <w:szCs w:val="28"/>
+        </w:rPr>
+      </w:pPr>
+      <w:r>
+        <w:rPr>
+          <w:rFonts w:ascii="Century Gothic" w:hAnsi="Century Gothic"/>
+          <w:b/>
+          <w:bCs/>
+          <w:color w:val="000000" w:themeColor="text1"/>
+          <w:sz w:val="28"/>
+          <w:szCs w:val="28"/>
+        </w:rPr>
+        <w:sym w:font="Wingdings" w:char="F0E0"/>
+      </w:r>
+      <w:r>
+        <w:rPr>
+          <w:rFonts w:ascii="Century Gothic" w:hAnsi="Century Gothic"/>
+          <w:b/>
+          <w:bCs/>
+          <w:color w:val="000000" w:themeColor="text1"/>
+          <w:sz w:val="28"/>
+          <w:szCs w:val="28"/>
+        </w:rPr>
+        <w:t xml:space="preserve"> </w:t>
+      </w:r>
+      <w:r>
+        <w:rPr>
+          <w:rFonts w:ascii="Century Gothic" w:hAnsi="Century Gothic"/>
+          <w:color w:val="000000" w:themeColor="text1"/>
+          <w:sz w:val="28"/>
+          <w:szCs w:val="28"/>
+        </w:rPr>
+        <w:t>consente l’esportazione del progetto sviluppato in file .jar eseguibile.</w:t>
+      </w:r>
+    </w:p>
+    <w:p>
+      <w:pPr>
+        <w:rPr>
+          <w:rFonts w:ascii="Century Gothic" w:hAnsi="Century Gothic"/>
+          <w:color w:val="000000" w:themeColor="text1"/>
+          <w:sz w:val="28"/>
+          <w:szCs w:val="28"/>
+        </w:rPr>
+      </w:pPr>
+    </w:p>
+    <w:p>
+      <w:pPr>
+        <w:rPr>
+          <w:rFonts w:ascii="Century Gothic" w:hAnsi="Century Gothic"/>
+          <w:color w:val="000000" w:themeColor="text1"/>
+          <w:sz w:val="28"/>
+          <w:szCs w:val="28"/>
+        </w:rPr>
+      </w:pPr>
+      <w:r>
+        <w:rPr>
+          <w:rFonts w:ascii="Century Gothic" w:hAnsi="Century Gothic"/>
+          <w:b/>
+          <w:bCs/>
+          <w:color w:val="FF0000"/>
+          <w:sz w:val="28"/>
+          <w:szCs w:val="28"/>
+        </w:rPr>
+        <w:t>NOTA BENE:</w:t>
+      </w:r>
+      <w:r>
+        <w:rPr>
+          <w:rFonts w:ascii="Century Gothic" w:hAnsi="Century Gothic"/>
+          <w:color w:val="FF0000"/>
+          <w:sz w:val="28"/>
+          <w:szCs w:val="28"/>
+        </w:rPr>
+        <w:t xml:space="preserve"> </w:t>
+      </w:r>
+      <w:r>
+        <w:rPr>
+          <w:rFonts w:ascii="Century Gothic" w:hAnsi="Century Gothic"/>
+          <w:color w:val="000000" w:themeColor="text1"/>
+          <w:sz w:val="28"/>
+          <w:szCs w:val="28"/>
+        </w:rPr>
+        <w:t>Sia il modulo ClientLAB che il modulo ServerLAB contengono file pom.xml contraddistinti in base alle automazioni che si vogliono implementare.</w:t>
+      </w:r>
     </w:p>
     <w:p>
       <w:pPr>
@@ -15299,7 +16272,6 @@
           <w:sz w:val="40"/>
           <w:szCs w:val="40"/>
         </w:rPr>
-        <w:lastRenderedPageBreak/>
         <mc:AlternateContent>
           <mc:Choice Requires="wps">
             <w:drawing>
@@ -15380,7 +16352,7 @@
           </mc:Choice>
           <mc:Fallback>
             <w:pict>
-              <v:shape w14:anchorId="58095560" id="Meno 21" o:spid="_x0000_s1026" style="position:absolute;margin-left:-88.65pt;margin-top:35.6pt;width:669.55pt;height:3.6pt;flip:y;z-index:251677696;visibility:visible;mso-wrap-style:square;mso-width-percent:0;mso-height-percent:0;mso-wrap-distance-left:9pt;mso-wrap-distance-top:0;mso-wrap-distance-right:9pt;mso-wrap-distance-bottom:0;mso-position-horizontal:absolute;mso-position-horizontal-relative:text;mso-position-vertical:absolute;mso-position-vertical-relative:text;mso-width-percent:0;mso-height-percent:0;mso-width-relative:margin;mso-height-relative:margin;v-text-anchor:middle" coordsize="8503066,45719" o:gfxdata="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" path="m1127081,17483r6248904,l7375985,28236r-6248904,l1127081,17483xe" fillcolor="#5da3e8" strokecolor="#f4af3e" strokeweight="1pt">
+              <v:shape w14:anchorId="25E05855" id="Meno 21" o:spid="_x0000_s1026" style="position:absolute;margin-left:-88.65pt;margin-top:35.6pt;width:669.55pt;height:3.6pt;flip:y;z-index:251677696;visibility:visible;mso-wrap-style:square;mso-width-percent:0;mso-height-percent:0;mso-wrap-distance-left:9pt;mso-wrap-distance-top:0;mso-wrap-distance-right:9pt;mso-wrap-distance-bottom:0;mso-position-horizontal:absolute;mso-position-horizontal-relative:text;mso-position-vertical:absolute;mso-position-vertical-relative:text;mso-width-percent:0;mso-height-percent:0;mso-width-relative:margin;mso-height-relative:margin;v-text-anchor:middle" coordsize="8503066,45719" o:gfxdata="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" path="m1127081,17483r6248904,l7375985,28236r-6248904,l1127081,17483xe" fillcolor="#5da3e8" strokecolor="#f4af3e" strokeweight="1pt">
                 <v:stroke joinstyle="miter"/>
                 <v:shadow on="t" color="black" opacity="26214f" origin="-.5,-.5" offset=".74836mm,.74836mm"/>
                 <v:path arrowok="t" o:connecttype="custom" o:connectlocs="1127081,17483;7375985,17483;7375985,28236;1127081,28236;1127081,17483" o:connectangles="0,0,0,0,0"/>
@@ -15857,7 +16829,6 @@
           <w:sz w:val="40"/>
           <w:szCs w:val="40"/>
         </w:rPr>
-        <w:lastRenderedPageBreak/>
         <mc:AlternateContent>
           <mc:Choice Requires="wps">
             <w:drawing>
@@ -15938,7 +16909,7 @@
           </mc:Choice>
           <mc:Fallback>
             <w:pict>
-              <v:shape w14:anchorId="5601B3C1" id="Meno 22" o:spid="_x0000_s1026" style="position:absolute;margin-left:-88.65pt;margin-top:35.6pt;width:669.55pt;height:3.6pt;flip:y;z-index:251679744;visibility:visible;mso-wrap-style:square;mso-width-percent:0;mso-height-percent:0;mso-wrap-distance-left:9pt;mso-wrap-distance-top:0;mso-wrap-distance-right:9pt;mso-wrap-distance-bottom:0;mso-position-horizontal:absolute;mso-position-horizontal-relative:text;mso-position-vertical:absolute;mso-position-vertical-relative:text;mso-width-percent:0;mso-height-percent:0;mso-width-relative:margin;mso-height-relative:margin;v-text-anchor:middle" coordsize="8503066,45719" o:gfxdata="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" path="m1127081,17483r6248904,l7375985,28236r-6248904,l1127081,17483xe" fillcolor="#5da3e8" strokecolor="#f4af3e" strokeweight="1pt">
+              <v:shape w14:anchorId="6C416A19" id="Meno 22" o:spid="_x0000_s1026" style="position:absolute;margin-left:-88.65pt;margin-top:35.6pt;width:669.55pt;height:3.6pt;flip:y;z-index:251679744;visibility:visible;mso-wrap-style:square;mso-width-percent:0;mso-height-percent:0;mso-wrap-distance-left:9pt;mso-wrap-distance-top:0;mso-wrap-distance-right:9pt;mso-wrap-distance-bottom:0;mso-position-horizontal:absolute;mso-position-horizontal-relative:text;mso-position-vertical:absolute;mso-position-vertical-relative:text;mso-width-percent:0;mso-height-percent:0;mso-width-relative:margin;mso-height-relative:margin;v-text-anchor:middle" coordsize="8503066,45719" o:gfxdata="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" path="m1127081,17483r6248904,l7375985,28236r-6248904,l1127081,17483xe" fillcolor="#5da3e8" strokecolor="#f4af3e" strokeweight="1pt">
                 <v:stroke joinstyle="miter"/>
                 <v:shadow on="t" color="black" opacity="26214f" origin="-.5,-.5" offset=".74836mm,.74836mm"/>
                 <v:path arrowok="t" o:connecttype="custom" o:connectlocs="1127081,17483;7375985,17483;7375985,28236;1127081,28236;1127081,17483" o:connectangles="0,0,0,0,0"/>
@@ -16011,8 +16982,8 @@
       </w:pPr>
     </w:p>
     <w:sectPr>
-      <w:footerReference w:type="even" r:id="rId19"/>
-      <w:footerReference w:type="default" r:id="rId20"/>
+      <w:footerReference w:type="even" r:id="rId20"/>
+      <w:footerReference w:type="default" r:id="rId21"/>
       <w:pgSz w:w="11906" w:h="16838"/>
       <w:pgMar w:top="720" w:right="720" w:bottom="720" w:left="720" w:header="708" w:footer="708" w:gutter="0"/>
       <w:cols w:space="708"/>
@@ -16972,6 +17943,119 @@
     </w:lvl>
   </w:abstractNum>
   <w:abstractNum w:abstractNumId="7" w15:restartNumberingAfterBreak="0">
+    <w:nsid w:val="5E180EE5"/>
+    <w:multiLevelType w:val="hybridMultilevel"/>
+    <w:tmpl w:val="43847DFC"/>
+    <w:lvl w:ilvl="0" w:tplc="04100003">
+      <w:start w:val="1"/>
+      <w:numFmt w:val="bullet"/>
+      <w:lvlText w:val="o"/>
+      <w:lvlJc w:val="left"/>
+      <w:pPr>
+        <w:ind w:left="720" w:hanging="360"/>
+      </w:pPr>
+      <w:rPr>
+        <w:rFonts w:ascii="Courier New" w:hAnsi="Courier New" w:hint="default"/>
+      </w:rPr>
+    </w:lvl>
+    <w:lvl w:ilvl="1" w:tplc="04100003" w:tentative="1">
+      <w:start w:val="1"/>
+      <w:numFmt w:val="bullet"/>
+      <w:lvlText w:val="o"/>
+      <w:lvlJc w:val="left"/>
+      <w:pPr>
+        <w:ind w:left="1440" w:hanging="360"/>
+      </w:pPr>
+      <w:rPr>
+        <w:rFonts w:ascii="Courier New" w:hAnsi="Courier New" w:cs="Courier New" w:hint="default"/>
+      </w:rPr>
+    </w:lvl>
+    <w:lvl w:ilvl="2" w:tplc="04100005" w:tentative="1">
+      <w:start w:val="1"/>
+      <w:numFmt w:val="bullet"/>
+      <w:lvlText w:val=""/>
+      <w:lvlJc w:val="left"/>
+      <w:pPr>
+        <w:ind w:left="2160" w:hanging="360"/>
+      </w:pPr>
+      <w:rPr>
+        <w:rFonts w:ascii="Wingdings" w:hAnsi="Wingdings" w:hint="default"/>
+      </w:rPr>
+    </w:lvl>
+    <w:lvl w:ilvl="3" w:tplc="04100001" w:tentative="1">
+      <w:start w:val="1"/>
+      <w:numFmt w:val="bullet"/>
+      <w:lvlText w:val=""/>
+      <w:lvlJc w:val="left"/>
+      <w:pPr>
+        <w:ind w:left="2880" w:hanging="360"/>
+      </w:pPr>
+      <w:rPr>
+        <w:rFonts w:ascii="Symbol" w:hAnsi="Symbol" w:hint="default"/>
+      </w:rPr>
+    </w:lvl>
+    <w:lvl w:ilvl="4" w:tplc="04100003" w:tentative="1">
+      <w:start w:val="1"/>
+      <w:numFmt w:val="bullet"/>
+      <w:lvlText w:val="o"/>
+      <w:lvlJc w:val="left"/>
+      <w:pPr>
+        <w:ind w:left="3600" w:hanging="360"/>
+      </w:pPr>
+      <w:rPr>
+        <w:rFonts w:ascii="Courier New" w:hAnsi="Courier New" w:cs="Courier New" w:hint="default"/>
+      </w:rPr>
+    </w:lvl>
+    <w:lvl w:ilvl="5" w:tplc="04100005" w:tentative="1">
+      <w:start w:val="1"/>
+      <w:numFmt w:val="bullet"/>
+      <w:lvlText w:val=""/>
+      <w:lvlJc w:val="left"/>
+      <w:pPr>
+        <w:ind w:left="4320" w:hanging="360"/>
+      </w:pPr>
+      <w:rPr>
+        <w:rFonts w:ascii="Wingdings" w:hAnsi="Wingdings" w:hint="default"/>
+      </w:rPr>
+    </w:lvl>
+    <w:lvl w:ilvl="6" w:tplc="04100001" w:tentative="1">
+      <w:start w:val="1"/>
+      <w:numFmt w:val="bullet"/>
+      <w:lvlText w:val=""/>
+      <w:lvlJc w:val="left"/>
+      <w:pPr>
+        <w:ind w:left="5040" w:hanging="360"/>
+      </w:pPr>
+      <w:rPr>
+        <w:rFonts w:ascii="Symbol" w:hAnsi="Symbol" w:hint="default"/>
+      </w:rPr>
+    </w:lvl>
+    <w:lvl w:ilvl="7" w:tplc="04100003" w:tentative="1">
+      <w:start w:val="1"/>
+      <w:numFmt w:val="bullet"/>
+      <w:lvlText w:val="o"/>
+      <w:lvlJc w:val="left"/>
+      <w:pPr>
+        <w:ind w:left="5760" w:hanging="360"/>
+      </w:pPr>
+      <w:rPr>
+        <w:rFonts w:ascii="Courier New" w:hAnsi="Courier New" w:cs="Courier New" w:hint="default"/>
+      </w:rPr>
+    </w:lvl>
+    <w:lvl w:ilvl="8" w:tplc="04100005" w:tentative="1">
+      <w:start w:val="1"/>
+      <w:numFmt w:val="bullet"/>
+      <w:lvlText w:val=""/>
+      <w:lvlJc w:val="left"/>
+      <w:pPr>
+        <w:ind w:left="6480" w:hanging="360"/>
+      </w:pPr>
+      <w:rPr>
+        <w:rFonts w:ascii="Wingdings" w:hAnsi="Wingdings" w:hint="default"/>
+      </w:rPr>
+    </w:lvl>
+  </w:abstractNum>
+  <w:abstractNum w:abstractNumId="8" w15:restartNumberingAfterBreak="0">
     <w:nsid w:val="62A2251F"/>
     <w:multiLevelType w:val="hybridMultilevel"/>
     <w:tmpl w:val="47EEF436"/>
@@ -17084,7 +18168,7 @@
       </w:rPr>
     </w:lvl>
   </w:abstractNum>
-  <w:abstractNum w:abstractNumId="8" w15:restartNumberingAfterBreak="0">
+  <w:abstractNum w:abstractNumId="9" w15:restartNumberingAfterBreak="0">
     <w:nsid w:val="69081A49"/>
     <w:multiLevelType w:val="hybridMultilevel"/>
     <w:tmpl w:val="4F8AB568"/>
@@ -17198,7 +18282,7 @@
       </w:rPr>
     </w:lvl>
   </w:abstractNum>
-  <w:abstractNum w:abstractNumId="9" w15:restartNumberingAfterBreak="0">
+  <w:abstractNum w:abstractNumId="10" w15:restartNumberingAfterBreak="0">
     <w:nsid w:val="6A755E62"/>
     <w:multiLevelType w:val="hybridMultilevel"/>
     <w:tmpl w:val="4634BBBE"/>
@@ -17311,10 +18395,10 @@
       </w:rPr>
     </w:lvl>
   </w:abstractNum>
-  <w:abstractNum w:abstractNumId="10" w15:restartNumberingAfterBreak="0">
+  <w:abstractNum w:abstractNumId="11" w15:restartNumberingAfterBreak="0">
     <w:nsid w:val="78302C34"/>
     <w:multiLevelType w:val="hybridMultilevel"/>
-    <w:tmpl w:val="0C7068D2"/>
+    <w:tmpl w:val="E4066736"/>
     <w:lvl w:ilvl="0" w:tplc="04100001">
       <w:start w:val="1"/>
       <w:numFmt w:val="bullet"/>
@@ -17424,7 +18508,7 @@
       </w:rPr>
     </w:lvl>
   </w:abstractNum>
-  <w:abstractNum w:abstractNumId="11" w15:restartNumberingAfterBreak="0">
+  <w:abstractNum w:abstractNumId="12" w15:restartNumberingAfterBreak="0">
     <w:nsid w:val="7CF93C5F"/>
     <w:multiLevelType w:val="hybridMultilevel"/>
     <w:tmpl w:val="85361336"/>
@@ -17541,13 +18625,13 @@
     <w:abstractNumId w:val="1"/>
   </w:num>
   <w:num w:numId="2" w16cid:durableId="50425351">
-    <w:abstractNumId w:val="7"/>
+    <w:abstractNumId w:val="8"/>
   </w:num>
   <w:num w:numId="3" w16cid:durableId="785541160">
     <w:abstractNumId w:val="0"/>
   </w:num>
   <w:num w:numId="4" w16cid:durableId="1097556664">
-    <w:abstractNumId w:val="8"/>
+    <w:abstractNumId w:val="9"/>
   </w:num>
   <w:num w:numId="5" w16cid:durableId="714433430">
     <w:abstractNumId w:val="5"/>
@@ -17556,10 +18640,10 @@
     <w:abstractNumId w:val="4"/>
   </w:num>
   <w:num w:numId="7" w16cid:durableId="349840722">
-    <w:abstractNumId w:val="9"/>
+    <w:abstractNumId w:val="10"/>
   </w:num>
   <w:num w:numId="8" w16cid:durableId="2367189">
-    <w:abstractNumId w:val="11"/>
+    <w:abstractNumId w:val="12"/>
   </w:num>
   <w:num w:numId="9" w16cid:durableId="505676744">
     <w:abstractNumId w:val="2"/>
@@ -17568,10 +18652,13 @@
     <w:abstractNumId w:val="3"/>
   </w:num>
   <w:num w:numId="11" w16cid:durableId="1433014075">
-    <w:abstractNumId w:val="10"/>
+    <w:abstractNumId w:val="11"/>
   </w:num>
   <w:num w:numId="12" w16cid:durableId="235938967">
     <w:abstractNumId w:val="6"/>
+  </w:num>
+  <w:num w:numId="13" w16cid:durableId="900407560">
+    <w:abstractNumId w:val="7"/>
   </w:num>
 </w:numbering>
 </file>

</xml_diff>